<commit_message>
Search function and title in dataframe
</commit_message>
<xml_diff>
--- a/Project Documentation Template.docx
+++ b/Project Documentation Template.docx
@@ -1,6 +1,6 @@
 
 <file path=word/document.xml><?xml version="1.0" encoding="utf-8"?>
-<w:document xmlns:wpc="http://schemas.microsoft.com/office/word/2010/wordprocessingCanvas" xmlns:cx="http://schemas.microsoft.com/office/drawing/2014/chartex" xmlns:cx1="http://schemas.microsoft.com/office/drawing/2015/9/8/chartex" xmlns:cx2="http://schemas.microsoft.com/office/drawing/2015/10/21/chartex" xmlns:cx3="http://schemas.microsoft.com/office/drawing/2016/5/9/chartex" xmlns:cx4="http://schemas.microsoft.com/office/drawing/2016/5/10/chartex" xmlns:cx5="http://schemas.microsoft.com/office/drawing/2016/5/11/chartex" xmlns:cx6="http://schemas.microsoft.com/office/drawing/2016/5/12/chartex" xmlns:cx7="http://schemas.microsoft.com/office/drawing/2016/5/13/chartex" xmlns:cx8="http://schemas.microsoft.com/office/drawing/2016/5/14/chartex" xmlns:mc="http://schemas.openxmlformats.org/markup-compatibility/2006" xmlns:aink="http://schemas.microsoft.com/office/drawing/2016/ink" xmlns:am3d="http://schemas.microsoft.com/office/drawing/2017/model3d" xmlns:o="urn:schemas-microsoft-com:office:office" xmlns:r="http://schemas.openxmlformats.org/officeDocument/2006/relationships" xmlns:m="http://schemas.openxmlformats.org/officeDocument/2006/math" xmlns:v="urn:schemas-microsoft-com:vml" xmlns:wp14="http://schemas.microsoft.com/office/word/2010/wordprocessingDrawing" xmlns:wp="http://schemas.openxmlformats.org/drawingml/2006/wordprocessingDrawing" xmlns:w10="urn:schemas-microsoft-com:office:word" xmlns:w="http://schemas.openxmlformats.org/wordprocessingml/2006/main" xmlns:w14="http://schemas.microsoft.com/office/word/2010/wordml" xmlns:w15="http://schemas.microsoft.com/office/word/2012/wordml" xmlns:w16cex="http://schemas.microsoft.com/office/word/2018/wordml/cex" xmlns:w16cid="http://schemas.microsoft.com/office/word/2016/wordml/cid" xmlns:w16="http://schemas.microsoft.com/office/word/2018/wordml" xmlns:w16sdtdh="http://schemas.microsoft.com/office/word/2020/wordml/sdtdatahash" xmlns:w16se="http://schemas.microsoft.com/office/word/2015/wordml/symex" xmlns:wpg="http://schemas.microsoft.com/office/word/2010/wordprocessingGroup" xmlns:wpi="http://schemas.microsoft.com/office/word/2010/wordprocessingInk" xmlns:wne="http://schemas.microsoft.com/office/word/2006/wordml" xmlns:wps="http://schemas.microsoft.com/office/word/2010/wordprocessingShape" mc:Ignorable="w14 w15 w16se w16cid w16 w16cex w16sdtdh wp14">
+<w:document xmlns:wpc="http://schemas.microsoft.com/office/word/2010/wordprocessingCanvas" xmlns:cx="http://schemas.microsoft.com/office/drawing/2014/chartex" xmlns:cx1="http://schemas.microsoft.com/office/drawing/2015/9/8/chartex" xmlns:cx2="http://schemas.microsoft.com/office/drawing/2015/10/21/chartex" xmlns:cx3="http://schemas.microsoft.com/office/drawing/2016/5/9/chartex" xmlns:cx4="http://schemas.microsoft.com/office/drawing/2016/5/10/chartex" xmlns:cx5="http://schemas.microsoft.com/office/drawing/2016/5/11/chartex" xmlns:cx6="http://schemas.microsoft.com/office/drawing/2016/5/12/chartex" xmlns:cx7="http://schemas.microsoft.com/office/drawing/2016/5/13/chartex" xmlns:cx8="http://schemas.microsoft.com/office/drawing/2016/5/14/chartex" xmlns:mc="http://schemas.openxmlformats.org/markup-compatibility/2006" xmlns:aink="http://schemas.microsoft.com/office/drawing/2016/ink" xmlns:am3d="http://schemas.microsoft.com/office/drawing/2017/model3d" xmlns:o="urn:schemas-microsoft-com:office:office" xmlns:oel="http://schemas.microsoft.com/office/2019/extlst" xmlns:r="http://schemas.openxmlformats.org/officeDocument/2006/relationships" xmlns:m="http://schemas.openxmlformats.org/officeDocument/2006/math" xmlns:v="urn:schemas-microsoft-com:vml" xmlns:wp14="http://schemas.microsoft.com/office/word/2010/wordprocessingDrawing" xmlns:wp="http://schemas.openxmlformats.org/drawingml/2006/wordprocessingDrawing" xmlns:w10="urn:schemas-microsoft-com:office:word" xmlns:w="http://schemas.openxmlformats.org/wordprocessingml/2006/main" xmlns:w14="http://schemas.microsoft.com/office/word/2010/wordml" xmlns:w15="http://schemas.microsoft.com/office/word/2012/wordml" xmlns:w16cex="http://schemas.microsoft.com/office/word/2018/wordml/cex" xmlns:w16cid="http://schemas.microsoft.com/office/word/2016/wordml/cid" xmlns:w16="http://schemas.microsoft.com/office/word/2018/wordml" xmlns:w16sdtdh="http://schemas.microsoft.com/office/word/2020/wordml/sdtdatahash" xmlns:w16se="http://schemas.microsoft.com/office/word/2015/wordml/symex" xmlns:wpg="http://schemas.microsoft.com/office/word/2010/wordprocessingGroup" xmlns:wpi="http://schemas.microsoft.com/office/word/2010/wordprocessingInk" xmlns:wne="http://schemas.microsoft.com/office/word/2006/wordml" xmlns:wps="http://schemas.microsoft.com/office/word/2010/wordprocessingShape" mc:Ignorable="w14 w15 w16se w16cid w16 w16cex w16sdtdh wp14">
   <w:body>
     <w:sdt>
       <w:sdtPr>
@@ -221,7 +221,7 @@
                                 <a:avLst/>
                               </a:prstGeom>
                               <a:blipFill>
-                                <a:blip r:embed="rId4"/>
+                                <a:blip r:embed="rId5"/>
                                 <a:stretch>
                                   <a:fillRect r="-7574"/>
                                 </a:stretch>
@@ -273,7 +273,7 @@
                       <v:path arrowok="t" o:connecttype="custom" o:connectlocs="0,0;7315200,0;7315200,1130373;3620757,733885;0,1092249;0,0" o:connectangles="0,0,0,0,0,0"/>
                     </v:shape>
                     <v:rect id="Rectangle 151" o:spid="_x0000_s1028" style="position:absolute;width:73152;height:12161;visibility:visible;mso-wrap-style:square;v-text-anchor:middle" o:gfxdata="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" stroked="f" strokeweight="1pt">
-                      <v:fill r:id="rId5" o:title="" recolor="t" rotate="t" type="frame"/>
+                      <v:fill r:id="rId6" o:title="" recolor="t" rotate="t" type="frame"/>
                     </v:rect>
                     <w10:wrap anchorx="page" anchory="page"/>
                   </v:group>
@@ -375,6 +375,17 @@
                                 </w:pPr>
                                 <w:r>
                                   <w:rPr>
+                                    <w:rFonts w:hint="cs"/>
+                                    <w:color w:val="5B9BD5" w:themeColor="accent1"/>
+                                    <w:sz w:val="28"/>
+                                    <w:szCs w:val="28"/>
+                                    <w:rtl/>
+                                    <w:lang w:bidi="ar-EG"/>
+                                  </w:rPr>
+                                  <w:t>هادي أحمد عبد السلام عبد الحميد</w:t>
+                                </w:r>
+                                <w:r>
+                                  <w:rPr>
                                     <w:color w:val="5B9BD5" w:themeColor="accent1"/>
                                     <w:sz w:val="28"/>
                                     <w:szCs w:val="28"/>
@@ -394,6 +405,16 @@
                                 </w:pPr>
                                 <w:r>
                                   <w:rPr>
+                                    <w:rFonts w:hint="cs"/>
+                                    <w:color w:val="5B9BD5" w:themeColor="accent1"/>
+                                    <w:sz w:val="28"/>
+                                    <w:szCs w:val="28"/>
+                                    <w:rtl/>
+                                  </w:rPr>
+                                  <w:t>هادي عاطف سيد محمد</w:t>
+                                </w:r>
+                                <w:r>
+                                  <w:rPr>
                                     <w:color w:val="5B9BD5" w:themeColor="accent1"/>
                                     <w:sz w:val="28"/>
                                     <w:szCs w:val="28"/>
@@ -409,15 +430,114 @@
                                     <w:color w:val="5B9BD5" w:themeColor="accent1"/>
                                     <w:sz w:val="28"/>
                                     <w:szCs w:val="28"/>
+                                    <w:rtl/>
                                   </w:rPr>
                                 </w:pPr>
+                                <w:r>
+                                  <w:rPr>
+                                    <w:rFonts w:hint="cs"/>
+                                    <w:color w:val="5B9BD5" w:themeColor="accent1"/>
+                                    <w:sz w:val="28"/>
+                                    <w:szCs w:val="28"/>
+                                    <w:rtl/>
+                                    <w:lang w:bidi="ar-EG"/>
+                                  </w:rPr>
+                                  <w:t>هادي إيهاب رجاء أحمد</w:t>
+                                </w:r>
                                 <w:r>
                                   <w:rPr>
                                     <w:color w:val="5B9BD5" w:themeColor="accent1"/>
                                     <w:sz w:val="28"/>
                                     <w:szCs w:val="28"/>
                                   </w:rPr>
-                                  <w:t>…</w:t>
+                                  <w:t>3.</w:t>
+                                </w:r>
+                              </w:p>
+                              <w:p>
+                                <w:pPr>
+                                  <w:pStyle w:val="NoSpacing"/>
+                                  <w:jc w:val="right"/>
+                                  <w:rPr>
+                                    <w:color w:val="5B9BD5" w:themeColor="accent1"/>
+                                    <w:sz w:val="28"/>
+                                    <w:szCs w:val="28"/>
+                                  </w:rPr>
+                                </w:pPr>
+                                <w:r>
+                                  <w:rPr>
+                                    <w:rFonts w:hint="cs"/>
+                                    <w:color w:val="5B9BD5" w:themeColor="accent1"/>
+                                    <w:sz w:val="28"/>
+                                    <w:szCs w:val="28"/>
+                                    <w:rtl/>
+                                  </w:rPr>
+                                  <w:t>وسيم عبده فتحي عبده</w:t>
+                                </w:r>
+                                <w:r>
+                                  <w:rPr>
+                                    <w:color w:val="5B9BD5" w:themeColor="accent1"/>
+                                    <w:sz w:val="28"/>
+                                    <w:szCs w:val="28"/>
+                                  </w:rPr>
+                                  <w:t>4.</w:t>
+                                </w:r>
+                              </w:p>
+                              <w:p>
+                                <w:pPr>
+                                  <w:pStyle w:val="NoSpacing"/>
+                                  <w:jc w:val="right"/>
+                                  <w:rPr>
+                                    <w:color w:val="5B9BD5" w:themeColor="accent1"/>
+                                    <w:sz w:val="28"/>
+                                    <w:szCs w:val="28"/>
+                                  </w:rPr>
+                                </w:pPr>
+                                <w:r>
+                                  <w:rPr>
+                                    <w:rFonts w:hint="cs"/>
+                                    <w:color w:val="5B9BD5" w:themeColor="accent1"/>
+                                    <w:sz w:val="28"/>
+                                    <w:szCs w:val="28"/>
+                                    <w:rtl/>
+                                  </w:rPr>
+                                  <w:t>هيثم محمود السيد محمود</w:t>
+                                </w:r>
+                                <w:r>
+                                  <w:rPr>
+                                    <w:color w:val="5B9BD5" w:themeColor="accent1"/>
+                                    <w:sz w:val="28"/>
+                                    <w:szCs w:val="28"/>
+                                  </w:rPr>
+                                  <w:t>5.</w:t>
+                                </w:r>
+                              </w:p>
+                              <w:p>
+                                <w:pPr>
+                                  <w:pStyle w:val="NoSpacing"/>
+                                  <w:jc w:val="right"/>
+                                  <w:rPr>
+                                    <w:color w:val="5B9BD5" w:themeColor="accent1"/>
+                                    <w:sz w:val="28"/>
+                                    <w:szCs w:val="28"/>
+                                  </w:rPr>
+                                </w:pPr>
+                                <w:r>
+                                  <w:rPr>
+                                    <w:rFonts w:hint="cs"/>
+                                    <w:color w:val="5B9BD5" w:themeColor="accent1"/>
+                                    <w:sz w:val="28"/>
+                                    <w:szCs w:val="28"/>
+                                    <w:rtl/>
+                                  </w:rPr>
+                                  <w:t xml:space="preserve">هاني محمد سيد أحمد </w:t>
+                                </w:r>
+                                <w:r>
+                                  <w:rPr>
+                                    <w:color w:val="5B9BD5" w:themeColor="accent1"/>
+                                    <w:sz w:val="28"/>
+                                    <w:szCs w:val="28"/>
+                                  </w:rPr>
+                                  <w:t>6.</w:t>
                                 </w:r>
                               </w:p>
                               <w:sdt>
@@ -517,6 +637,17 @@
                           </w:pPr>
                           <w:r>
                             <w:rPr>
+                              <w:rFonts w:hint="cs"/>
+                              <w:color w:val="5B9BD5" w:themeColor="accent1"/>
+                              <w:sz w:val="28"/>
+                              <w:szCs w:val="28"/>
+                              <w:rtl/>
+                              <w:lang w:bidi="ar-EG"/>
+                            </w:rPr>
+                            <w:t>هادي أحمد عبد السلام عبد الحميد</w:t>
+                          </w:r>
+                          <w:r>
+                            <w:rPr>
                               <w:color w:val="5B9BD5" w:themeColor="accent1"/>
                               <w:sz w:val="28"/>
                               <w:szCs w:val="28"/>
@@ -536,6 +667,16 @@
                           </w:pPr>
                           <w:r>
                             <w:rPr>
+                              <w:rFonts w:hint="cs"/>
+                              <w:color w:val="5B9BD5" w:themeColor="accent1"/>
+                              <w:sz w:val="28"/>
+                              <w:szCs w:val="28"/>
+                              <w:rtl/>
+                            </w:rPr>
+                            <w:t>هادي عاطف سيد محمد</w:t>
+                          </w:r>
+                          <w:r>
+                            <w:rPr>
                               <w:color w:val="5B9BD5" w:themeColor="accent1"/>
                               <w:sz w:val="28"/>
                               <w:szCs w:val="28"/>
@@ -551,15 +692,114 @@
                               <w:color w:val="5B9BD5" w:themeColor="accent1"/>
                               <w:sz w:val="28"/>
                               <w:szCs w:val="28"/>
+                              <w:rtl/>
                             </w:rPr>
                           </w:pPr>
+                          <w:r>
+                            <w:rPr>
+                              <w:rFonts w:hint="cs"/>
+                              <w:color w:val="5B9BD5" w:themeColor="accent1"/>
+                              <w:sz w:val="28"/>
+                              <w:szCs w:val="28"/>
+                              <w:rtl/>
+                              <w:lang w:bidi="ar-EG"/>
+                            </w:rPr>
+                            <w:t>هادي إيهاب رجاء أحمد</w:t>
+                          </w:r>
                           <w:r>
                             <w:rPr>
                               <w:color w:val="5B9BD5" w:themeColor="accent1"/>
                               <w:sz w:val="28"/>
                               <w:szCs w:val="28"/>
                             </w:rPr>
-                            <w:t>…</w:t>
+                            <w:t>3.</w:t>
+                          </w:r>
+                        </w:p>
+                        <w:p>
+                          <w:pPr>
+                            <w:pStyle w:val="NoSpacing"/>
+                            <w:jc w:val="right"/>
+                            <w:rPr>
+                              <w:color w:val="5B9BD5" w:themeColor="accent1"/>
+                              <w:sz w:val="28"/>
+                              <w:szCs w:val="28"/>
+                            </w:rPr>
+                          </w:pPr>
+                          <w:r>
+                            <w:rPr>
+                              <w:rFonts w:hint="cs"/>
+                              <w:color w:val="5B9BD5" w:themeColor="accent1"/>
+                              <w:sz w:val="28"/>
+                              <w:szCs w:val="28"/>
+                              <w:rtl/>
+                            </w:rPr>
+                            <w:t>وسيم عبده فتحي عبده</w:t>
+                          </w:r>
+                          <w:r>
+                            <w:rPr>
+                              <w:color w:val="5B9BD5" w:themeColor="accent1"/>
+                              <w:sz w:val="28"/>
+                              <w:szCs w:val="28"/>
+                            </w:rPr>
+                            <w:t>4.</w:t>
+                          </w:r>
+                        </w:p>
+                        <w:p>
+                          <w:pPr>
+                            <w:pStyle w:val="NoSpacing"/>
+                            <w:jc w:val="right"/>
+                            <w:rPr>
+                              <w:color w:val="5B9BD5" w:themeColor="accent1"/>
+                              <w:sz w:val="28"/>
+                              <w:szCs w:val="28"/>
+                            </w:rPr>
+                          </w:pPr>
+                          <w:r>
+                            <w:rPr>
+                              <w:rFonts w:hint="cs"/>
+                              <w:color w:val="5B9BD5" w:themeColor="accent1"/>
+                              <w:sz w:val="28"/>
+                              <w:szCs w:val="28"/>
+                              <w:rtl/>
+                            </w:rPr>
+                            <w:t>هيثم محمود السيد محمود</w:t>
+                          </w:r>
+                          <w:r>
+                            <w:rPr>
+                              <w:color w:val="5B9BD5" w:themeColor="accent1"/>
+                              <w:sz w:val="28"/>
+                              <w:szCs w:val="28"/>
+                            </w:rPr>
+                            <w:t>5.</w:t>
+                          </w:r>
+                        </w:p>
+                        <w:p>
+                          <w:pPr>
+                            <w:pStyle w:val="NoSpacing"/>
+                            <w:jc w:val="right"/>
+                            <w:rPr>
+                              <w:color w:val="5B9BD5" w:themeColor="accent1"/>
+                              <w:sz w:val="28"/>
+                              <w:szCs w:val="28"/>
+                            </w:rPr>
+                          </w:pPr>
+                          <w:r>
+                            <w:rPr>
+                              <w:rFonts w:hint="cs"/>
+                              <w:color w:val="5B9BD5" w:themeColor="accent1"/>
+                              <w:sz w:val="28"/>
+                              <w:szCs w:val="28"/>
+                              <w:rtl/>
+                            </w:rPr>
+                            <w:t xml:space="preserve">هاني محمد سيد أحمد </w:t>
+                          </w:r>
+                          <w:r>
+                            <w:rPr>
+                              <w:color w:val="5B9BD5" w:themeColor="accent1"/>
+                              <w:sz w:val="28"/>
+                              <w:szCs w:val="28"/>
+                            </w:rPr>
+                            <w:t>6.</w:t>
                           </w:r>
                         </w:p>
                         <w:sdt>
@@ -980,7 +1220,35 @@
           <w:rFonts w:asciiTheme="majorBidi" w:hAnsiTheme="majorBidi" w:cstheme="majorBidi"/>
           <w:color w:val="AEAAAA" w:themeColor="background2" w:themeShade="BF"/>
         </w:rPr>
-        <w:t>The main idea of the project is to select the top 10 similar movies for each movie in the dataset based on users’ ratings.</w:t>
+        <w:t>The main idea of the project is to select the top 10 similar movies for each movie in the dataset based on</w:t>
+      </w:r>
+      <w:r>
+        <w:rPr>
+          <w:rFonts w:asciiTheme="majorBidi" w:hAnsiTheme="majorBidi" w:cstheme="majorBidi"/>
+          <w:color w:val="AEAAAA" w:themeColor="background2" w:themeShade="BF"/>
+        </w:rPr>
+        <w:t xml:space="preserve"> the</w:t>
+      </w:r>
+      <w:r>
+        <w:rPr>
+          <w:rFonts w:asciiTheme="majorBidi" w:hAnsiTheme="majorBidi" w:cstheme="majorBidi"/>
+          <w:color w:val="AEAAAA" w:themeColor="background2" w:themeShade="BF"/>
+        </w:rPr>
+        <w:t xml:space="preserve"> user</w:t>
+      </w:r>
+      <w:r>
+        <w:rPr>
+          <w:rFonts w:asciiTheme="majorBidi" w:hAnsiTheme="majorBidi" w:cstheme="majorBidi"/>
+          <w:color w:val="AEAAAA" w:themeColor="background2" w:themeShade="BF"/>
+        </w:rPr>
+        <w:t>’s</w:t>
+      </w:r>
+      <w:r>
+        <w:rPr>
+          <w:rFonts w:asciiTheme="majorBidi" w:hAnsiTheme="majorBidi" w:cstheme="majorBidi"/>
+          <w:color w:val="AEAAAA" w:themeColor="background2" w:themeShade="BF"/>
+        </w:rPr>
+        <w:t xml:space="preserve"> ratings.</w:t>
       </w:r>
     </w:p>
     <w:p>
@@ -1010,7 +1278,370 @@
           <w:rFonts w:asciiTheme="majorBidi" w:hAnsiTheme="majorBidi" w:cstheme="majorBidi"/>
           <w:color w:val="AEAAAA" w:themeColor="background2" w:themeShade="BF"/>
         </w:rPr>
-        <w:t>/*Discuss the methodologies used in order to fulfil your objectives (i.e.The feature sets and the models implemented)*/</w:t>
+        <w:t>/*Discuss the methodologies used in order to fulfil your objectives (</w:t>
+      </w:r>
+      <w:proofErr w:type="gramStart"/>
+      <w:r>
+        <w:rPr>
+          <w:rFonts w:asciiTheme="majorBidi" w:hAnsiTheme="majorBidi" w:cstheme="majorBidi"/>
+          <w:color w:val="AEAAAA" w:themeColor="background2" w:themeShade="BF"/>
+        </w:rPr>
+        <w:t>i.e.</w:t>
+      </w:r>
+      <w:proofErr w:type="gramEnd"/>
+      <w:r>
+        <w:rPr>
+          <w:rFonts w:asciiTheme="majorBidi" w:hAnsiTheme="majorBidi" w:cstheme="majorBidi"/>
+          <w:color w:val="AEAAAA" w:themeColor="background2" w:themeShade="BF"/>
+        </w:rPr>
+        <w:t xml:space="preserve"> </w:t>
+      </w:r>
+      <w:r>
+        <w:rPr>
+          <w:rFonts w:asciiTheme="majorBidi" w:hAnsiTheme="majorBidi" w:cstheme="majorBidi"/>
+          <w:color w:val="AEAAAA" w:themeColor="background2" w:themeShade="BF"/>
+        </w:rPr>
+        <w:t>The feature sets and the models implemented)</w:t>
+      </w:r>
+      <w:r>
+        <w:rPr>
+          <w:rFonts w:asciiTheme="majorBidi" w:hAnsiTheme="majorBidi" w:cstheme="majorBidi"/>
+          <w:color w:val="AEAAAA" w:themeColor="background2" w:themeShade="BF"/>
+        </w:rPr>
+        <w:t xml:space="preserve"> </w:t>
+      </w:r>
+      <w:r>
+        <w:rPr>
+          <w:rFonts w:asciiTheme="majorBidi" w:hAnsiTheme="majorBidi" w:cstheme="majorBidi"/>
+          <w:color w:val="AEAAAA" w:themeColor="background2" w:themeShade="BF"/>
+        </w:rPr>
+        <w:t>*/</w:t>
+      </w:r>
+    </w:p>
+    <w:p>
+      <w:pPr>
+        <w:rPr>
+          <w:rFonts w:asciiTheme="majorBidi" w:hAnsiTheme="majorBidi" w:cstheme="majorBidi"/>
+          <w:color w:val="AEAAAA" w:themeColor="background2" w:themeShade="BF"/>
+          <w:u w:val="single"/>
+        </w:rPr>
+      </w:pPr>
+      <w:r>
+        <w:rPr>
+          <w:rFonts w:asciiTheme="majorBidi" w:hAnsiTheme="majorBidi" w:cstheme="majorBidi"/>
+          <w:color w:val="AEAAAA" w:themeColor="background2" w:themeShade="BF"/>
+          <w:u w:val="single"/>
+        </w:rPr>
+        <w:t xml:space="preserve">1.Data </w:t>
+      </w:r>
+      <w:r>
+        <w:rPr>
+          <w:rFonts w:asciiTheme="majorBidi" w:hAnsiTheme="majorBidi" w:cstheme="majorBidi"/>
+          <w:color w:val="AEAAAA" w:themeColor="background2" w:themeShade="BF"/>
+          <w:u w:val="single"/>
+        </w:rPr>
+        <w:t>Preprocessing:</w:t>
+      </w:r>
+    </w:p>
+    <w:p>
+      <w:pPr>
+        <w:pStyle w:val="ListParagraph"/>
+        <w:numPr>
+          <w:ilvl w:val="0"/>
+          <w:numId w:val="4"/>
+        </w:numPr>
+        <w:rPr>
+          <w:rFonts w:asciiTheme="majorBidi" w:hAnsiTheme="majorBidi" w:cstheme="majorBidi"/>
+          <w:color w:val="AEAAAA" w:themeColor="background2" w:themeShade="BF"/>
+        </w:rPr>
+      </w:pPr>
+      <w:r>
+        <w:rPr>
+          <w:rFonts w:asciiTheme="majorBidi" w:hAnsiTheme="majorBidi" w:cstheme="majorBidi"/>
+          <w:color w:val="AEAAAA" w:themeColor="background2" w:themeShade="BF"/>
+        </w:rPr>
+        <w:t>Out of the whole data, the most important features we will need are “</w:t>
+      </w:r>
+      <w:proofErr w:type="spellStart"/>
+      <w:r>
+        <w:rPr>
+          <w:rFonts w:asciiTheme="majorBidi" w:hAnsiTheme="majorBidi" w:cstheme="majorBidi"/>
+          <w:color w:val="AEAAAA" w:themeColor="background2" w:themeShade="BF"/>
+        </w:rPr>
+        <w:t>userId</w:t>
+      </w:r>
+      <w:proofErr w:type="spellEnd"/>
+      <w:r>
+        <w:rPr>
+          <w:rFonts w:asciiTheme="majorBidi" w:hAnsiTheme="majorBidi" w:cstheme="majorBidi"/>
+          <w:color w:val="AEAAAA" w:themeColor="background2" w:themeShade="BF"/>
+        </w:rPr>
+        <w:t>” &amp; “</w:t>
+      </w:r>
+      <w:proofErr w:type="spellStart"/>
+      <w:r>
+        <w:rPr>
+          <w:rFonts w:asciiTheme="majorBidi" w:hAnsiTheme="majorBidi" w:cstheme="majorBidi"/>
+          <w:color w:val="AEAAAA" w:themeColor="background2" w:themeShade="BF"/>
+        </w:rPr>
+        <w:t>movieId</w:t>
+      </w:r>
+      <w:proofErr w:type="spellEnd"/>
+      <w:r>
+        <w:rPr>
+          <w:rFonts w:asciiTheme="majorBidi" w:hAnsiTheme="majorBidi" w:cstheme="majorBidi"/>
+          <w:color w:val="AEAAAA" w:themeColor="background2" w:themeShade="BF"/>
+        </w:rPr>
+        <w:t xml:space="preserve">” features. So, we started preprocessing </w:t>
+      </w:r>
+      <w:r>
+        <w:rPr>
+          <w:rFonts w:asciiTheme="majorBidi" w:hAnsiTheme="majorBidi" w:cstheme="majorBidi"/>
+          <w:color w:val="AEAAAA" w:themeColor="background2" w:themeShade="BF"/>
+        </w:rPr>
+        <w:t xml:space="preserve">by using </w:t>
+      </w:r>
+      <w:proofErr w:type="gramStart"/>
+      <w:r>
+        <w:rPr>
+          <w:rFonts w:asciiTheme="majorBidi" w:hAnsiTheme="majorBidi" w:cstheme="majorBidi"/>
+          <w:color w:val="AEAAAA" w:themeColor="background2" w:themeShade="BF"/>
+        </w:rPr>
+        <w:t>pivot(</w:t>
+      </w:r>
+      <w:proofErr w:type="gramEnd"/>
+      <w:r>
+        <w:rPr>
+          <w:rFonts w:asciiTheme="majorBidi" w:hAnsiTheme="majorBidi" w:cstheme="majorBidi"/>
+          <w:color w:val="AEAAAA" w:themeColor="background2" w:themeShade="BF"/>
+        </w:rPr>
+        <w:t xml:space="preserve">) function which is used to reshape a given </w:t>
+      </w:r>
+      <w:proofErr w:type="spellStart"/>
+      <w:r>
+        <w:rPr>
+          <w:rFonts w:asciiTheme="majorBidi" w:hAnsiTheme="majorBidi" w:cstheme="majorBidi"/>
+          <w:color w:val="AEAAAA" w:themeColor="background2" w:themeShade="BF"/>
+        </w:rPr>
+        <w:t>dataframe</w:t>
+      </w:r>
+      <w:proofErr w:type="spellEnd"/>
+      <w:r>
+        <w:rPr>
+          <w:rFonts w:asciiTheme="majorBidi" w:hAnsiTheme="majorBidi" w:cstheme="majorBidi"/>
+          <w:color w:val="AEAAAA" w:themeColor="background2" w:themeShade="BF"/>
+        </w:rPr>
+        <w:t xml:space="preserve"> organized by given index and column values</w:t>
+      </w:r>
+      <w:r>
+        <w:rPr>
+          <w:rFonts w:asciiTheme="majorBidi" w:hAnsiTheme="majorBidi" w:cstheme="majorBidi"/>
+          <w:color w:val="AEAAAA" w:themeColor="background2" w:themeShade="BF"/>
+        </w:rPr>
+        <w:t>.</w:t>
+      </w:r>
+      <w:r>
+        <w:rPr>
+          <w:rFonts w:asciiTheme="majorBidi" w:hAnsiTheme="majorBidi" w:cstheme="majorBidi"/>
+          <w:color w:val="AEAAAA" w:themeColor="background2" w:themeShade="BF"/>
+        </w:rPr>
+        <w:t xml:space="preserve"> </w:t>
+      </w:r>
+      <w:proofErr w:type="gramStart"/>
+      <w:r>
+        <w:rPr>
+          <w:rFonts w:asciiTheme="majorBidi" w:hAnsiTheme="majorBidi" w:cstheme="majorBidi"/>
+          <w:color w:val="AEAAAA" w:themeColor="background2" w:themeShade="BF"/>
+        </w:rPr>
+        <w:t>Pivot(</w:t>
+      </w:r>
+      <w:proofErr w:type="gramEnd"/>
+      <w:r>
+        <w:rPr>
+          <w:rFonts w:asciiTheme="majorBidi" w:hAnsiTheme="majorBidi" w:cstheme="majorBidi"/>
+          <w:color w:val="AEAAAA" w:themeColor="background2" w:themeShade="BF"/>
+        </w:rPr>
+        <w:t>) function is applied on ratings file setting the index to “</w:t>
+      </w:r>
+      <w:proofErr w:type="spellStart"/>
+      <w:r>
+        <w:rPr>
+          <w:rFonts w:asciiTheme="majorBidi" w:hAnsiTheme="majorBidi" w:cstheme="majorBidi"/>
+          <w:color w:val="AEAAAA" w:themeColor="background2" w:themeShade="BF"/>
+        </w:rPr>
+        <w:t>movieId</w:t>
+      </w:r>
+      <w:proofErr w:type="spellEnd"/>
+      <w:r>
+        <w:rPr>
+          <w:rFonts w:asciiTheme="majorBidi" w:hAnsiTheme="majorBidi" w:cstheme="majorBidi"/>
+          <w:color w:val="AEAAAA" w:themeColor="background2" w:themeShade="BF"/>
+        </w:rPr>
+        <w:t>” and columns to “</w:t>
+      </w:r>
+      <w:proofErr w:type="spellStart"/>
+      <w:r>
+        <w:rPr>
+          <w:rFonts w:asciiTheme="majorBidi" w:hAnsiTheme="majorBidi" w:cstheme="majorBidi"/>
+          <w:color w:val="AEAAAA" w:themeColor="background2" w:themeShade="BF"/>
+        </w:rPr>
+        <w:t>userId</w:t>
+      </w:r>
+      <w:proofErr w:type="spellEnd"/>
+      <w:r>
+        <w:rPr>
+          <w:rFonts w:asciiTheme="majorBidi" w:hAnsiTheme="majorBidi" w:cstheme="majorBidi"/>
+          <w:color w:val="AEAAAA" w:themeColor="background2" w:themeShade="BF"/>
+        </w:rPr>
+        <w:t xml:space="preserve">”. Then, </w:t>
+      </w:r>
+      <w:r>
+        <w:rPr>
+          <w:rFonts w:asciiTheme="majorBidi" w:hAnsiTheme="majorBidi" w:cstheme="majorBidi"/>
+          <w:color w:val="AEAAAA" w:themeColor="background2" w:themeShade="BF"/>
+        </w:rPr>
+        <w:t>cr</w:t>
+      </w:r>
+      <w:r>
+        <w:rPr>
+          <w:rFonts w:asciiTheme="majorBidi" w:hAnsiTheme="majorBidi" w:cstheme="majorBidi"/>
+          <w:color w:val="AEAAAA" w:themeColor="background2" w:themeShade="BF"/>
+        </w:rPr>
+        <w:t>eating a new dataset called “</w:t>
+      </w:r>
+      <w:proofErr w:type="spellStart"/>
+      <w:r>
+        <w:rPr>
+          <w:rFonts w:asciiTheme="majorBidi" w:hAnsiTheme="majorBidi" w:cstheme="majorBidi"/>
+          <w:color w:val="AEAAAA" w:themeColor="background2" w:themeShade="BF"/>
+        </w:rPr>
+        <w:t>final_dataset</w:t>
+      </w:r>
+      <w:proofErr w:type="spellEnd"/>
+      <w:r>
+        <w:rPr>
+          <w:rFonts w:asciiTheme="majorBidi" w:hAnsiTheme="majorBidi" w:cstheme="majorBidi"/>
+          <w:color w:val="AEAAAA" w:themeColor="background2" w:themeShade="BF"/>
+        </w:rPr>
+        <w:t>”</w:t>
+      </w:r>
+      <w:r>
+        <w:rPr>
+          <w:rFonts w:asciiTheme="majorBidi" w:hAnsiTheme="majorBidi" w:cstheme="majorBidi"/>
+          <w:color w:val="AEAAAA" w:themeColor="background2" w:themeShade="BF"/>
+        </w:rPr>
+        <w:t xml:space="preserve"> which is set to that new </w:t>
+      </w:r>
+      <w:proofErr w:type="spellStart"/>
+      <w:r>
+        <w:rPr>
+          <w:rFonts w:asciiTheme="majorBidi" w:hAnsiTheme="majorBidi" w:cstheme="majorBidi"/>
+          <w:color w:val="AEAAAA" w:themeColor="background2" w:themeShade="BF"/>
+        </w:rPr>
+        <w:t>dataframe</w:t>
+      </w:r>
+      <w:proofErr w:type="spellEnd"/>
+      <w:r>
+        <w:rPr>
+          <w:rFonts w:asciiTheme="majorBidi" w:hAnsiTheme="majorBidi" w:cstheme="majorBidi"/>
+          <w:color w:val="AEAAAA" w:themeColor="background2" w:themeShade="BF"/>
+        </w:rPr>
+        <w:t xml:space="preserve">. </w:t>
+      </w:r>
+    </w:p>
+    <w:p>
+      <w:pPr>
+        <w:pStyle w:val="ListParagraph"/>
+        <w:numPr>
+          <w:ilvl w:val="0"/>
+          <w:numId w:val="4"/>
+        </w:numPr>
+        <w:rPr>
+          <w:rFonts w:asciiTheme="majorBidi" w:hAnsiTheme="majorBidi" w:cstheme="majorBidi"/>
+          <w:color w:val="AEAAAA" w:themeColor="background2" w:themeShade="BF"/>
+        </w:rPr>
+      </w:pPr>
+      <w:r>
+        <w:rPr>
+          <w:rFonts w:asciiTheme="majorBidi" w:hAnsiTheme="majorBidi" w:cstheme="majorBidi"/>
+          <w:color w:val="AEAAAA" w:themeColor="background2" w:themeShade="BF"/>
+        </w:rPr>
+        <w:t>Filling undefined cells: it is done by just filling these cells by 0 instead of “</w:t>
+      </w:r>
+      <w:proofErr w:type="spellStart"/>
+      <w:r>
+        <w:rPr>
+          <w:rFonts w:asciiTheme="majorBidi" w:hAnsiTheme="majorBidi" w:cstheme="majorBidi"/>
+          <w:color w:val="AEAAAA" w:themeColor="background2" w:themeShade="BF"/>
+        </w:rPr>
+        <w:t>NaN</w:t>
+      </w:r>
+      <w:proofErr w:type="spellEnd"/>
+      <w:r>
+        <w:rPr>
+          <w:rFonts w:asciiTheme="majorBidi" w:hAnsiTheme="majorBidi" w:cstheme="majorBidi"/>
+          <w:color w:val="AEAAAA" w:themeColor="background2" w:themeShade="BF"/>
+        </w:rPr>
+        <w:t xml:space="preserve">” using </w:t>
+      </w:r>
+      <w:proofErr w:type="spellStart"/>
+      <w:proofErr w:type="gramStart"/>
+      <w:r>
+        <w:rPr>
+          <w:rFonts w:asciiTheme="majorBidi" w:hAnsiTheme="majorBidi" w:cstheme="majorBidi"/>
+          <w:color w:val="AEAAAA" w:themeColor="background2" w:themeShade="BF"/>
+        </w:rPr>
+        <w:t>fillna</w:t>
+      </w:r>
+      <w:proofErr w:type="spellEnd"/>
+      <w:r>
+        <w:rPr>
+          <w:rFonts w:asciiTheme="majorBidi" w:hAnsiTheme="majorBidi" w:cstheme="majorBidi"/>
+          <w:color w:val="AEAAAA" w:themeColor="background2" w:themeShade="BF"/>
+        </w:rPr>
+        <w:t>(</w:t>
+      </w:r>
+      <w:proofErr w:type="gramEnd"/>
+      <w:r>
+        <w:rPr>
+          <w:rFonts w:asciiTheme="majorBidi" w:hAnsiTheme="majorBidi" w:cstheme="majorBidi"/>
+          <w:color w:val="AEAAAA" w:themeColor="background2" w:themeShade="BF"/>
+        </w:rPr>
+        <w:t xml:space="preserve">) function. </w:t>
+      </w:r>
+    </w:p>
+    <w:p>
+      <w:pPr>
+        <w:rPr>
+          <w:rFonts w:asciiTheme="majorBidi" w:hAnsiTheme="majorBidi" w:cstheme="majorBidi"/>
+          <w:color w:val="AEAAAA" w:themeColor="background2" w:themeShade="BF"/>
+          <w:u w:val="single"/>
+        </w:rPr>
+      </w:pPr>
+      <w:r>
+        <w:rPr>
+          <w:rFonts w:asciiTheme="majorBidi" w:hAnsiTheme="majorBidi" w:cstheme="majorBidi"/>
+          <w:color w:val="AEAAAA" w:themeColor="background2" w:themeShade="BF"/>
+          <w:u w:val="single"/>
+        </w:rPr>
+        <w:t>2. Features extraction.</w:t>
+      </w:r>
+    </w:p>
+    <w:p>
+      <w:pPr>
+        <w:rPr>
+          <w:rFonts w:asciiTheme="majorBidi" w:hAnsiTheme="majorBidi" w:cstheme="majorBidi"/>
+          <w:color w:val="AEAAAA" w:themeColor="background2" w:themeShade="BF"/>
+          <w:u w:val="single"/>
+        </w:rPr>
+      </w:pPr>
+      <w:r>
+        <w:rPr>
+          <w:rFonts w:asciiTheme="majorBidi" w:hAnsiTheme="majorBidi" w:cstheme="majorBidi"/>
+          <w:color w:val="AEAAAA" w:themeColor="background2" w:themeShade="BF"/>
+          <w:u w:val="single"/>
+        </w:rPr>
+        <w:t>3. Model training and testing</w:t>
       </w:r>
     </w:p>
     <w:p>
@@ -1031,84 +1662,8 @@
           <w:szCs w:val="32"/>
           <w:u w:val="single"/>
         </w:rPr>
-        <w:t>Data Set Summary:</w:t>
-      </w:r>
-    </w:p>
-    <w:p>
-      <w:pPr>
-        <w:rPr>
-          <w:rFonts w:asciiTheme="majorBidi" w:hAnsiTheme="majorBidi" w:cstheme="majorBidi"/>
-          <w:color w:val="AEAAAA" w:themeColor="background2" w:themeShade="BF"/>
-        </w:rPr>
-      </w:pPr>
-      <w:r>
-        <w:rPr>
-          <w:rFonts w:asciiTheme="majorBidi" w:hAnsiTheme="majorBidi" w:cstheme="majorBidi"/>
-          <w:color w:val="AEAAAA" w:themeColor="background2" w:themeShade="BF"/>
-        </w:rPr>
-        <w:t>/*Answer the following Questions:</w:t>
-      </w:r>
-    </w:p>
-    <w:p>
-      <w:pPr>
-        <w:rPr>
-          <w:rFonts w:asciiTheme="majorBidi" w:hAnsiTheme="majorBidi" w:cstheme="majorBidi"/>
-          <w:color w:val="AEAAAA" w:themeColor="background2" w:themeShade="BF"/>
-        </w:rPr>
-      </w:pPr>
-      <w:r>
-        <w:rPr>
-          <w:rFonts w:asciiTheme="majorBidi" w:hAnsiTheme="majorBidi" w:cstheme="majorBidi"/>
-          <w:color w:val="AEAAAA" w:themeColor="background2" w:themeShade="BF"/>
-        </w:rPr>
-        <w:t>1-What is the data set used?</w:t>
-      </w:r>
-    </w:p>
-    <w:p>
-      <w:pPr>
-        <w:rPr>
-          <w:rFonts w:asciiTheme="majorBidi" w:hAnsiTheme="majorBidi" w:cstheme="majorBidi"/>
-          <w:color w:val="AEAAAA" w:themeColor="background2" w:themeShade="BF"/>
-        </w:rPr>
-      </w:pPr>
-      <w:r>
-        <w:rPr>
-          <w:rFonts w:asciiTheme="majorBidi" w:hAnsiTheme="majorBidi" w:cstheme="majorBidi"/>
-          <w:color w:val="AEAAAA" w:themeColor="background2" w:themeShade="BF"/>
-        </w:rPr>
-        <w:t>2- What is the summary of the dataset columns?</w:t>
-      </w:r>
-    </w:p>
-    <w:p>
-      <w:pPr>
-        <w:rPr>
-          <w:rFonts w:asciiTheme="majorBidi" w:hAnsiTheme="majorBidi" w:cstheme="majorBidi"/>
-          <w:color w:val="AEAAAA" w:themeColor="background2" w:themeShade="BF"/>
-        </w:rPr>
-      </w:pPr>
-      <w:r>
-        <w:rPr>
-          <w:rFonts w:asciiTheme="majorBidi" w:hAnsiTheme="majorBidi" w:cstheme="majorBidi"/>
-          <w:color w:val="AEAAAA" w:themeColor="background2" w:themeShade="BF"/>
-        </w:rPr>
-        <w:t>3- Visualize</w:t>
-      </w:r>
-      <w:r>
-        <w:rPr>
-          <w:rFonts w:asciiTheme="majorBidi" w:hAnsiTheme="majorBidi" w:cstheme="majorBidi"/>
-          <w:color w:val="AEAAAA" w:themeColor="background2" w:themeShade="BF"/>
-        </w:rPr>
-        <w:t xml:space="preserve"> the dataset statistics</w:t>
-      </w:r>
-      <w:r>
-        <w:rPr>
-          <w:rFonts w:asciiTheme="majorBidi" w:hAnsiTheme="majorBidi" w:cstheme="majorBidi"/>
-          <w:color w:val="AEAAAA" w:themeColor="background2" w:themeShade="BF"/>
-        </w:rPr>
-        <w:t>*/</w:t>
-      </w:r>
-    </w:p>
-    <w:p>
+        <w:t>D</w:t>
+      </w:r>
       <w:r>
         <w:rPr>
           <w:rFonts w:asciiTheme="majorBidi" w:hAnsiTheme="majorBidi" w:cstheme="majorBidi"/>
@@ -1117,10 +1672,7 @@
           <w:szCs w:val="32"/>
           <w:u w:val="single"/>
         </w:rPr>
-        <w:t>Results</w:t>
-      </w:r>
-      <w:r>
-        <w:t>:</w:t>
+        <w:t>ata Set Summary:</w:t>
       </w:r>
     </w:p>
     <w:p>
@@ -1135,6 +1687,506 @@
           <w:rFonts w:asciiTheme="majorBidi" w:hAnsiTheme="majorBidi" w:cstheme="majorBidi"/>
           <w:color w:val="AEAAAA" w:themeColor="background2" w:themeShade="BF"/>
         </w:rPr>
+        <w:t>/*Answer the following Questions:</w:t>
+      </w:r>
+    </w:p>
+    <w:p>
+      <w:pPr>
+        <w:rPr>
+          <w:rFonts w:asciiTheme="majorBidi" w:hAnsiTheme="majorBidi" w:cstheme="majorBidi"/>
+          <w:color w:val="AEAAAA" w:themeColor="background2" w:themeShade="BF"/>
+        </w:rPr>
+      </w:pPr>
+      <w:r>
+        <w:rPr>
+          <w:rFonts w:asciiTheme="majorBidi" w:hAnsiTheme="majorBidi" w:cstheme="majorBidi"/>
+          <w:color w:val="AEAAAA" w:themeColor="background2" w:themeShade="BF"/>
+        </w:rPr>
+        <w:t>1-What is the data set used?</w:t>
+      </w:r>
+    </w:p>
+    <w:p>
+      <w:pPr>
+        <w:rPr>
+          <w:rFonts w:asciiTheme="majorBidi" w:hAnsiTheme="majorBidi" w:cstheme="majorBidi"/>
+          <w:color w:val="AEAAAA" w:themeColor="background2" w:themeShade="BF"/>
+        </w:rPr>
+      </w:pPr>
+      <w:r>
+        <w:rPr>
+          <w:rFonts w:asciiTheme="majorBidi" w:hAnsiTheme="majorBidi" w:cstheme="majorBidi"/>
+          <w:color w:val="AEAAAA" w:themeColor="background2" w:themeShade="BF"/>
+        </w:rPr>
+        <w:t>This dataset</w:t>
+      </w:r>
+      <w:r>
+        <w:rPr>
+          <w:rFonts w:asciiTheme="majorBidi" w:hAnsiTheme="majorBidi" w:cstheme="majorBidi"/>
+          <w:color w:val="AEAAAA" w:themeColor="background2" w:themeShade="BF"/>
+        </w:rPr>
+        <w:t xml:space="preserve"> </w:t>
+      </w:r>
+      <w:r>
+        <w:rPr>
+          <w:rFonts w:asciiTheme="majorBidi" w:hAnsiTheme="majorBidi" w:cstheme="majorBidi"/>
+          <w:color w:val="AEAAAA" w:themeColor="background2" w:themeShade="BF"/>
+        </w:rPr>
+        <w:t>describes 5-star rating and free-text tagging activity from [</w:t>
+      </w:r>
+      <w:proofErr w:type="spellStart"/>
+      <w:r>
+        <w:rPr>
+          <w:rFonts w:asciiTheme="majorBidi" w:hAnsiTheme="majorBidi" w:cstheme="majorBidi"/>
+          <w:color w:val="AEAAAA" w:themeColor="background2" w:themeShade="BF"/>
+        </w:rPr>
+        <w:t>MovieLens</w:t>
+      </w:r>
+      <w:proofErr w:type="spellEnd"/>
+      <w:r>
+        <w:rPr>
+          <w:rFonts w:asciiTheme="majorBidi" w:hAnsiTheme="majorBidi" w:cstheme="majorBidi"/>
+          <w:color w:val="AEAAAA" w:themeColor="background2" w:themeShade="BF"/>
+        </w:rPr>
+        <w:t>]</w:t>
+      </w:r>
+      <w:r>
+        <w:rPr>
+          <w:rFonts w:asciiTheme="majorBidi" w:hAnsiTheme="majorBidi" w:cstheme="majorBidi"/>
+          <w:color w:val="AEAAAA" w:themeColor="background2" w:themeShade="BF"/>
+        </w:rPr>
+        <w:t>, a movie recommendation service.</w:t>
+      </w:r>
+      <w:r>
+        <w:t xml:space="preserve"> </w:t>
+      </w:r>
+      <w:r>
+        <w:t xml:space="preserve"> </w:t>
+      </w:r>
+      <w:r>
+        <w:rPr>
+          <w:rFonts w:asciiTheme="majorBidi" w:hAnsiTheme="majorBidi" w:cstheme="majorBidi"/>
+          <w:color w:val="AEAAAA" w:themeColor="background2" w:themeShade="BF"/>
+        </w:rPr>
+        <w:t>It contains 100836 ratings and 3683 tag applications across 9742 movies.</w:t>
+      </w:r>
+      <w:r>
+        <w:rPr>
+          <w:rFonts w:asciiTheme="majorBidi" w:hAnsiTheme="majorBidi" w:cstheme="majorBidi"/>
+          <w:color w:val="AEAAAA" w:themeColor="background2" w:themeShade="BF"/>
+        </w:rPr>
+        <w:t xml:space="preserve"> </w:t>
+      </w:r>
+      <w:r>
+        <w:rPr>
+          <w:rFonts w:asciiTheme="majorBidi" w:hAnsiTheme="majorBidi" w:cstheme="majorBidi"/>
+          <w:color w:val="AEAAAA" w:themeColor="background2" w:themeShade="BF"/>
+        </w:rPr>
+        <w:t>These data were created by 610 users between March 29, 1996 and September 24, 2018. This dataset was generated on September 26, 2018.</w:t>
+      </w:r>
+      <w:r>
+        <w:rPr>
+          <w:rFonts w:asciiTheme="majorBidi" w:hAnsiTheme="majorBidi" w:cstheme="majorBidi"/>
+          <w:color w:val="AEAAAA" w:themeColor="background2" w:themeShade="BF"/>
+        </w:rPr>
+        <w:t xml:space="preserve"> </w:t>
+      </w:r>
+      <w:r>
+        <w:rPr>
+          <w:rFonts w:asciiTheme="majorBidi" w:hAnsiTheme="majorBidi" w:cstheme="majorBidi"/>
+          <w:color w:val="AEAAAA" w:themeColor="background2" w:themeShade="BF"/>
+        </w:rPr>
+        <w:t>The data are contained in the files</w:t>
+      </w:r>
+      <w:r>
+        <w:rPr>
+          <w:rFonts w:asciiTheme="majorBidi" w:hAnsiTheme="majorBidi" w:cstheme="majorBidi"/>
+          <w:color w:val="AEAAAA" w:themeColor="background2" w:themeShade="BF"/>
+        </w:rPr>
+        <w:t xml:space="preserve"> </w:t>
+      </w:r>
+      <w:r>
+        <w:rPr>
+          <w:rFonts w:asciiTheme="majorBidi" w:hAnsiTheme="majorBidi" w:cstheme="majorBidi"/>
+          <w:color w:val="AEAAAA" w:themeColor="background2" w:themeShade="BF"/>
+        </w:rPr>
+        <w:t>`movies.csv`</w:t>
+      </w:r>
+      <w:r>
+        <w:rPr>
+          <w:rFonts w:asciiTheme="majorBidi" w:hAnsiTheme="majorBidi" w:cstheme="majorBidi"/>
+          <w:color w:val="AEAAAA" w:themeColor="background2" w:themeShade="BF"/>
+        </w:rPr>
+        <w:t xml:space="preserve"> and</w:t>
+      </w:r>
+      <w:r>
+        <w:rPr>
+          <w:rFonts w:asciiTheme="majorBidi" w:hAnsiTheme="majorBidi" w:cstheme="majorBidi"/>
+          <w:color w:val="AEAAAA" w:themeColor="background2" w:themeShade="BF"/>
+        </w:rPr>
+        <w:t xml:space="preserve"> `ratings.csv`</w:t>
+      </w:r>
+      <w:r>
+        <w:rPr>
+          <w:rFonts w:asciiTheme="majorBidi" w:hAnsiTheme="majorBidi" w:cstheme="majorBidi"/>
+          <w:color w:val="AEAAAA" w:themeColor="background2" w:themeShade="BF"/>
+        </w:rPr>
+        <w:t>.</w:t>
+      </w:r>
+    </w:p>
+    <w:p>
+      <w:pPr>
+        <w:rPr>
+          <w:rFonts w:asciiTheme="majorBidi" w:hAnsiTheme="majorBidi" w:cstheme="majorBidi"/>
+          <w:color w:val="AEAAAA" w:themeColor="background2" w:themeShade="BF"/>
+        </w:rPr>
+      </w:pPr>
+      <w:r>
+        <w:rPr>
+          <w:rFonts w:asciiTheme="majorBidi" w:hAnsiTheme="majorBidi" w:cstheme="majorBidi"/>
+          <w:color w:val="AEAAAA" w:themeColor="background2" w:themeShade="BF"/>
+        </w:rPr>
+        <w:t>2- What is the summary of the dataset columns?</w:t>
+      </w:r>
+    </w:p>
+    <w:p>
+      <w:pPr>
+        <w:rPr>
+          <w:rFonts w:asciiTheme="majorBidi" w:hAnsiTheme="majorBidi" w:cstheme="majorBidi"/>
+          <w:color w:val="AEAAAA" w:themeColor="background2" w:themeShade="BF"/>
+          <w:u w:val="single"/>
+        </w:rPr>
+      </w:pPr>
+      <w:r>
+        <w:rPr>
+          <w:rFonts w:asciiTheme="majorBidi" w:hAnsiTheme="majorBidi" w:cstheme="majorBidi"/>
+          <w:color w:val="AEAAAA" w:themeColor="background2" w:themeShade="BF"/>
+          <w:u w:val="single"/>
+        </w:rPr>
+        <w:t>Movies Data File structure(movies.csv):</w:t>
+      </w:r>
+    </w:p>
+    <w:p>
+      <w:pPr>
+        <w:rPr>
+          <w:rFonts w:asciiTheme="majorBidi" w:hAnsiTheme="majorBidi" w:cstheme="majorBidi"/>
+          <w:color w:val="AEAAAA" w:themeColor="background2" w:themeShade="BF"/>
+        </w:rPr>
+      </w:pPr>
+      <w:r>
+        <w:rPr>
+          <w:rFonts w:asciiTheme="majorBidi" w:hAnsiTheme="majorBidi" w:cstheme="majorBidi"/>
+          <w:color w:val="AEAAAA" w:themeColor="background2" w:themeShade="BF"/>
+        </w:rPr>
+        <w:t>Movie information is contained in</w:t>
+      </w:r>
+      <w:r>
+        <w:rPr>
+          <w:rFonts w:asciiTheme="majorBidi" w:hAnsiTheme="majorBidi" w:cstheme="majorBidi"/>
+          <w:color w:val="AEAAAA" w:themeColor="background2" w:themeShade="BF"/>
+        </w:rPr>
+        <w:t xml:space="preserve"> </w:t>
+      </w:r>
+      <w:r>
+        <w:rPr>
+          <w:rFonts w:asciiTheme="majorBidi" w:hAnsiTheme="majorBidi" w:cstheme="majorBidi"/>
+          <w:color w:val="AEAAAA" w:themeColor="background2" w:themeShade="BF"/>
+        </w:rPr>
+        <w:t xml:space="preserve">‘movies.csv’ </w:t>
+      </w:r>
+      <w:r>
+        <w:rPr>
+          <w:rFonts w:asciiTheme="majorBidi" w:hAnsiTheme="majorBidi" w:cstheme="majorBidi"/>
+          <w:color w:val="AEAAAA" w:themeColor="background2" w:themeShade="BF"/>
+        </w:rPr>
+        <w:t>which has</w:t>
+      </w:r>
+      <w:r>
+        <w:rPr>
+          <w:rFonts w:asciiTheme="majorBidi" w:hAnsiTheme="majorBidi" w:cstheme="majorBidi"/>
+          <w:color w:val="AEAAAA" w:themeColor="background2" w:themeShade="BF"/>
+        </w:rPr>
+        <w:t xml:space="preserve"> three columns; “</w:t>
+      </w:r>
+      <w:proofErr w:type="spellStart"/>
+      <w:r>
+        <w:rPr>
+          <w:rFonts w:asciiTheme="majorBidi" w:hAnsiTheme="majorBidi" w:cstheme="majorBidi"/>
+          <w:color w:val="AEAAAA" w:themeColor="background2" w:themeShade="BF"/>
+        </w:rPr>
+        <w:t>movieId</w:t>
+      </w:r>
+      <w:proofErr w:type="spellEnd"/>
+      <w:r>
+        <w:rPr>
+          <w:rFonts w:asciiTheme="majorBidi" w:hAnsiTheme="majorBidi" w:cstheme="majorBidi"/>
+          <w:color w:val="AEAAAA" w:themeColor="background2" w:themeShade="BF"/>
+        </w:rPr>
+        <w:t xml:space="preserve">” containing a unique ID for each different movie, “title” carrying movie titles and “genres” column which contains the movies’ </w:t>
+      </w:r>
+      <w:r>
+        <w:rPr>
+          <w:rFonts w:asciiTheme="majorBidi" w:hAnsiTheme="majorBidi" w:cstheme="majorBidi"/>
+          <w:color w:val="AEAAAA" w:themeColor="background2" w:themeShade="BF"/>
+        </w:rPr>
+        <w:t>genres.</w:t>
+      </w:r>
+    </w:p>
+    <w:p>
+      <w:pPr>
+        <w:rPr>
+          <w:rFonts w:asciiTheme="majorBidi" w:hAnsiTheme="majorBidi" w:cstheme="majorBidi"/>
+          <w:color w:val="AEAAAA" w:themeColor="background2" w:themeShade="BF"/>
+          <w:u w:val="single"/>
+        </w:rPr>
+      </w:pPr>
+      <w:r>
+        <w:rPr>
+          <w:rFonts w:asciiTheme="majorBidi" w:hAnsiTheme="majorBidi" w:cstheme="majorBidi"/>
+          <w:color w:val="AEAAAA" w:themeColor="background2" w:themeShade="BF"/>
+          <w:u w:val="single"/>
+        </w:rPr>
+        <w:t>Ratings Data File Structure (ratings.csv)</w:t>
+      </w:r>
+      <w:r>
+        <w:rPr>
+          <w:rFonts w:asciiTheme="majorBidi" w:hAnsiTheme="majorBidi" w:cstheme="majorBidi"/>
+          <w:color w:val="AEAAAA" w:themeColor="background2" w:themeShade="BF"/>
+          <w:u w:val="single"/>
+        </w:rPr>
+        <w:t>:</w:t>
+      </w:r>
+    </w:p>
+    <w:p>
+      <w:pPr>
+        <w:rPr>
+          <w:rFonts w:asciiTheme="majorBidi" w:hAnsiTheme="majorBidi" w:cstheme="majorBidi"/>
+          <w:color w:val="AEAAAA" w:themeColor="background2" w:themeShade="BF"/>
+        </w:rPr>
+      </w:pPr>
+      <w:r>
+        <w:rPr>
+          <w:rFonts w:asciiTheme="majorBidi" w:hAnsiTheme="majorBidi" w:cstheme="majorBidi"/>
+          <w:color w:val="AEAAAA" w:themeColor="background2" w:themeShade="BF"/>
+        </w:rPr>
+        <w:t>All ratings are contained in the file `ratings.csv`. Each line of this file after the header row represents one rating of one movie by one user, and has the following format:</w:t>
+      </w:r>
+    </w:p>
+    <w:p>
+      <w:pPr>
+        <w:rPr>
+          <w:rFonts w:asciiTheme="majorBidi" w:hAnsiTheme="majorBidi" w:cstheme="majorBidi"/>
+          <w:color w:val="AEAAAA" w:themeColor="background2" w:themeShade="BF"/>
+        </w:rPr>
+      </w:pPr>
+      <w:r>
+        <w:rPr>
+          <w:rFonts w:asciiTheme="majorBidi" w:hAnsiTheme="majorBidi" w:cstheme="majorBidi"/>
+          <w:color w:val="AEAAAA" w:themeColor="background2" w:themeShade="BF"/>
+        </w:rPr>
+        <w:t xml:space="preserve">    </w:t>
+      </w:r>
+      <w:proofErr w:type="spellStart"/>
+      <w:r>
+        <w:rPr>
+          <w:rFonts w:asciiTheme="majorBidi" w:hAnsiTheme="majorBidi" w:cstheme="majorBidi"/>
+          <w:color w:val="AEAAAA" w:themeColor="background2" w:themeShade="BF"/>
+        </w:rPr>
+        <w:t>userId</w:t>
+      </w:r>
+      <w:proofErr w:type="spellEnd"/>
+      <w:r>
+        <w:rPr>
+          <w:rFonts w:asciiTheme="majorBidi" w:hAnsiTheme="majorBidi" w:cstheme="majorBidi"/>
+          <w:color w:val="AEAAAA" w:themeColor="background2" w:themeShade="BF"/>
+        </w:rPr>
+        <w:t>,</w:t>
+      </w:r>
+      <w:r>
+        <w:rPr>
+          <w:rFonts w:asciiTheme="majorBidi" w:hAnsiTheme="majorBidi" w:cstheme="majorBidi"/>
+          <w:color w:val="AEAAAA" w:themeColor="background2" w:themeShade="BF"/>
+        </w:rPr>
+        <w:t xml:space="preserve"> </w:t>
+      </w:r>
+      <w:proofErr w:type="spellStart"/>
+      <w:r>
+        <w:rPr>
+          <w:rFonts w:asciiTheme="majorBidi" w:hAnsiTheme="majorBidi" w:cstheme="majorBidi"/>
+          <w:color w:val="AEAAAA" w:themeColor="background2" w:themeShade="BF"/>
+        </w:rPr>
+        <w:t>movieId</w:t>
+      </w:r>
+      <w:proofErr w:type="spellEnd"/>
+      <w:r>
+        <w:rPr>
+          <w:rFonts w:asciiTheme="majorBidi" w:hAnsiTheme="majorBidi" w:cstheme="majorBidi"/>
+          <w:color w:val="AEAAAA" w:themeColor="background2" w:themeShade="BF"/>
+        </w:rPr>
+        <w:t>,</w:t>
+      </w:r>
+      <w:r>
+        <w:rPr>
+          <w:rFonts w:asciiTheme="majorBidi" w:hAnsiTheme="majorBidi" w:cstheme="majorBidi"/>
+          <w:color w:val="AEAAAA" w:themeColor="background2" w:themeShade="BF"/>
+        </w:rPr>
+        <w:t xml:space="preserve"> </w:t>
+      </w:r>
+      <w:r>
+        <w:rPr>
+          <w:rFonts w:asciiTheme="majorBidi" w:hAnsiTheme="majorBidi" w:cstheme="majorBidi"/>
+          <w:color w:val="AEAAAA" w:themeColor="background2" w:themeShade="BF"/>
+        </w:rPr>
+        <w:t>rating,</w:t>
+      </w:r>
+      <w:r>
+        <w:rPr>
+          <w:rFonts w:asciiTheme="majorBidi" w:hAnsiTheme="majorBidi" w:cstheme="majorBidi"/>
+          <w:color w:val="AEAAAA" w:themeColor="background2" w:themeShade="BF"/>
+        </w:rPr>
+        <w:t xml:space="preserve"> </w:t>
+      </w:r>
+      <w:r>
+        <w:rPr>
+          <w:rFonts w:asciiTheme="majorBidi" w:hAnsiTheme="majorBidi" w:cstheme="majorBidi"/>
+          <w:color w:val="AEAAAA" w:themeColor="background2" w:themeShade="BF"/>
+        </w:rPr>
+        <w:t>timestamp</w:t>
+      </w:r>
+    </w:p>
+    <w:p>
+      <w:pPr>
+        <w:rPr>
+          <w:rFonts w:asciiTheme="majorBidi" w:hAnsiTheme="majorBidi" w:cstheme="majorBidi"/>
+          <w:color w:val="AEAAAA" w:themeColor="background2" w:themeShade="BF"/>
+        </w:rPr>
+      </w:pPr>
+      <w:r>
+        <w:rPr>
+          <w:rFonts w:asciiTheme="majorBidi" w:hAnsiTheme="majorBidi" w:cstheme="majorBidi"/>
+          <w:color w:val="AEAAAA" w:themeColor="background2" w:themeShade="BF"/>
+        </w:rPr>
+        <w:lastRenderedPageBreak/>
+        <w:t xml:space="preserve">The lines within this file are ordered first by </w:t>
+      </w:r>
+      <w:proofErr w:type="spellStart"/>
+      <w:r>
+        <w:rPr>
+          <w:rFonts w:asciiTheme="majorBidi" w:hAnsiTheme="majorBidi" w:cstheme="majorBidi"/>
+          <w:color w:val="AEAAAA" w:themeColor="background2" w:themeShade="BF"/>
+        </w:rPr>
+        <w:t>userId</w:t>
+      </w:r>
+      <w:proofErr w:type="spellEnd"/>
+      <w:r>
+        <w:rPr>
+          <w:rFonts w:asciiTheme="majorBidi" w:hAnsiTheme="majorBidi" w:cstheme="majorBidi"/>
+          <w:color w:val="AEAAAA" w:themeColor="background2" w:themeShade="BF"/>
+        </w:rPr>
+        <w:t xml:space="preserve">, then, within user, by </w:t>
+      </w:r>
+      <w:proofErr w:type="spellStart"/>
+      <w:r>
+        <w:rPr>
+          <w:rFonts w:asciiTheme="majorBidi" w:hAnsiTheme="majorBidi" w:cstheme="majorBidi"/>
+          <w:color w:val="AEAAAA" w:themeColor="background2" w:themeShade="BF"/>
+        </w:rPr>
+        <w:t>movieId</w:t>
+      </w:r>
+      <w:proofErr w:type="spellEnd"/>
+      <w:r>
+        <w:rPr>
+          <w:rFonts w:asciiTheme="majorBidi" w:hAnsiTheme="majorBidi" w:cstheme="majorBidi"/>
+          <w:color w:val="AEAAAA" w:themeColor="background2" w:themeShade="BF"/>
+        </w:rPr>
+        <w:t>.</w:t>
+      </w:r>
+    </w:p>
+    <w:p>
+      <w:pPr>
+        <w:rPr>
+          <w:rFonts w:asciiTheme="majorBidi" w:hAnsiTheme="majorBidi" w:cstheme="majorBidi"/>
+          <w:color w:val="AEAAAA" w:themeColor="background2" w:themeShade="BF"/>
+        </w:rPr>
+      </w:pPr>
+      <w:r>
+        <w:rPr>
+          <w:rFonts w:asciiTheme="majorBidi" w:hAnsiTheme="majorBidi" w:cstheme="majorBidi"/>
+          <w:color w:val="AEAAAA" w:themeColor="background2" w:themeShade="BF"/>
+        </w:rPr>
+        <w:t>Ratings are made on a 5-star scale, with half-star increments (0.5 stars - 5.0 stars).</w:t>
+      </w:r>
+    </w:p>
+    <w:p>
+      <w:pPr>
+        <w:rPr>
+          <w:rFonts w:asciiTheme="majorBidi" w:hAnsiTheme="majorBidi" w:cstheme="majorBidi"/>
+          <w:color w:val="AEAAAA" w:themeColor="background2" w:themeShade="BF"/>
+        </w:rPr>
+      </w:pPr>
+      <w:r>
+        <w:rPr>
+          <w:rFonts w:asciiTheme="majorBidi" w:hAnsiTheme="majorBidi" w:cstheme="majorBidi"/>
+          <w:color w:val="AEAAAA" w:themeColor="background2" w:themeShade="BF"/>
+        </w:rPr>
+        <w:t>Timestamps represent seconds since midnight Coordinated Universal Time (UTC) of January 1, 1970.</w:t>
+      </w:r>
+    </w:p>
+    <w:p>
+      <w:pPr>
+        <w:rPr>
+          <w:rFonts w:asciiTheme="majorBidi" w:hAnsiTheme="majorBidi" w:cstheme="majorBidi"/>
+          <w:color w:val="AEAAAA" w:themeColor="background2" w:themeShade="BF"/>
+        </w:rPr>
+      </w:pPr>
+      <w:r>
+        <w:rPr>
+          <w:rFonts w:asciiTheme="majorBidi" w:hAnsiTheme="majorBidi" w:cstheme="majorBidi"/>
+          <w:color w:val="AEAAAA" w:themeColor="background2" w:themeShade="BF"/>
+        </w:rPr>
+        <w:t>3- Visualize</w:t>
+      </w:r>
+      <w:r>
+        <w:rPr>
+          <w:rFonts w:asciiTheme="majorBidi" w:hAnsiTheme="majorBidi" w:cstheme="majorBidi"/>
+          <w:color w:val="AEAAAA" w:themeColor="background2" w:themeShade="BF"/>
+        </w:rPr>
+        <w:t xml:space="preserve"> the dataset statistics</w:t>
+      </w:r>
+      <w:r>
+        <w:rPr>
+          <w:rFonts w:asciiTheme="majorBidi" w:hAnsiTheme="majorBidi" w:cstheme="majorBidi"/>
+          <w:color w:val="AEAAAA" w:themeColor="background2" w:themeShade="BF"/>
+        </w:rPr>
+        <w:t>*/</w:t>
+      </w:r>
+    </w:p>
+    <w:p>
+      <w:r>
+        <w:rPr>
+          <w:rFonts w:asciiTheme="majorBidi" w:hAnsiTheme="majorBidi" w:cstheme="majorBidi"/>
+          <w:color w:val="5B9BD5" w:themeColor="accent1"/>
+          <w:sz w:val="32"/>
+          <w:szCs w:val="32"/>
+          <w:u w:val="single"/>
+        </w:rPr>
+        <w:t>Results</w:t>
+      </w:r>
+      <w:r>
+        <w:t>:</w:t>
+      </w:r>
+    </w:p>
+    <w:p>
+      <w:pPr>
+        <w:rPr>
+          <w:rFonts w:asciiTheme="majorBidi" w:hAnsiTheme="majorBidi" w:cstheme="majorBidi"/>
+          <w:color w:val="AEAAAA" w:themeColor="background2" w:themeShade="BF"/>
+        </w:rPr>
+      </w:pPr>
+      <w:r>
+        <w:rPr>
+          <w:rFonts w:asciiTheme="majorBidi" w:hAnsiTheme="majorBidi" w:cstheme="majorBidi"/>
+          <w:color w:val="AEAAAA" w:themeColor="background2" w:themeShade="BF"/>
+        </w:rPr>
         <w:t>/*Use suitable graphs t</w:t>
       </w:r>
       <w:r>
@@ -1151,6 +2203,70 @@
         </w:rPr>
         <w:t>*/</w:t>
       </w:r>
+    </w:p>
+    <w:p>
+      <w:pPr>
+        <w:rPr>
+          <w:rFonts w:asciiTheme="majorBidi" w:hAnsiTheme="majorBidi" w:cstheme="majorBidi"/>
+          <w:color w:val="AEAAAA" w:themeColor="background2" w:themeShade="BF"/>
+        </w:rPr>
+      </w:pPr>
+      <w:r>
+        <w:rPr>
+          <w:rFonts w:asciiTheme="majorBidi" w:hAnsiTheme="majorBidi" w:cstheme="majorBidi"/>
+          <w:noProof/>
+          <w:color w:val="AEAAAA" w:themeColor="background2" w:themeShade="BF"/>
+        </w:rPr>
+        <w:drawing>
+          <wp:inline distT="0" distB="0" distL="0" distR="0" wp14:anchorId="2F7F3C05" wp14:editId="092061EE">
+            <wp:extent cx="5943600" cy="1560830"/>
+            <wp:effectExtent l="0" t="0" r="0" b="1270"/>
+            <wp:docPr id="1" name="Picture 1"/>
+            <wp:cNvGraphicFramePr>
+              <a:graphicFrameLocks xmlns:a="http://schemas.openxmlformats.org/drawingml/2006/main" noChangeAspect="1"/>
+            </wp:cNvGraphicFramePr>
+            <a:graphic xmlns:a="http://schemas.openxmlformats.org/drawingml/2006/main">
+              <a:graphicData uri="http://schemas.openxmlformats.org/drawingml/2006/picture">
+                <pic:pic xmlns:pic="http://schemas.openxmlformats.org/drawingml/2006/picture">
+                  <pic:nvPicPr>
+                    <pic:cNvPr id="1" name="Picture 1"/>
+                    <pic:cNvPicPr/>
+                  </pic:nvPicPr>
+                  <pic:blipFill>
+                    <a:blip r:embed="rId7">
+                      <a:extLst>
+                        <a:ext uri="{28A0092B-C50C-407E-A947-70E740481C1C}">
+                          <a14:useLocalDpi xmlns:a14="http://schemas.microsoft.com/office/drawing/2010/main" val="0"/>
+                        </a:ext>
+                      </a:extLst>
+                    </a:blip>
+                    <a:stretch>
+                      <a:fillRect/>
+                    </a:stretch>
+                  </pic:blipFill>
+                  <pic:spPr>
+                    <a:xfrm>
+                      <a:off x="0" y="0"/>
+                      <a:ext cx="5943600" cy="1560830"/>
+                    </a:xfrm>
+                    <a:prstGeom prst="rect">
+                      <a:avLst/>
+                    </a:prstGeom>
+                  </pic:spPr>
+                </pic:pic>
+              </a:graphicData>
+            </a:graphic>
+          </wp:inline>
+        </w:drawing>
+      </w:r>
+    </w:p>
+    <w:p>
+      <w:pPr>
+        <w:rPr>
+          <w:rFonts w:asciiTheme="majorBidi" w:hAnsiTheme="majorBidi" w:cstheme="majorBidi"/>
+          <w:color w:val="AEAAAA" w:themeColor="background2" w:themeShade="BF"/>
+        </w:rPr>
+      </w:pPr>
     </w:p>
     <w:sectPr>
       <w:pgSz w:w="12240" w:h="15840"/>
@@ -1162,6 +2278,373 @@
     </w:sectPr>
   </w:body>
 </w:document>
+</file>
+
+<file path=word/numbering.xml><?xml version="1.0" encoding="utf-8"?>
+<w:numbering xmlns:wpc="http://schemas.microsoft.com/office/word/2010/wordprocessingCanvas" xmlns:cx="http://schemas.microsoft.com/office/drawing/2014/chartex" xmlns:cx1="http://schemas.microsoft.com/office/drawing/2015/9/8/chartex" xmlns:cx2="http://schemas.microsoft.com/office/drawing/2015/10/21/chartex" xmlns:cx3="http://schemas.microsoft.com/office/drawing/2016/5/9/chartex" xmlns:cx4="http://schemas.microsoft.com/office/drawing/2016/5/10/chartex" xmlns:cx5="http://schemas.microsoft.com/office/drawing/2016/5/11/chartex" xmlns:cx6="http://schemas.microsoft.com/office/drawing/2016/5/12/chartex" xmlns:cx7="http://schemas.microsoft.com/office/drawing/2016/5/13/chartex" xmlns:cx8="http://schemas.microsoft.com/office/drawing/2016/5/14/chartex" xmlns:mc="http://schemas.openxmlformats.org/markup-compatibility/2006" xmlns:aink="http://schemas.microsoft.com/office/drawing/2016/ink" xmlns:am3d="http://schemas.microsoft.com/office/drawing/2017/model3d" xmlns:o="urn:schemas-microsoft-com:office:office" xmlns:oel="http://schemas.microsoft.com/office/2019/extlst" xmlns:r="http://schemas.openxmlformats.org/officeDocument/2006/relationships" xmlns:m="http://schemas.openxmlformats.org/officeDocument/2006/math" xmlns:v="urn:schemas-microsoft-com:vml" xmlns:wp14="http://schemas.microsoft.com/office/word/2010/wordprocessingDrawing" xmlns:wp="http://schemas.openxmlformats.org/drawingml/2006/wordprocessingDrawing" xmlns:w10="urn:schemas-microsoft-com:office:word" xmlns:w="http://schemas.openxmlformats.org/wordprocessingml/2006/main" xmlns:w14="http://schemas.microsoft.com/office/word/2010/wordml" xmlns:w15="http://schemas.microsoft.com/office/word/2012/wordml" xmlns:w16cex="http://schemas.microsoft.com/office/word/2018/wordml/cex" xmlns:w16cid="http://schemas.microsoft.com/office/word/2016/wordml/cid" xmlns:w16="http://schemas.microsoft.com/office/word/2018/wordml" xmlns:w16sdtdh="http://schemas.microsoft.com/office/word/2020/wordml/sdtdatahash" xmlns:w16se="http://schemas.microsoft.com/office/word/2015/wordml/symex" xmlns:wpg="http://schemas.microsoft.com/office/word/2010/wordprocessingGroup" xmlns:wpi="http://schemas.microsoft.com/office/word/2010/wordprocessingInk" xmlns:wne="http://schemas.microsoft.com/office/word/2006/wordml" xmlns:wps="http://schemas.microsoft.com/office/word/2010/wordprocessingShape" mc:Ignorable="w14 w15 w16se w16cid w16 w16cex w16sdtdh wp14">
+  <w:abstractNum w:abstractNumId="0" w15:restartNumberingAfterBreak="0">
+    <w:nsid w:val="07FF6008"/>
+    <w:multiLevelType w:val="hybridMultilevel"/>
+    <w:tmpl w:val="CF70A99E"/>
+    <w:lvl w:ilvl="0" w:tplc="0409000F">
+      <w:start w:val="1"/>
+      <w:numFmt w:val="decimal"/>
+      <w:lvlText w:val="%1."/>
+      <w:lvlJc w:val="left"/>
+      <w:pPr>
+        <w:ind w:left="720" w:hanging="360"/>
+      </w:pPr>
+    </w:lvl>
+    <w:lvl w:ilvl="1" w:tplc="04090019" w:tentative="1">
+      <w:start w:val="1"/>
+      <w:numFmt w:val="lowerLetter"/>
+      <w:lvlText w:val="%2."/>
+      <w:lvlJc w:val="left"/>
+      <w:pPr>
+        <w:ind w:left="1440" w:hanging="360"/>
+      </w:pPr>
+    </w:lvl>
+    <w:lvl w:ilvl="2" w:tplc="0409001B" w:tentative="1">
+      <w:start w:val="1"/>
+      <w:numFmt w:val="lowerRoman"/>
+      <w:lvlText w:val="%3."/>
+      <w:lvlJc w:val="right"/>
+      <w:pPr>
+        <w:ind w:left="2160" w:hanging="180"/>
+      </w:pPr>
+    </w:lvl>
+    <w:lvl w:ilvl="3" w:tplc="0409000F" w:tentative="1">
+      <w:start w:val="1"/>
+      <w:numFmt w:val="decimal"/>
+      <w:lvlText w:val="%4."/>
+      <w:lvlJc w:val="left"/>
+      <w:pPr>
+        <w:ind w:left="2880" w:hanging="360"/>
+      </w:pPr>
+    </w:lvl>
+    <w:lvl w:ilvl="4" w:tplc="04090019" w:tentative="1">
+      <w:start w:val="1"/>
+      <w:numFmt w:val="lowerLetter"/>
+      <w:lvlText w:val="%5."/>
+      <w:lvlJc w:val="left"/>
+      <w:pPr>
+        <w:ind w:left="3600" w:hanging="360"/>
+      </w:pPr>
+    </w:lvl>
+    <w:lvl w:ilvl="5" w:tplc="0409001B" w:tentative="1">
+      <w:start w:val="1"/>
+      <w:numFmt w:val="lowerRoman"/>
+      <w:lvlText w:val="%6."/>
+      <w:lvlJc w:val="right"/>
+      <w:pPr>
+        <w:ind w:left="4320" w:hanging="180"/>
+      </w:pPr>
+    </w:lvl>
+    <w:lvl w:ilvl="6" w:tplc="0409000F" w:tentative="1">
+      <w:start w:val="1"/>
+      <w:numFmt w:val="decimal"/>
+      <w:lvlText w:val="%7."/>
+      <w:lvlJc w:val="left"/>
+      <w:pPr>
+        <w:ind w:left="5040" w:hanging="360"/>
+      </w:pPr>
+    </w:lvl>
+    <w:lvl w:ilvl="7" w:tplc="04090019" w:tentative="1">
+      <w:start w:val="1"/>
+      <w:numFmt w:val="lowerLetter"/>
+      <w:lvlText w:val="%8."/>
+      <w:lvlJc w:val="left"/>
+      <w:pPr>
+        <w:ind w:left="5760" w:hanging="360"/>
+      </w:pPr>
+    </w:lvl>
+    <w:lvl w:ilvl="8" w:tplc="0409001B" w:tentative="1">
+      <w:start w:val="1"/>
+      <w:numFmt w:val="lowerRoman"/>
+      <w:lvlText w:val="%9."/>
+      <w:lvlJc w:val="right"/>
+      <w:pPr>
+        <w:ind w:left="6480" w:hanging="180"/>
+      </w:pPr>
+    </w:lvl>
+  </w:abstractNum>
+  <w:abstractNum w:abstractNumId="1" w15:restartNumberingAfterBreak="0">
+    <w:nsid w:val="3AD832A5"/>
+    <w:multiLevelType w:val="hybridMultilevel"/>
+    <w:tmpl w:val="900E0D5A"/>
+    <w:lvl w:ilvl="0" w:tplc="AF68D83C">
+      <w:start w:val="1"/>
+      <w:numFmt w:val="decimal"/>
+      <w:lvlText w:val="%1."/>
+      <w:lvlJc w:val="left"/>
+      <w:pPr>
+        <w:ind w:left="720" w:hanging="360"/>
+      </w:pPr>
+      <w:rPr>
+        <w:u w:val="none"/>
+      </w:rPr>
+    </w:lvl>
+    <w:lvl w:ilvl="1" w:tplc="04090019" w:tentative="1">
+      <w:start w:val="1"/>
+      <w:numFmt w:val="lowerLetter"/>
+      <w:lvlText w:val="%2."/>
+      <w:lvlJc w:val="left"/>
+      <w:pPr>
+        <w:ind w:left="1440" w:hanging="360"/>
+      </w:pPr>
+    </w:lvl>
+    <w:lvl w:ilvl="2" w:tplc="0409001B" w:tentative="1">
+      <w:start w:val="1"/>
+      <w:numFmt w:val="lowerRoman"/>
+      <w:lvlText w:val="%3."/>
+      <w:lvlJc w:val="right"/>
+      <w:pPr>
+        <w:ind w:left="2160" w:hanging="180"/>
+      </w:pPr>
+    </w:lvl>
+    <w:lvl w:ilvl="3" w:tplc="0409000F" w:tentative="1">
+      <w:start w:val="1"/>
+      <w:numFmt w:val="decimal"/>
+      <w:lvlText w:val="%4."/>
+      <w:lvlJc w:val="left"/>
+      <w:pPr>
+        <w:ind w:left="2880" w:hanging="360"/>
+      </w:pPr>
+    </w:lvl>
+    <w:lvl w:ilvl="4" w:tplc="04090019" w:tentative="1">
+      <w:start w:val="1"/>
+      <w:numFmt w:val="lowerLetter"/>
+      <w:lvlText w:val="%5."/>
+      <w:lvlJc w:val="left"/>
+      <w:pPr>
+        <w:ind w:left="3600" w:hanging="360"/>
+      </w:pPr>
+    </w:lvl>
+    <w:lvl w:ilvl="5" w:tplc="0409001B" w:tentative="1">
+      <w:start w:val="1"/>
+      <w:numFmt w:val="lowerRoman"/>
+      <w:lvlText w:val="%6."/>
+      <w:lvlJc w:val="right"/>
+      <w:pPr>
+        <w:ind w:left="4320" w:hanging="180"/>
+      </w:pPr>
+    </w:lvl>
+    <w:lvl w:ilvl="6" w:tplc="0409000F" w:tentative="1">
+      <w:start w:val="1"/>
+      <w:numFmt w:val="decimal"/>
+      <w:lvlText w:val="%7."/>
+      <w:lvlJc w:val="left"/>
+      <w:pPr>
+        <w:ind w:left="5040" w:hanging="360"/>
+      </w:pPr>
+    </w:lvl>
+    <w:lvl w:ilvl="7" w:tplc="04090019" w:tentative="1">
+      <w:start w:val="1"/>
+      <w:numFmt w:val="lowerLetter"/>
+      <w:lvlText w:val="%8."/>
+      <w:lvlJc w:val="left"/>
+      <w:pPr>
+        <w:ind w:left="5760" w:hanging="360"/>
+      </w:pPr>
+    </w:lvl>
+    <w:lvl w:ilvl="8" w:tplc="0409001B" w:tentative="1">
+      <w:start w:val="1"/>
+      <w:numFmt w:val="lowerRoman"/>
+      <w:lvlText w:val="%9."/>
+      <w:lvlJc w:val="right"/>
+      <w:pPr>
+        <w:ind w:left="6480" w:hanging="180"/>
+      </w:pPr>
+    </w:lvl>
+  </w:abstractNum>
+  <w:abstractNum w:abstractNumId="2" w15:restartNumberingAfterBreak="0">
+    <w:nsid w:val="5BB90785"/>
+    <w:multiLevelType w:val="hybridMultilevel"/>
+    <w:tmpl w:val="5340539E"/>
+    <w:lvl w:ilvl="0" w:tplc="0409000F">
+      <w:start w:val="1"/>
+      <w:numFmt w:val="decimal"/>
+      <w:lvlText w:val="%1."/>
+      <w:lvlJc w:val="left"/>
+      <w:pPr>
+        <w:ind w:left="1440" w:hanging="360"/>
+      </w:pPr>
+    </w:lvl>
+    <w:lvl w:ilvl="1" w:tplc="04090019" w:tentative="1">
+      <w:start w:val="1"/>
+      <w:numFmt w:val="lowerLetter"/>
+      <w:lvlText w:val="%2."/>
+      <w:lvlJc w:val="left"/>
+      <w:pPr>
+        <w:ind w:left="2160" w:hanging="360"/>
+      </w:pPr>
+    </w:lvl>
+    <w:lvl w:ilvl="2" w:tplc="0409001B" w:tentative="1">
+      <w:start w:val="1"/>
+      <w:numFmt w:val="lowerRoman"/>
+      <w:lvlText w:val="%3."/>
+      <w:lvlJc w:val="right"/>
+      <w:pPr>
+        <w:ind w:left="2880" w:hanging="180"/>
+      </w:pPr>
+    </w:lvl>
+    <w:lvl w:ilvl="3" w:tplc="0409000F" w:tentative="1">
+      <w:start w:val="1"/>
+      <w:numFmt w:val="decimal"/>
+      <w:lvlText w:val="%4."/>
+      <w:lvlJc w:val="left"/>
+      <w:pPr>
+        <w:ind w:left="3600" w:hanging="360"/>
+      </w:pPr>
+    </w:lvl>
+    <w:lvl w:ilvl="4" w:tplc="04090019" w:tentative="1">
+      <w:start w:val="1"/>
+      <w:numFmt w:val="lowerLetter"/>
+      <w:lvlText w:val="%5."/>
+      <w:lvlJc w:val="left"/>
+      <w:pPr>
+        <w:ind w:left="4320" w:hanging="360"/>
+      </w:pPr>
+    </w:lvl>
+    <w:lvl w:ilvl="5" w:tplc="0409001B" w:tentative="1">
+      <w:start w:val="1"/>
+      <w:numFmt w:val="lowerRoman"/>
+      <w:lvlText w:val="%6."/>
+      <w:lvlJc w:val="right"/>
+      <w:pPr>
+        <w:ind w:left="5040" w:hanging="180"/>
+      </w:pPr>
+    </w:lvl>
+    <w:lvl w:ilvl="6" w:tplc="0409000F" w:tentative="1">
+      <w:start w:val="1"/>
+      <w:numFmt w:val="decimal"/>
+      <w:lvlText w:val="%7."/>
+      <w:lvlJc w:val="left"/>
+      <w:pPr>
+        <w:ind w:left="5760" w:hanging="360"/>
+      </w:pPr>
+    </w:lvl>
+    <w:lvl w:ilvl="7" w:tplc="04090019" w:tentative="1">
+      <w:start w:val="1"/>
+      <w:numFmt w:val="lowerLetter"/>
+      <w:lvlText w:val="%8."/>
+      <w:lvlJc w:val="left"/>
+      <w:pPr>
+        <w:ind w:left="6480" w:hanging="360"/>
+      </w:pPr>
+    </w:lvl>
+    <w:lvl w:ilvl="8" w:tplc="0409001B" w:tentative="1">
+      <w:start w:val="1"/>
+      <w:numFmt w:val="lowerRoman"/>
+      <w:lvlText w:val="%9."/>
+      <w:lvlJc w:val="right"/>
+      <w:pPr>
+        <w:ind w:left="7200" w:hanging="180"/>
+      </w:pPr>
+    </w:lvl>
+  </w:abstractNum>
+  <w:abstractNum w:abstractNumId="3" w15:restartNumberingAfterBreak="0">
+    <w:nsid w:val="719E797B"/>
+    <w:multiLevelType w:val="hybridMultilevel"/>
+    <w:tmpl w:val="98C65A72"/>
+    <w:lvl w:ilvl="0" w:tplc="18E2EC18">
+      <w:start w:val="1"/>
+      <w:numFmt w:val="decimal"/>
+      <w:lvlText w:val="%1."/>
+      <w:lvlJc w:val="left"/>
+      <w:pPr>
+        <w:ind w:left="720" w:hanging="360"/>
+      </w:pPr>
+      <w:rPr>
+        <w:u w:val="single"/>
+      </w:rPr>
+    </w:lvl>
+    <w:lvl w:ilvl="1" w:tplc="04090019" w:tentative="1">
+      <w:start w:val="1"/>
+      <w:numFmt w:val="lowerLetter"/>
+      <w:lvlText w:val="%2."/>
+      <w:lvlJc w:val="left"/>
+      <w:pPr>
+        <w:ind w:left="1440" w:hanging="360"/>
+      </w:pPr>
+    </w:lvl>
+    <w:lvl w:ilvl="2" w:tplc="0409001B" w:tentative="1">
+      <w:start w:val="1"/>
+      <w:numFmt w:val="lowerRoman"/>
+      <w:lvlText w:val="%3."/>
+      <w:lvlJc w:val="right"/>
+      <w:pPr>
+        <w:ind w:left="2160" w:hanging="180"/>
+      </w:pPr>
+    </w:lvl>
+    <w:lvl w:ilvl="3" w:tplc="0409000F" w:tentative="1">
+      <w:start w:val="1"/>
+      <w:numFmt w:val="decimal"/>
+      <w:lvlText w:val="%4."/>
+      <w:lvlJc w:val="left"/>
+      <w:pPr>
+        <w:ind w:left="2880" w:hanging="360"/>
+      </w:pPr>
+    </w:lvl>
+    <w:lvl w:ilvl="4" w:tplc="04090019" w:tentative="1">
+      <w:start w:val="1"/>
+      <w:numFmt w:val="lowerLetter"/>
+      <w:lvlText w:val="%5."/>
+      <w:lvlJc w:val="left"/>
+      <w:pPr>
+        <w:ind w:left="3600" w:hanging="360"/>
+      </w:pPr>
+    </w:lvl>
+    <w:lvl w:ilvl="5" w:tplc="0409001B" w:tentative="1">
+      <w:start w:val="1"/>
+      <w:numFmt w:val="lowerRoman"/>
+      <w:lvlText w:val="%6."/>
+      <w:lvlJc w:val="right"/>
+      <w:pPr>
+        <w:ind w:left="4320" w:hanging="180"/>
+      </w:pPr>
+    </w:lvl>
+    <w:lvl w:ilvl="6" w:tplc="0409000F" w:tentative="1">
+      <w:start w:val="1"/>
+      <w:numFmt w:val="decimal"/>
+      <w:lvlText w:val="%7."/>
+      <w:lvlJc w:val="left"/>
+      <w:pPr>
+        <w:ind w:left="5040" w:hanging="360"/>
+      </w:pPr>
+    </w:lvl>
+    <w:lvl w:ilvl="7" w:tplc="04090019" w:tentative="1">
+      <w:start w:val="1"/>
+      <w:numFmt w:val="lowerLetter"/>
+      <w:lvlText w:val="%8."/>
+      <w:lvlJc w:val="left"/>
+      <w:pPr>
+        <w:ind w:left="5760" w:hanging="360"/>
+      </w:pPr>
+    </w:lvl>
+    <w:lvl w:ilvl="8" w:tplc="0409001B" w:tentative="1">
+      <w:start w:val="1"/>
+      <w:numFmt w:val="lowerRoman"/>
+      <w:lvlText w:val="%9."/>
+      <w:lvlJc w:val="right"/>
+      <w:pPr>
+        <w:ind w:left="6480" w:hanging="180"/>
+      </w:pPr>
+    </w:lvl>
+  </w:abstractNum>
+  <w:num w:numId="1" w16cid:durableId="651521371">
+    <w:abstractNumId w:val="0"/>
+  </w:num>
+  <w:num w:numId="2" w16cid:durableId="1559784817">
+    <w:abstractNumId w:val="2"/>
+  </w:num>
+  <w:num w:numId="3" w16cid:durableId="1757900523">
+    <w:abstractNumId w:val="3"/>
+  </w:num>
+  <w:num w:numId="4" w16cid:durableId="218594206">
+    <w:abstractNumId w:val="1"/>
+  </w:num>
+</w:numbering>
 </file>
 
 <file path=word/styles.xml><?xml version="1.0" encoding="utf-8"?>
@@ -1287,6 +2770,7 @@
     <w:lsdException w:name="HTML Sample" w:semiHidden="1" w:unhideWhenUsed="1"/>
     <w:lsdException w:name="HTML Typewriter" w:semiHidden="1" w:unhideWhenUsed="1"/>
     <w:lsdException w:name="HTML Variable" w:semiHidden="1" w:unhideWhenUsed="1"/>
+    <w:lsdException w:name="Normal Table" w:semiHidden="1" w:unhideWhenUsed="1"/>
     <w:lsdException w:name="annotation subject" w:semiHidden="1" w:unhideWhenUsed="1"/>
     <w:lsdException w:name="No List" w:semiHidden="1" w:unhideWhenUsed="1"/>
     <w:lsdException w:name="Outline List 1" w:semiHidden="1" w:unhideWhenUsed="1"/>
@@ -1329,8 +2813,11 @@
     <w:lsdException w:name="Table Contemporary" w:semiHidden="1" w:unhideWhenUsed="1"/>
     <w:lsdException w:name="Table Elegant" w:semiHidden="1" w:unhideWhenUsed="1"/>
     <w:lsdException w:name="Table Professional" w:semiHidden="1" w:unhideWhenUsed="1"/>
+    <w:lsdException w:name="Table Subtle 1" w:semiHidden="1" w:unhideWhenUsed="1"/>
     <w:lsdException w:name="Table Subtle 2" w:semiHidden="1" w:unhideWhenUsed="1"/>
     <w:lsdException w:name="Table Web 1" w:semiHidden="1" w:unhideWhenUsed="1"/>
+    <w:lsdException w:name="Table Web 2" w:semiHidden="1" w:unhideWhenUsed="1"/>
+    <w:lsdException w:name="Table Web 3" w:semiHidden="1" w:unhideWhenUsed="1"/>
     <w:lsdException w:name="Balloon Text" w:semiHidden="1" w:unhideWhenUsed="1"/>
     <w:lsdException w:name="Table Grid" w:uiPriority="39"/>
     <w:lsdException w:name="Table Theme" w:semiHidden="1" w:unhideWhenUsed="1"/>
@@ -1609,6 +3096,17 @@
       <w:rFonts w:eastAsiaTheme="minorEastAsia"/>
     </w:rPr>
   </w:style>
+  <w:style w:type="paragraph" w:styleId="ListParagraph">
+    <w:name w:val="List Paragraph"/>
+    <w:basedOn w:val="Normal"/>
+    <w:uiPriority w:val="34"/>
+    <w:qFormat/>
+    <w:rsid w:val="00F8738E"/>
+    <w:pPr>
+      <w:ind w:left="720"/>
+      <w:contextualSpacing/>
+    </w:pPr>
+  </w:style>
 </w:styles>
 </file>
 

</xml_diff>

<commit_message>
Documentation and code comments
</commit_message>
<xml_diff>
--- a/Project Documentation Template.docx
+++ b/Project Documentation Template.docx
@@ -1212,41 +1212,35 @@
       <w:pPr>
         <w:rPr>
           <w:rFonts w:asciiTheme="majorBidi" w:hAnsiTheme="majorBidi" w:cstheme="majorBidi"/>
-          <w:color w:val="AEAAAA" w:themeColor="background2" w:themeShade="BF"/>
-        </w:rPr>
-      </w:pPr>
-      <w:r>
-        <w:rPr>
-          <w:rFonts w:asciiTheme="majorBidi" w:hAnsiTheme="majorBidi" w:cstheme="majorBidi"/>
-          <w:color w:val="AEAAAA" w:themeColor="background2" w:themeShade="BF"/>
+        </w:rPr>
+      </w:pPr>
+      <w:r>
+        <w:rPr>
+          <w:rFonts w:asciiTheme="majorBidi" w:hAnsiTheme="majorBidi" w:cstheme="majorBidi"/>
         </w:rPr>
         <w:t>The main idea of the project is to select the top 10 similar movies for each movie in the dataset based on</w:t>
       </w:r>
       <w:r>
         <w:rPr>
           <w:rFonts w:asciiTheme="majorBidi" w:hAnsiTheme="majorBidi" w:cstheme="majorBidi"/>
-          <w:color w:val="AEAAAA" w:themeColor="background2" w:themeShade="BF"/>
         </w:rPr>
         <w:t xml:space="preserve"> the</w:t>
       </w:r>
       <w:r>
         <w:rPr>
           <w:rFonts w:asciiTheme="majorBidi" w:hAnsiTheme="majorBidi" w:cstheme="majorBidi"/>
-          <w:color w:val="AEAAAA" w:themeColor="background2" w:themeShade="BF"/>
         </w:rPr>
         <w:t xml:space="preserve"> user</w:t>
       </w:r>
       <w:r>
         <w:rPr>
           <w:rFonts w:asciiTheme="majorBidi" w:hAnsiTheme="majorBidi" w:cstheme="majorBidi"/>
-          <w:color w:val="AEAAAA" w:themeColor="background2" w:themeShade="BF"/>
         </w:rPr>
         <w:t>’s</w:t>
       </w:r>
       <w:r>
         <w:rPr>
           <w:rFonts w:asciiTheme="majorBidi" w:hAnsiTheme="majorBidi" w:cstheme="majorBidi"/>
-          <w:color w:val="AEAAAA" w:themeColor="background2" w:themeShade="BF"/>
         </w:rPr>
         <w:t xml:space="preserve"> ratings.</w:t>
       </w:r>
@@ -1322,14 +1316,12 @@
       <w:pPr>
         <w:rPr>
           <w:rFonts w:asciiTheme="majorBidi" w:hAnsiTheme="majorBidi" w:cstheme="majorBidi"/>
-          <w:color w:val="AEAAAA" w:themeColor="background2" w:themeShade="BF"/>
           <w:u w:val="single"/>
         </w:rPr>
       </w:pPr>
       <w:r>
         <w:rPr>
           <w:rFonts w:asciiTheme="majorBidi" w:hAnsiTheme="majorBidi" w:cstheme="majorBidi"/>
-          <w:color w:val="AEAAAA" w:themeColor="background2" w:themeShade="BF"/>
           <w:u w:val="single"/>
         </w:rPr>
         <w:t xml:space="preserve">1.Data </w:t>
@@ -1337,7 +1329,6 @@
       <w:r>
         <w:rPr>
           <w:rFonts w:asciiTheme="majorBidi" w:hAnsiTheme="majorBidi" w:cstheme="majorBidi"/>
-          <w:color w:val="AEAAAA" w:themeColor="background2" w:themeShade="BF"/>
           <w:u w:val="single"/>
         </w:rPr>
         <w:t>Preprocessing:</w:t>
@@ -1352,76 +1343,80 @@
         </w:numPr>
         <w:rPr>
           <w:rFonts w:asciiTheme="majorBidi" w:hAnsiTheme="majorBidi" w:cstheme="majorBidi"/>
-          <w:color w:val="AEAAAA" w:themeColor="background2" w:themeShade="BF"/>
-        </w:rPr>
-      </w:pPr>
-      <w:r>
-        <w:rPr>
-          <w:rFonts w:asciiTheme="majorBidi" w:hAnsiTheme="majorBidi" w:cstheme="majorBidi"/>
-          <w:color w:val="AEAAAA" w:themeColor="background2" w:themeShade="BF"/>
-        </w:rPr>
-        <w:t>Out of the whole data, the most important features we will need are “</w:t>
+        </w:rPr>
+      </w:pPr>
+      <w:r>
+        <w:rPr>
+          <w:rFonts w:asciiTheme="majorBidi" w:hAnsiTheme="majorBidi" w:cstheme="majorBidi"/>
+        </w:rPr>
+        <w:t>Firstly, we performed an outer merge between two csv files; “movies” and “ratings” on “</w:t>
       </w:r>
       <w:proofErr w:type="spellStart"/>
       <w:r>
         <w:rPr>
           <w:rFonts w:asciiTheme="majorBidi" w:hAnsiTheme="majorBidi" w:cstheme="majorBidi"/>
-          <w:color w:val="AEAAAA" w:themeColor="background2" w:themeShade="BF"/>
-        </w:rPr>
-        <w:t>userId</w:t>
+        </w:rPr>
+        <w:t>movieId</w:t>
       </w:r>
       <w:proofErr w:type="spellEnd"/>
       <w:r>
         <w:rPr>
           <w:rFonts w:asciiTheme="majorBidi" w:hAnsiTheme="majorBidi" w:cstheme="majorBidi"/>
-          <w:color w:val="AEAAAA" w:themeColor="background2" w:themeShade="BF"/>
-        </w:rPr>
-        <w:t>” &amp; “</w:t>
+        </w:rPr>
+        <w:t>” column into a new data frame called “</w:t>
       </w:r>
       <w:proofErr w:type="spellStart"/>
       <w:r>
         <w:rPr>
           <w:rFonts w:asciiTheme="majorBidi" w:hAnsiTheme="majorBidi" w:cstheme="majorBidi"/>
-          <w:color w:val="AEAAAA" w:themeColor="background2" w:themeShade="BF"/>
-        </w:rPr>
-        <w:t>movieId</w:t>
+        </w:rPr>
+        <w:t>RatedMovies</w:t>
       </w:r>
       <w:proofErr w:type="spellEnd"/>
       <w:r>
         <w:rPr>
           <w:rFonts w:asciiTheme="majorBidi" w:hAnsiTheme="majorBidi" w:cstheme="majorBidi"/>
-          <w:color w:val="AEAAAA" w:themeColor="background2" w:themeShade="BF"/>
-        </w:rPr>
-        <w:t xml:space="preserve">” features. So, we started preprocessing </w:t>
-      </w:r>
-      <w:r>
-        <w:rPr>
-          <w:rFonts w:asciiTheme="majorBidi" w:hAnsiTheme="majorBidi" w:cstheme="majorBidi"/>
-          <w:color w:val="AEAAAA" w:themeColor="background2" w:themeShade="BF"/>
-        </w:rPr>
-        <w:t xml:space="preserve">by using </w:t>
+        </w:rPr>
+        <w:t>”.</w:t>
+      </w:r>
+      <w:r>
+        <w:rPr>
+          <w:rFonts w:asciiTheme="majorBidi" w:hAnsiTheme="majorBidi" w:cstheme="majorBidi"/>
+        </w:rPr>
+        <w:t xml:space="preserve"> We did this step in order to be able to use </w:t>
+      </w:r>
+      <w:proofErr w:type="spellStart"/>
+      <w:r>
+        <w:rPr>
+          <w:rFonts w:asciiTheme="majorBidi" w:hAnsiTheme="majorBidi" w:cstheme="majorBidi"/>
+        </w:rPr>
+        <w:t>pivot_</w:t>
       </w:r>
       <w:proofErr w:type="gramStart"/>
       <w:r>
         <w:rPr>
           <w:rFonts w:asciiTheme="majorBidi" w:hAnsiTheme="majorBidi" w:cstheme="majorBidi"/>
-          <w:color w:val="AEAAAA" w:themeColor="background2" w:themeShade="BF"/>
-        </w:rPr>
-        <w:t>pivot(</w:t>
+        </w:rPr>
+        <w:t>table</w:t>
+      </w:r>
+      <w:proofErr w:type="spellEnd"/>
+      <w:r>
+        <w:rPr>
+          <w:rFonts w:asciiTheme="majorBidi" w:hAnsiTheme="majorBidi" w:cstheme="majorBidi"/>
+        </w:rPr>
+        <w:t>(</w:t>
       </w:r>
       <w:proofErr w:type="gramEnd"/>
       <w:r>
         <w:rPr>
           <w:rFonts w:asciiTheme="majorBidi" w:hAnsiTheme="majorBidi" w:cstheme="majorBidi"/>
-          <w:color w:val="AEAAAA" w:themeColor="background2" w:themeShade="BF"/>
-        </w:rPr>
-        <w:t xml:space="preserve">) function which is used to reshape a given </w:t>
+        </w:rPr>
+        <w:t xml:space="preserve">) function in the next step which works on one </w:t>
       </w:r>
       <w:proofErr w:type="spellStart"/>
       <w:r>
         <w:rPr>
           <w:rFonts w:asciiTheme="majorBidi" w:hAnsiTheme="majorBidi" w:cstheme="majorBidi"/>
-          <w:color w:val="AEAAAA" w:themeColor="background2" w:themeShade="BF"/>
         </w:rPr>
         <w:t>dataframe</w:t>
       </w:r>
@@ -1429,124 +1424,8 @@
       <w:r>
         <w:rPr>
           <w:rFonts w:asciiTheme="majorBidi" w:hAnsiTheme="majorBidi" w:cstheme="majorBidi"/>
-          <w:color w:val="AEAAAA" w:themeColor="background2" w:themeShade="BF"/>
-        </w:rPr>
-        <w:t xml:space="preserve"> organized by given index and column values</w:t>
-      </w:r>
-      <w:r>
-        <w:rPr>
-          <w:rFonts w:asciiTheme="majorBidi" w:hAnsiTheme="majorBidi" w:cstheme="majorBidi"/>
-          <w:color w:val="AEAAAA" w:themeColor="background2" w:themeShade="BF"/>
         </w:rPr>
         <w:t>.</w:t>
-      </w:r>
-      <w:r>
-        <w:rPr>
-          <w:rFonts w:asciiTheme="majorBidi" w:hAnsiTheme="majorBidi" w:cstheme="majorBidi"/>
-          <w:color w:val="AEAAAA" w:themeColor="background2" w:themeShade="BF"/>
-        </w:rPr>
-        <w:t xml:space="preserve"> </w:t>
-      </w:r>
-      <w:proofErr w:type="gramStart"/>
-      <w:r>
-        <w:rPr>
-          <w:rFonts w:asciiTheme="majorBidi" w:hAnsiTheme="majorBidi" w:cstheme="majorBidi"/>
-          <w:color w:val="AEAAAA" w:themeColor="background2" w:themeShade="BF"/>
-        </w:rPr>
-        <w:t>Pivot(</w:t>
-      </w:r>
-      <w:proofErr w:type="gramEnd"/>
-      <w:r>
-        <w:rPr>
-          <w:rFonts w:asciiTheme="majorBidi" w:hAnsiTheme="majorBidi" w:cstheme="majorBidi"/>
-          <w:color w:val="AEAAAA" w:themeColor="background2" w:themeShade="BF"/>
-        </w:rPr>
-        <w:t>) function is applied on ratings file setting the index to “</w:t>
-      </w:r>
-      <w:proofErr w:type="spellStart"/>
-      <w:r>
-        <w:rPr>
-          <w:rFonts w:asciiTheme="majorBidi" w:hAnsiTheme="majorBidi" w:cstheme="majorBidi"/>
-          <w:color w:val="AEAAAA" w:themeColor="background2" w:themeShade="BF"/>
-        </w:rPr>
-        <w:t>movieId</w:t>
-      </w:r>
-      <w:proofErr w:type="spellEnd"/>
-      <w:r>
-        <w:rPr>
-          <w:rFonts w:asciiTheme="majorBidi" w:hAnsiTheme="majorBidi" w:cstheme="majorBidi"/>
-          <w:color w:val="AEAAAA" w:themeColor="background2" w:themeShade="BF"/>
-        </w:rPr>
-        <w:t>” and columns to “</w:t>
-      </w:r>
-      <w:proofErr w:type="spellStart"/>
-      <w:r>
-        <w:rPr>
-          <w:rFonts w:asciiTheme="majorBidi" w:hAnsiTheme="majorBidi" w:cstheme="majorBidi"/>
-          <w:color w:val="AEAAAA" w:themeColor="background2" w:themeShade="BF"/>
-        </w:rPr>
-        <w:t>userId</w:t>
-      </w:r>
-      <w:proofErr w:type="spellEnd"/>
-      <w:r>
-        <w:rPr>
-          <w:rFonts w:asciiTheme="majorBidi" w:hAnsiTheme="majorBidi" w:cstheme="majorBidi"/>
-          <w:color w:val="AEAAAA" w:themeColor="background2" w:themeShade="BF"/>
-        </w:rPr>
-        <w:t xml:space="preserve">”. Then, </w:t>
-      </w:r>
-      <w:r>
-        <w:rPr>
-          <w:rFonts w:asciiTheme="majorBidi" w:hAnsiTheme="majorBidi" w:cstheme="majorBidi"/>
-          <w:color w:val="AEAAAA" w:themeColor="background2" w:themeShade="BF"/>
-        </w:rPr>
-        <w:t>cr</w:t>
-      </w:r>
-      <w:r>
-        <w:rPr>
-          <w:rFonts w:asciiTheme="majorBidi" w:hAnsiTheme="majorBidi" w:cstheme="majorBidi"/>
-          <w:color w:val="AEAAAA" w:themeColor="background2" w:themeShade="BF"/>
-        </w:rPr>
-        <w:t>eating a new dataset called “</w:t>
-      </w:r>
-      <w:proofErr w:type="spellStart"/>
-      <w:r>
-        <w:rPr>
-          <w:rFonts w:asciiTheme="majorBidi" w:hAnsiTheme="majorBidi" w:cstheme="majorBidi"/>
-          <w:color w:val="AEAAAA" w:themeColor="background2" w:themeShade="BF"/>
-        </w:rPr>
-        <w:t>final_dataset</w:t>
-      </w:r>
-      <w:proofErr w:type="spellEnd"/>
-      <w:r>
-        <w:rPr>
-          <w:rFonts w:asciiTheme="majorBidi" w:hAnsiTheme="majorBidi" w:cstheme="majorBidi"/>
-          <w:color w:val="AEAAAA" w:themeColor="background2" w:themeShade="BF"/>
-        </w:rPr>
-        <w:t>”</w:t>
-      </w:r>
-      <w:r>
-        <w:rPr>
-          <w:rFonts w:asciiTheme="majorBidi" w:hAnsiTheme="majorBidi" w:cstheme="majorBidi"/>
-          <w:color w:val="AEAAAA" w:themeColor="background2" w:themeShade="BF"/>
-        </w:rPr>
-        <w:t xml:space="preserve"> which is set to that new </w:t>
-      </w:r>
-      <w:proofErr w:type="spellStart"/>
-      <w:r>
-        <w:rPr>
-          <w:rFonts w:asciiTheme="majorBidi" w:hAnsiTheme="majorBidi" w:cstheme="majorBidi"/>
-          <w:color w:val="AEAAAA" w:themeColor="background2" w:themeShade="BF"/>
-        </w:rPr>
-        <w:t>dataframe</w:t>
-      </w:r>
-      <w:proofErr w:type="spellEnd"/>
-      <w:r>
-        <w:rPr>
-          <w:rFonts w:asciiTheme="majorBidi" w:hAnsiTheme="majorBidi" w:cstheme="majorBidi"/>
-          <w:color w:val="AEAAAA" w:themeColor="background2" w:themeShade="BF"/>
-        </w:rPr>
-        <w:t xml:space="preserve">. </w:t>
       </w:r>
     </w:p>
     <w:p>
@@ -1558,13 +1437,319 @@
         </w:numPr>
         <w:rPr>
           <w:rFonts w:asciiTheme="majorBidi" w:hAnsiTheme="majorBidi" w:cstheme="majorBidi"/>
-          <w:color w:val="AEAAAA" w:themeColor="background2" w:themeShade="BF"/>
-        </w:rPr>
-      </w:pPr>
-      <w:r>
-        <w:rPr>
-          <w:rFonts w:asciiTheme="majorBidi" w:hAnsiTheme="majorBidi" w:cstheme="majorBidi"/>
-          <w:color w:val="AEAAAA" w:themeColor="background2" w:themeShade="BF"/>
+        </w:rPr>
+      </w:pPr>
+      <w:r>
+        <w:rPr>
+          <w:rFonts w:asciiTheme="majorBidi" w:hAnsiTheme="majorBidi" w:cstheme="majorBidi"/>
+        </w:rPr>
+        <w:t>Out of the whole data, the most important features we will need are “</w:t>
+      </w:r>
+      <w:proofErr w:type="spellStart"/>
+      <w:r>
+        <w:rPr>
+          <w:rFonts w:asciiTheme="majorBidi" w:hAnsiTheme="majorBidi" w:cstheme="majorBidi"/>
+        </w:rPr>
+        <w:t>userId</w:t>
+      </w:r>
+      <w:proofErr w:type="spellEnd"/>
+      <w:r>
+        <w:rPr>
+          <w:rFonts w:asciiTheme="majorBidi" w:hAnsiTheme="majorBidi" w:cstheme="majorBidi"/>
+        </w:rPr>
+        <w:t>”</w:t>
+      </w:r>
+      <w:r>
+        <w:rPr>
+          <w:rFonts w:asciiTheme="majorBidi" w:hAnsiTheme="majorBidi" w:cstheme="majorBidi"/>
+        </w:rPr>
+        <w:t>, “title”</w:t>
+      </w:r>
+      <w:r>
+        <w:rPr>
+          <w:rFonts w:asciiTheme="majorBidi" w:hAnsiTheme="majorBidi" w:cstheme="majorBidi"/>
+        </w:rPr>
+        <w:t xml:space="preserve"> &amp; “</w:t>
+      </w:r>
+      <w:proofErr w:type="spellStart"/>
+      <w:r>
+        <w:rPr>
+          <w:rFonts w:asciiTheme="majorBidi" w:hAnsiTheme="majorBidi" w:cstheme="majorBidi"/>
+        </w:rPr>
+        <w:t>movieId</w:t>
+      </w:r>
+      <w:proofErr w:type="spellEnd"/>
+      <w:r>
+        <w:rPr>
+          <w:rFonts w:asciiTheme="majorBidi" w:hAnsiTheme="majorBidi" w:cstheme="majorBidi"/>
+        </w:rPr>
+        <w:t xml:space="preserve">” features. So, we </w:t>
+      </w:r>
+      <w:r>
+        <w:rPr>
+          <w:rFonts w:asciiTheme="majorBidi" w:hAnsiTheme="majorBidi" w:cstheme="majorBidi"/>
+        </w:rPr>
+        <w:t>continued</w:t>
+      </w:r>
+      <w:r>
+        <w:rPr>
+          <w:rFonts w:asciiTheme="majorBidi" w:hAnsiTheme="majorBidi" w:cstheme="majorBidi"/>
+        </w:rPr>
+        <w:t xml:space="preserve"> preprocessing </w:t>
+      </w:r>
+      <w:r>
+        <w:rPr>
+          <w:rFonts w:asciiTheme="majorBidi" w:hAnsiTheme="majorBidi" w:cstheme="majorBidi"/>
+        </w:rPr>
+        <w:t xml:space="preserve">by using </w:t>
+      </w:r>
+      <w:proofErr w:type="spellStart"/>
+      <w:r>
+        <w:rPr>
+          <w:rFonts w:asciiTheme="majorBidi" w:hAnsiTheme="majorBidi" w:cstheme="majorBidi"/>
+        </w:rPr>
+        <w:t>pivot</w:t>
+      </w:r>
+      <w:r>
+        <w:rPr>
+          <w:rFonts w:asciiTheme="majorBidi" w:hAnsiTheme="majorBidi" w:cstheme="majorBidi"/>
+        </w:rPr>
+        <w:t>_</w:t>
+      </w:r>
+      <w:proofErr w:type="gramStart"/>
+      <w:r>
+        <w:rPr>
+          <w:rFonts w:asciiTheme="majorBidi" w:hAnsiTheme="majorBidi" w:cstheme="majorBidi"/>
+        </w:rPr>
+        <w:t>table</w:t>
+      </w:r>
+      <w:proofErr w:type="spellEnd"/>
+      <w:r>
+        <w:rPr>
+          <w:rFonts w:asciiTheme="majorBidi" w:hAnsiTheme="majorBidi" w:cstheme="majorBidi"/>
+        </w:rPr>
+        <w:t>(</w:t>
+      </w:r>
+      <w:proofErr w:type="gramEnd"/>
+      <w:r>
+        <w:rPr>
+          <w:rFonts w:asciiTheme="majorBidi" w:hAnsiTheme="majorBidi" w:cstheme="majorBidi"/>
+        </w:rPr>
+        <w:t xml:space="preserve">) function which is used to reshape a given </w:t>
+      </w:r>
+      <w:proofErr w:type="spellStart"/>
+      <w:r>
+        <w:rPr>
+          <w:rFonts w:asciiTheme="majorBidi" w:hAnsiTheme="majorBidi" w:cstheme="majorBidi"/>
+        </w:rPr>
+        <w:t>dataframe</w:t>
+      </w:r>
+      <w:proofErr w:type="spellEnd"/>
+      <w:r>
+        <w:rPr>
+          <w:rFonts w:asciiTheme="majorBidi" w:hAnsiTheme="majorBidi" w:cstheme="majorBidi"/>
+        </w:rPr>
+        <w:t xml:space="preserve"> organized by given index and column values</w:t>
+      </w:r>
+      <w:r>
+        <w:rPr>
+          <w:rFonts w:asciiTheme="majorBidi" w:hAnsiTheme="majorBidi" w:cstheme="majorBidi"/>
+        </w:rPr>
+        <w:t>.</w:t>
+      </w:r>
+      <w:r>
+        <w:rPr>
+          <w:rFonts w:asciiTheme="majorBidi" w:hAnsiTheme="majorBidi" w:cstheme="majorBidi"/>
+        </w:rPr>
+        <w:t xml:space="preserve"> </w:t>
+      </w:r>
+      <w:proofErr w:type="spellStart"/>
+      <w:r>
+        <w:rPr>
+          <w:rFonts w:asciiTheme="majorBidi" w:hAnsiTheme="majorBidi" w:cstheme="majorBidi"/>
+        </w:rPr>
+        <w:t>Pivot</w:t>
+      </w:r>
+      <w:r>
+        <w:rPr>
+          <w:rFonts w:asciiTheme="majorBidi" w:hAnsiTheme="majorBidi" w:cstheme="majorBidi"/>
+        </w:rPr>
+        <w:t>_</w:t>
+      </w:r>
+      <w:proofErr w:type="gramStart"/>
+      <w:r>
+        <w:rPr>
+          <w:rFonts w:asciiTheme="majorBidi" w:hAnsiTheme="majorBidi" w:cstheme="majorBidi"/>
+        </w:rPr>
+        <w:t>table</w:t>
+      </w:r>
+      <w:proofErr w:type="spellEnd"/>
+      <w:r>
+        <w:rPr>
+          <w:rFonts w:asciiTheme="majorBidi" w:hAnsiTheme="majorBidi" w:cstheme="majorBidi"/>
+        </w:rPr>
+        <w:t>(</w:t>
+      </w:r>
+      <w:proofErr w:type="gramEnd"/>
+      <w:r>
+        <w:rPr>
+          <w:rFonts w:asciiTheme="majorBidi" w:hAnsiTheme="majorBidi" w:cstheme="majorBidi"/>
+        </w:rPr>
+        <w:t xml:space="preserve">) function is applied on </w:t>
+      </w:r>
+      <w:r>
+        <w:rPr>
+          <w:rFonts w:asciiTheme="majorBidi" w:hAnsiTheme="majorBidi" w:cstheme="majorBidi"/>
+        </w:rPr>
+        <w:t>“</w:t>
+      </w:r>
+      <w:proofErr w:type="spellStart"/>
+      <w:r>
+        <w:rPr>
+          <w:rFonts w:asciiTheme="majorBidi" w:hAnsiTheme="majorBidi" w:cstheme="majorBidi"/>
+        </w:rPr>
+        <w:t>RatedMovies</w:t>
+      </w:r>
+      <w:proofErr w:type="spellEnd"/>
+      <w:r>
+        <w:rPr>
+          <w:rFonts w:asciiTheme="majorBidi" w:hAnsiTheme="majorBidi" w:cstheme="majorBidi"/>
+        </w:rPr>
+        <w:t xml:space="preserve">” </w:t>
+      </w:r>
+      <w:proofErr w:type="spellStart"/>
+      <w:r>
+        <w:rPr>
+          <w:rFonts w:asciiTheme="majorBidi" w:hAnsiTheme="majorBidi" w:cstheme="majorBidi"/>
+        </w:rPr>
+        <w:t>dataframe</w:t>
+      </w:r>
+      <w:proofErr w:type="spellEnd"/>
+      <w:r>
+        <w:rPr>
+          <w:rFonts w:asciiTheme="majorBidi" w:hAnsiTheme="majorBidi" w:cstheme="majorBidi"/>
+        </w:rPr>
+        <w:t xml:space="preserve"> setting the index to</w:t>
+      </w:r>
+      <w:r>
+        <w:rPr>
+          <w:rFonts w:asciiTheme="majorBidi" w:hAnsiTheme="majorBidi" w:cstheme="majorBidi"/>
+        </w:rPr>
+        <w:t xml:space="preserve"> a list containing two columns;</w:t>
+      </w:r>
+      <w:r>
+        <w:rPr>
+          <w:rFonts w:asciiTheme="majorBidi" w:hAnsiTheme="majorBidi" w:cstheme="majorBidi"/>
+        </w:rPr>
+        <w:t xml:space="preserve"> “</w:t>
+      </w:r>
+      <w:proofErr w:type="spellStart"/>
+      <w:r>
+        <w:rPr>
+          <w:rFonts w:asciiTheme="majorBidi" w:hAnsiTheme="majorBidi" w:cstheme="majorBidi"/>
+        </w:rPr>
+        <w:t>movieId</w:t>
+      </w:r>
+      <w:proofErr w:type="spellEnd"/>
+      <w:r>
+        <w:rPr>
+          <w:rFonts w:asciiTheme="majorBidi" w:hAnsiTheme="majorBidi" w:cstheme="majorBidi"/>
+        </w:rPr>
+        <w:t>”</w:t>
+      </w:r>
+      <w:r>
+        <w:rPr>
+          <w:rFonts w:asciiTheme="majorBidi" w:hAnsiTheme="majorBidi" w:cstheme="majorBidi"/>
+        </w:rPr>
+        <w:t xml:space="preserve"> and “title”</w:t>
+      </w:r>
+      <w:r>
+        <w:rPr>
+          <w:rFonts w:asciiTheme="majorBidi" w:hAnsiTheme="majorBidi" w:cstheme="majorBidi"/>
+        </w:rPr>
+        <w:t xml:space="preserve"> while setting </w:t>
+      </w:r>
+      <w:r>
+        <w:rPr>
+          <w:rFonts w:asciiTheme="majorBidi" w:hAnsiTheme="majorBidi" w:cstheme="majorBidi"/>
+        </w:rPr>
+        <w:t>columns to “</w:t>
+      </w:r>
+      <w:proofErr w:type="spellStart"/>
+      <w:r>
+        <w:rPr>
+          <w:rFonts w:asciiTheme="majorBidi" w:hAnsiTheme="majorBidi" w:cstheme="majorBidi"/>
+        </w:rPr>
+        <w:t>userId</w:t>
+      </w:r>
+      <w:proofErr w:type="spellEnd"/>
+      <w:r>
+        <w:rPr>
+          <w:rFonts w:asciiTheme="majorBidi" w:hAnsiTheme="majorBidi" w:cstheme="majorBidi"/>
+        </w:rPr>
+        <w:t xml:space="preserve">”. Then, </w:t>
+      </w:r>
+      <w:r>
+        <w:rPr>
+          <w:rFonts w:asciiTheme="majorBidi" w:hAnsiTheme="majorBidi" w:cstheme="majorBidi"/>
+        </w:rPr>
+        <w:t>cr</w:t>
+      </w:r>
+      <w:r>
+        <w:rPr>
+          <w:rFonts w:asciiTheme="majorBidi" w:hAnsiTheme="majorBidi" w:cstheme="majorBidi"/>
+        </w:rPr>
+        <w:t>eating a new dataset called “</w:t>
+      </w:r>
+      <w:proofErr w:type="spellStart"/>
+      <w:r>
+        <w:rPr>
+          <w:rFonts w:asciiTheme="majorBidi" w:hAnsiTheme="majorBidi" w:cstheme="majorBidi"/>
+        </w:rPr>
+        <w:t>final_dataset</w:t>
+      </w:r>
+      <w:proofErr w:type="spellEnd"/>
+      <w:r>
+        <w:rPr>
+          <w:rFonts w:asciiTheme="majorBidi" w:hAnsiTheme="majorBidi" w:cstheme="majorBidi"/>
+        </w:rPr>
+        <w:t>”</w:t>
+      </w:r>
+      <w:r>
+        <w:rPr>
+          <w:rFonts w:asciiTheme="majorBidi" w:hAnsiTheme="majorBidi" w:cstheme="majorBidi"/>
+        </w:rPr>
+        <w:t xml:space="preserve"> which is set to that new </w:t>
+      </w:r>
+      <w:proofErr w:type="spellStart"/>
+      <w:r>
+        <w:rPr>
+          <w:rFonts w:asciiTheme="majorBidi" w:hAnsiTheme="majorBidi" w:cstheme="majorBidi"/>
+        </w:rPr>
+        <w:t>dataframe</w:t>
+      </w:r>
+      <w:proofErr w:type="spellEnd"/>
+      <w:r>
+        <w:rPr>
+          <w:rFonts w:asciiTheme="majorBidi" w:hAnsiTheme="majorBidi" w:cstheme="majorBidi"/>
+        </w:rPr>
+        <w:t xml:space="preserve">. </w:t>
+      </w:r>
+    </w:p>
+    <w:p>
+      <w:pPr>
+        <w:pStyle w:val="ListParagraph"/>
+        <w:numPr>
+          <w:ilvl w:val="0"/>
+          <w:numId w:val="4"/>
+        </w:numPr>
+        <w:rPr>
+          <w:rFonts w:asciiTheme="majorBidi" w:hAnsiTheme="majorBidi" w:cstheme="majorBidi"/>
+        </w:rPr>
+      </w:pPr>
+      <w:r>
+        <w:rPr>
+          <w:rFonts w:asciiTheme="majorBidi" w:hAnsiTheme="majorBidi" w:cstheme="majorBidi"/>
         </w:rPr>
         <w:t>Filling undefined cells: it is done by just filling these cells by 0 instead of “</w:t>
       </w:r>
@@ -1572,7 +1757,6 @@
       <w:r>
         <w:rPr>
           <w:rFonts w:asciiTheme="majorBidi" w:hAnsiTheme="majorBidi" w:cstheme="majorBidi"/>
-          <w:color w:val="AEAAAA" w:themeColor="background2" w:themeShade="BF"/>
         </w:rPr>
         <w:t>NaN</w:t>
       </w:r>
@@ -1580,7 +1764,6 @@
       <w:r>
         <w:rPr>
           <w:rFonts w:asciiTheme="majorBidi" w:hAnsiTheme="majorBidi" w:cstheme="majorBidi"/>
-          <w:color w:val="AEAAAA" w:themeColor="background2" w:themeShade="BF"/>
         </w:rPr>
         <w:t xml:space="preserve">” using </w:t>
       </w:r>
@@ -1589,7 +1772,6 @@
       <w:r>
         <w:rPr>
           <w:rFonts w:asciiTheme="majorBidi" w:hAnsiTheme="majorBidi" w:cstheme="majorBidi"/>
-          <w:color w:val="AEAAAA" w:themeColor="background2" w:themeShade="BF"/>
         </w:rPr>
         <w:t>fillna</w:t>
       </w:r>
@@ -1597,7 +1779,6 @@
       <w:r>
         <w:rPr>
           <w:rFonts w:asciiTheme="majorBidi" w:hAnsiTheme="majorBidi" w:cstheme="majorBidi"/>
-          <w:color w:val="AEAAAA" w:themeColor="background2" w:themeShade="BF"/>
         </w:rPr>
         <w:t>(</w:t>
       </w:r>
@@ -1605,43 +1786,200 @@
       <w:r>
         <w:rPr>
           <w:rFonts w:asciiTheme="majorBidi" w:hAnsiTheme="majorBidi" w:cstheme="majorBidi"/>
-          <w:color w:val="AEAAAA" w:themeColor="background2" w:themeShade="BF"/>
         </w:rPr>
         <w:t xml:space="preserve">) function. </w:t>
       </w:r>
-    </w:p>
-    <w:p>
-      <w:pPr>
-        <w:rPr>
-          <w:rFonts w:asciiTheme="majorBidi" w:hAnsiTheme="majorBidi" w:cstheme="majorBidi"/>
-          <w:color w:val="AEAAAA" w:themeColor="background2" w:themeShade="BF"/>
+      <w:r>
+        <w:rPr>
+          <w:rFonts w:asciiTheme="majorBidi" w:hAnsiTheme="majorBidi" w:cstheme="majorBidi"/>
+        </w:rPr>
+        <w:t>We also set “</w:t>
+      </w:r>
+      <w:proofErr w:type="spellStart"/>
+      <w:r>
+        <w:rPr>
+          <w:rFonts w:asciiTheme="majorBidi" w:hAnsiTheme="majorBidi" w:cstheme="majorBidi"/>
+        </w:rPr>
+        <w:t>inplace</w:t>
+      </w:r>
+      <w:proofErr w:type="spellEnd"/>
+      <w:r>
+        <w:rPr>
+          <w:rFonts w:asciiTheme="majorBidi" w:hAnsiTheme="majorBidi" w:cstheme="majorBidi"/>
+        </w:rPr>
+        <w:t>” variable to true to apply the changes on the data frame itself.</w:t>
+      </w:r>
+    </w:p>
+    <w:p>
+      <w:pPr>
+        <w:rPr>
+          <w:rFonts w:asciiTheme="majorBidi" w:hAnsiTheme="majorBidi" w:cstheme="majorBidi"/>
           <w:u w:val="single"/>
         </w:rPr>
       </w:pPr>
       <w:r>
         <w:rPr>
           <w:rFonts w:asciiTheme="majorBidi" w:hAnsiTheme="majorBidi" w:cstheme="majorBidi"/>
-          <w:color w:val="AEAAAA" w:themeColor="background2" w:themeShade="BF"/>
           <w:u w:val="single"/>
         </w:rPr>
-        <w:t>2. Features extraction.</w:t>
-      </w:r>
-    </w:p>
-    <w:p>
-      <w:pPr>
-        <w:rPr>
-          <w:rFonts w:asciiTheme="majorBidi" w:hAnsiTheme="majorBidi" w:cstheme="majorBidi"/>
-          <w:color w:val="AEAAAA" w:themeColor="background2" w:themeShade="BF"/>
+        <w:t>2. Features extraction</w:t>
+      </w:r>
+      <w:r>
+        <w:rPr>
+          <w:rFonts w:asciiTheme="majorBidi" w:hAnsiTheme="majorBidi" w:cstheme="majorBidi"/>
           <w:u w:val="single"/>
         </w:rPr>
-      </w:pPr>
-      <w:r>
-        <w:rPr>
-          <w:rFonts w:asciiTheme="majorBidi" w:hAnsiTheme="majorBidi" w:cstheme="majorBidi"/>
-          <w:color w:val="AEAAAA" w:themeColor="background2" w:themeShade="BF"/>
+        <w:t>:</w:t>
+      </w:r>
+    </w:p>
+    <w:p>
+      <w:pPr>
+        <w:rPr>
+          <w:rFonts w:asciiTheme="majorBidi" w:hAnsiTheme="majorBidi" w:cstheme="majorBidi"/>
+        </w:rPr>
+      </w:pPr>
+      <w:r>
+        <w:rPr>
+          <w:rFonts w:asciiTheme="majorBidi" w:hAnsiTheme="majorBidi" w:cstheme="majorBidi"/>
+        </w:rPr>
+        <w:t>We</w:t>
+      </w:r>
+      <w:r>
+        <w:rPr>
+          <w:rFonts w:asciiTheme="majorBidi" w:hAnsiTheme="majorBidi" w:cstheme="majorBidi"/>
+        </w:rPr>
+        <w:t xml:space="preserve"> have</w:t>
+      </w:r>
+      <w:r>
+        <w:rPr>
+          <w:rFonts w:asciiTheme="majorBidi" w:hAnsiTheme="majorBidi" w:cstheme="majorBidi"/>
+        </w:rPr>
+        <w:t xml:space="preserve"> applied this step to remove unnecessary data </w:t>
+      </w:r>
+      <w:r>
+        <w:rPr>
+          <w:rFonts w:asciiTheme="majorBidi" w:hAnsiTheme="majorBidi" w:cstheme="majorBidi"/>
+        </w:rPr>
+        <w:t>from</w:t>
+      </w:r>
+      <w:r>
+        <w:rPr>
+          <w:rFonts w:asciiTheme="majorBidi" w:hAnsiTheme="majorBidi" w:cstheme="majorBidi"/>
+        </w:rPr>
+        <w:t xml:space="preserve"> both users and movies </w:t>
+      </w:r>
+      <w:r>
+        <w:rPr>
+          <w:rFonts w:asciiTheme="majorBidi" w:hAnsiTheme="majorBidi" w:cstheme="majorBidi"/>
+        </w:rPr>
+        <w:t xml:space="preserve">datasets </w:t>
+      </w:r>
+      <w:r>
+        <w:rPr>
+          <w:rFonts w:asciiTheme="majorBidi" w:hAnsiTheme="majorBidi" w:cstheme="majorBidi"/>
+        </w:rPr>
+        <w:t>based on two conditions:</w:t>
+      </w:r>
+    </w:p>
+    <w:p>
+      <w:pPr>
+        <w:pStyle w:val="ListParagraph"/>
+        <w:numPr>
+          <w:ilvl w:val="0"/>
+          <w:numId w:val="6"/>
+        </w:numPr>
+        <w:rPr>
+          <w:rFonts w:asciiTheme="majorBidi" w:hAnsiTheme="majorBidi" w:cstheme="majorBidi"/>
+        </w:rPr>
+      </w:pPr>
+      <w:r>
+        <w:rPr>
+          <w:rFonts w:asciiTheme="majorBidi" w:hAnsiTheme="majorBidi" w:cstheme="majorBidi"/>
+        </w:rPr>
+        <w:t>Removing movies that have been rated by 10 users or less.</w:t>
+      </w:r>
+    </w:p>
+    <w:p>
+      <w:pPr>
+        <w:pStyle w:val="ListParagraph"/>
+        <w:numPr>
+          <w:ilvl w:val="0"/>
+          <w:numId w:val="6"/>
+        </w:numPr>
+        <w:rPr>
+          <w:rFonts w:asciiTheme="majorBidi" w:hAnsiTheme="majorBidi" w:cstheme="majorBidi"/>
+        </w:rPr>
+      </w:pPr>
+      <w:r>
+        <w:rPr>
+          <w:rFonts w:asciiTheme="majorBidi" w:hAnsiTheme="majorBidi" w:cstheme="majorBidi"/>
+        </w:rPr>
+        <w:t>Removing users that have rated 50 movies or less.</w:t>
+      </w:r>
+    </w:p>
+    <w:p>
+      <w:pPr>
+        <w:rPr>
+          <w:rFonts w:asciiTheme="majorBidi" w:hAnsiTheme="majorBidi" w:cstheme="majorBidi"/>
           <w:u w:val="single"/>
         </w:rPr>
+      </w:pPr>
+      <w:r>
+        <w:rPr>
+          <w:rFonts w:asciiTheme="majorBidi" w:hAnsiTheme="majorBidi" w:cstheme="majorBidi"/>
+          <w:u w:val="single"/>
+        </w:rPr>
         <w:t>3. Model training and testing</w:t>
+      </w:r>
+      <w:r>
+        <w:rPr>
+          <w:rFonts w:asciiTheme="majorBidi" w:hAnsiTheme="majorBidi" w:cstheme="majorBidi"/>
+          <w:u w:val="single"/>
+        </w:rPr>
+        <w:t xml:space="preserve"> </w:t>
+      </w:r>
+    </w:p>
+    <w:p>
+      <w:pPr>
+        <w:rPr>
+          <w:rFonts w:asciiTheme="majorBidi" w:hAnsiTheme="majorBidi" w:cstheme="majorBidi"/>
+        </w:rPr>
+      </w:pPr>
+      <w:r>
+        <w:rPr>
+          <w:rFonts w:asciiTheme="majorBidi" w:hAnsiTheme="majorBidi" w:cstheme="majorBidi"/>
+        </w:rPr>
+        <w:t>Classification: We have used K</w:t>
+      </w:r>
+      <w:r>
+        <w:rPr>
+          <w:rFonts w:asciiTheme="majorBidi" w:hAnsiTheme="majorBidi" w:cstheme="majorBidi"/>
+        </w:rPr>
+        <w:t>-</w:t>
+      </w:r>
+      <w:r>
+        <w:rPr>
+          <w:rFonts w:asciiTheme="majorBidi" w:hAnsiTheme="majorBidi" w:cstheme="majorBidi"/>
+        </w:rPr>
+        <w:t>N</w:t>
+      </w:r>
+      <w:r>
+        <w:rPr>
+          <w:rFonts w:asciiTheme="majorBidi" w:hAnsiTheme="majorBidi" w:cstheme="majorBidi"/>
+        </w:rPr>
+        <w:t xml:space="preserve">earest </w:t>
+      </w:r>
+      <w:r>
+        <w:rPr>
+          <w:rFonts w:asciiTheme="majorBidi" w:hAnsiTheme="majorBidi" w:cstheme="majorBidi"/>
+        </w:rPr>
+        <w:t>N</w:t>
+      </w:r>
+      <w:r>
+        <w:rPr>
+          <w:rFonts w:asciiTheme="majorBidi" w:hAnsiTheme="majorBidi" w:cstheme="majorBidi"/>
+        </w:rPr>
+        <w:t xml:space="preserve">eighbor algorithm (KNN) to get the 10 nearest neighbors of each movie based on the users’ ratings for this movie.  </w:t>
       </w:r>
     </w:p>
     <w:p>
@@ -1694,13 +2032,11 @@
       <w:pPr>
         <w:rPr>
           <w:rFonts w:asciiTheme="majorBidi" w:hAnsiTheme="majorBidi" w:cstheme="majorBidi"/>
-          <w:color w:val="AEAAAA" w:themeColor="background2" w:themeShade="BF"/>
-        </w:rPr>
-      </w:pPr>
-      <w:r>
-        <w:rPr>
-          <w:rFonts w:asciiTheme="majorBidi" w:hAnsiTheme="majorBidi" w:cstheme="majorBidi"/>
-          <w:color w:val="AEAAAA" w:themeColor="background2" w:themeShade="BF"/>
+        </w:rPr>
+      </w:pPr>
+      <w:r>
+        <w:rPr>
+          <w:rFonts w:asciiTheme="majorBidi" w:hAnsiTheme="majorBidi" w:cstheme="majorBidi"/>
         </w:rPr>
         <w:t>1-What is the data set used?</w:t>
       </w:r>
@@ -1709,35 +2045,24 @@
       <w:pPr>
         <w:rPr>
           <w:rFonts w:asciiTheme="majorBidi" w:hAnsiTheme="majorBidi" w:cstheme="majorBidi"/>
-          <w:color w:val="AEAAAA" w:themeColor="background2" w:themeShade="BF"/>
-        </w:rPr>
-      </w:pPr>
-      <w:r>
-        <w:rPr>
-          <w:rFonts w:asciiTheme="majorBidi" w:hAnsiTheme="majorBidi" w:cstheme="majorBidi"/>
-          <w:color w:val="AEAAAA" w:themeColor="background2" w:themeShade="BF"/>
-        </w:rPr>
-        <w:t>This dataset</w:t>
-      </w:r>
-      <w:r>
-        <w:rPr>
-          <w:rFonts w:asciiTheme="majorBidi" w:hAnsiTheme="majorBidi" w:cstheme="majorBidi"/>
-          <w:color w:val="AEAAAA" w:themeColor="background2" w:themeShade="BF"/>
-        </w:rPr>
-        <w:t xml:space="preserve"> </w:t>
-      </w:r>
-      <w:r>
-        <w:rPr>
-          <w:rFonts w:asciiTheme="majorBidi" w:hAnsiTheme="majorBidi" w:cstheme="majorBidi"/>
-          <w:color w:val="AEAAAA" w:themeColor="background2" w:themeShade="BF"/>
-        </w:rPr>
-        <w:t>describes 5-star rating and free-text tagging activity from [</w:t>
+        </w:rPr>
+      </w:pPr>
+      <w:r>
+        <w:rPr>
+          <w:rFonts w:asciiTheme="majorBidi" w:hAnsiTheme="majorBidi" w:cstheme="majorBidi"/>
+        </w:rPr>
+        <w:sym w:font="Wingdings" w:char="F0E0"/>
+      </w:r>
+      <w:r>
+        <w:rPr>
+          <w:rFonts w:asciiTheme="majorBidi" w:hAnsiTheme="majorBidi" w:cstheme="majorBidi"/>
+        </w:rPr>
+        <w:t>This dataset describes 5-star rating and free-text tagging activity from [</w:t>
       </w:r>
       <w:proofErr w:type="spellStart"/>
       <w:r>
         <w:rPr>
           <w:rFonts w:asciiTheme="majorBidi" w:hAnsiTheme="majorBidi" w:cstheme="majorBidi"/>
-          <w:color w:val="AEAAAA" w:themeColor="background2" w:themeShade="BF"/>
         </w:rPr>
         <w:t>MovieLens</w:t>
       </w:r>
@@ -1745,107 +2070,123 @@
       <w:r>
         <w:rPr>
           <w:rFonts w:asciiTheme="majorBidi" w:hAnsiTheme="majorBidi" w:cstheme="majorBidi"/>
-          <w:color w:val="AEAAAA" w:themeColor="background2" w:themeShade="BF"/>
         </w:rPr>
         <w:t>]</w:t>
       </w:r>
       <w:r>
         <w:rPr>
           <w:rFonts w:asciiTheme="majorBidi" w:hAnsiTheme="majorBidi" w:cstheme="majorBidi"/>
-          <w:color w:val="AEAAAA" w:themeColor="background2" w:themeShade="BF"/>
         </w:rPr>
         <w:t>, a movie recommendation service.</w:t>
       </w:r>
       <w:r>
-        <w:t xml:space="preserve"> </w:t>
-      </w:r>
-      <w:r>
-        <w:t xml:space="preserve"> </w:t>
-      </w:r>
-      <w:r>
-        <w:rPr>
-          <w:rFonts w:asciiTheme="majorBidi" w:hAnsiTheme="majorBidi" w:cstheme="majorBidi"/>
-          <w:color w:val="AEAAAA" w:themeColor="background2" w:themeShade="BF"/>
-        </w:rPr>
-        <w:t>It contains 100836 ratings and 3683 tag applications across 9742 movies.</w:t>
-      </w:r>
-      <w:r>
-        <w:rPr>
-          <w:rFonts w:asciiTheme="majorBidi" w:hAnsiTheme="majorBidi" w:cstheme="majorBidi"/>
-          <w:color w:val="AEAAAA" w:themeColor="background2" w:themeShade="BF"/>
-        </w:rPr>
-        <w:t xml:space="preserve"> </w:t>
-      </w:r>
-      <w:r>
-        <w:rPr>
-          <w:rFonts w:asciiTheme="majorBidi" w:hAnsiTheme="majorBidi" w:cstheme="majorBidi"/>
-          <w:color w:val="AEAAAA" w:themeColor="background2" w:themeShade="BF"/>
-        </w:rPr>
-        <w:t>These data were created by 610 users between March 29, 1996 and September 24, 2018. This dataset was generated on September 26, 2018.</w:t>
-      </w:r>
-      <w:r>
-        <w:rPr>
-          <w:rFonts w:asciiTheme="majorBidi" w:hAnsiTheme="majorBidi" w:cstheme="majorBidi"/>
-          <w:color w:val="AEAAAA" w:themeColor="background2" w:themeShade="BF"/>
-        </w:rPr>
-        <w:t xml:space="preserve"> </w:t>
-      </w:r>
-      <w:r>
-        <w:rPr>
-          <w:rFonts w:asciiTheme="majorBidi" w:hAnsiTheme="majorBidi" w:cstheme="majorBidi"/>
-          <w:color w:val="AEAAAA" w:themeColor="background2" w:themeShade="BF"/>
-        </w:rPr>
-        <w:t>The data are contained in the files</w:t>
-      </w:r>
-      <w:r>
-        <w:rPr>
-          <w:rFonts w:asciiTheme="majorBidi" w:hAnsiTheme="majorBidi" w:cstheme="majorBidi"/>
-          <w:color w:val="AEAAAA" w:themeColor="background2" w:themeShade="BF"/>
-        </w:rPr>
-        <w:t xml:space="preserve"> </w:t>
-      </w:r>
-      <w:r>
-        <w:rPr>
-          <w:rFonts w:asciiTheme="majorBidi" w:hAnsiTheme="majorBidi" w:cstheme="majorBidi"/>
-          <w:color w:val="AEAAAA" w:themeColor="background2" w:themeShade="BF"/>
-        </w:rPr>
-        <w:t>`movies.csv`</w:t>
-      </w:r>
-      <w:r>
-        <w:rPr>
-          <w:rFonts w:asciiTheme="majorBidi" w:hAnsiTheme="majorBidi" w:cstheme="majorBidi"/>
-          <w:color w:val="AEAAAA" w:themeColor="background2" w:themeShade="BF"/>
-        </w:rPr>
-        <w:t xml:space="preserve"> and</w:t>
-      </w:r>
-      <w:r>
-        <w:rPr>
-          <w:rFonts w:asciiTheme="majorBidi" w:hAnsiTheme="majorBidi" w:cstheme="majorBidi"/>
-          <w:color w:val="AEAAAA" w:themeColor="background2" w:themeShade="BF"/>
-        </w:rPr>
-        <w:t xml:space="preserve"> `ratings.csv`</w:t>
-      </w:r>
-      <w:r>
-        <w:rPr>
-          <w:rFonts w:asciiTheme="majorBidi" w:hAnsiTheme="majorBidi" w:cstheme="majorBidi"/>
-          <w:color w:val="AEAAAA" w:themeColor="background2" w:themeShade="BF"/>
-        </w:rPr>
-        <w:t>.</w:t>
-      </w:r>
-    </w:p>
-    <w:p>
-      <w:pPr>
-        <w:rPr>
-          <w:rFonts w:asciiTheme="majorBidi" w:hAnsiTheme="majorBidi" w:cstheme="majorBidi"/>
-          <w:color w:val="AEAAAA" w:themeColor="background2" w:themeShade="BF"/>
-        </w:rPr>
-      </w:pPr>
-      <w:r>
-        <w:rPr>
-          <w:rFonts w:asciiTheme="majorBidi" w:hAnsiTheme="majorBidi" w:cstheme="majorBidi"/>
-          <w:color w:val="AEAAAA" w:themeColor="background2" w:themeShade="BF"/>
+        <w:t xml:space="preserve">  </w:t>
+      </w:r>
+      <w:r>
+        <w:rPr>
+          <w:rFonts w:asciiTheme="majorBidi" w:hAnsiTheme="majorBidi" w:cstheme="majorBidi"/>
+        </w:rPr>
+        <w:t xml:space="preserve">It contains 100836 ratings and 3683 tag applications across 9742 movies. </w:t>
+      </w:r>
+      <w:r>
+        <w:rPr>
+          <w:rFonts w:asciiTheme="majorBidi" w:hAnsiTheme="majorBidi" w:cstheme="majorBidi"/>
+        </w:rPr>
+        <w:t>These data were created by 610 users between March 29, 1996 and September 24, 2018. This dataset was generated on September 26, 2018. The data are contained in the files `movies.csv` and `ratings.csv`.</w:t>
+      </w:r>
+    </w:p>
+    <w:p>
+      <w:pPr>
+        <w:rPr>
+          <w:rFonts w:asciiTheme="majorBidi" w:hAnsiTheme="majorBidi" w:cstheme="majorBidi"/>
+        </w:rPr>
+      </w:pPr>
+    </w:p>
+    <w:p>
+      <w:pPr>
+        <w:rPr>
+          <w:rFonts w:asciiTheme="majorBidi" w:hAnsiTheme="majorBidi" w:cstheme="majorBidi"/>
+        </w:rPr>
+      </w:pPr>
+    </w:p>
+    <w:p>
+      <w:pPr>
+        <w:rPr>
+          <w:rFonts w:asciiTheme="majorBidi" w:hAnsiTheme="majorBidi" w:cstheme="majorBidi"/>
+          <w:u w:val="single"/>
+        </w:rPr>
+      </w:pPr>
+      <w:r>
+        <w:rPr>
+          <w:rFonts w:asciiTheme="majorBidi" w:hAnsiTheme="majorBidi" w:cstheme="majorBidi"/>
         </w:rPr>
         <w:t>2- What is the summary of the dataset columns?</w:t>
+      </w:r>
+    </w:p>
+    <w:p>
+      <w:pPr>
+        <w:rPr>
+          <w:rFonts w:asciiTheme="majorBidi" w:hAnsiTheme="majorBidi" w:cstheme="majorBidi"/>
+          <w:u w:val="single"/>
+        </w:rPr>
+      </w:pPr>
+      <w:r>
+        <w:rPr>
+          <w:rFonts w:asciiTheme="majorBidi" w:hAnsiTheme="majorBidi" w:cstheme="majorBidi"/>
+          <w:u w:val="single"/>
+        </w:rPr>
+        <w:t>Movies Data File structure(movies.csv):</w:t>
+      </w:r>
+    </w:p>
+    <w:p>
+      <w:pPr>
+        <w:rPr>
+          <w:rFonts w:asciiTheme="majorBidi" w:hAnsiTheme="majorBidi" w:cstheme="majorBidi"/>
+        </w:rPr>
+      </w:pPr>
+      <w:r>
+        <w:rPr>
+          <w:rFonts w:asciiTheme="majorBidi" w:hAnsiTheme="majorBidi" w:cstheme="majorBidi"/>
+        </w:rPr>
+        <w:t xml:space="preserve">Movie information is contained in </w:t>
+      </w:r>
+      <w:r>
+        <w:rPr>
+          <w:rFonts w:asciiTheme="majorBidi" w:hAnsiTheme="majorBidi" w:cstheme="majorBidi"/>
+        </w:rPr>
+        <w:t xml:space="preserve">‘movies.csv’ </w:t>
+      </w:r>
+      <w:r>
+        <w:rPr>
+          <w:rFonts w:asciiTheme="majorBidi" w:hAnsiTheme="majorBidi" w:cstheme="majorBidi"/>
+        </w:rPr>
+        <w:t>which has</w:t>
+      </w:r>
+      <w:r>
+        <w:rPr>
+          <w:rFonts w:asciiTheme="majorBidi" w:hAnsiTheme="majorBidi" w:cstheme="majorBidi"/>
+        </w:rPr>
+        <w:t xml:space="preserve"> three columns; “</w:t>
+      </w:r>
+      <w:proofErr w:type="spellStart"/>
+      <w:r>
+        <w:rPr>
+          <w:rFonts w:asciiTheme="majorBidi" w:hAnsiTheme="majorBidi" w:cstheme="majorBidi"/>
+        </w:rPr>
+        <w:t>movieId</w:t>
+      </w:r>
+      <w:proofErr w:type="spellEnd"/>
+      <w:r>
+        <w:rPr>
+          <w:rFonts w:asciiTheme="majorBidi" w:hAnsiTheme="majorBidi" w:cstheme="majorBidi"/>
+        </w:rPr>
+        <w:t xml:space="preserve">” containing a unique ID for each different movie, “title” carrying movie titles and “genres” column which contains the movies’ </w:t>
+      </w:r>
+      <w:r>
+        <w:rPr>
+          <w:rFonts w:asciiTheme="majorBidi" w:hAnsiTheme="majorBidi" w:cstheme="majorBidi"/>
+        </w:rPr>
+        <w:t>genres.</w:t>
       </w:r>
     </w:p>
     <w:p>
@@ -1859,59 +2200,54 @@
       <w:r>
         <w:rPr>
           <w:rFonts w:asciiTheme="majorBidi" w:hAnsiTheme="majorBidi" w:cstheme="majorBidi"/>
-          <w:color w:val="AEAAAA" w:themeColor="background2" w:themeShade="BF"/>
           <w:u w:val="single"/>
         </w:rPr>
-        <w:t>Movies Data File structure(movies.csv):</w:t>
-      </w:r>
-    </w:p>
-    <w:p>
-      <w:pPr>
-        <w:rPr>
-          <w:rFonts w:asciiTheme="majorBidi" w:hAnsiTheme="majorBidi" w:cstheme="majorBidi"/>
-          <w:color w:val="AEAAAA" w:themeColor="background2" w:themeShade="BF"/>
-        </w:rPr>
-      </w:pPr>
-      <w:r>
-        <w:rPr>
-          <w:rFonts w:asciiTheme="majorBidi" w:hAnsiTheme="majorBidi" w:cstheme="majorBidi"/>
-          <w:color w:val="AEAAAA" w:themeColor="background2" w:themeShade="BF"/>
-        </w:rPr>
-        <w:t>Movie information is contained in</w:t>
-      </w:r>
-      <w:r>
-        <w:rPr>
-          <w:rFonts w:asciiTheme="majorBidi" w:hAnsiTheme="majorBidi" w:cstheme="majorBidi"/>
-          <w:color w:val="AEAAAA" w:themeColor="background2" w:themeShade="BF"/>
-        </w:rPr>
-        <w:t xml:space="preserve"> </w:t>
-      </w:r>
-      <w:r>
-        <w:rPr>
-          <w:rFonts w:asciiTheme="majorBidi" w:hAnsiTheme="majorBidi" w:cstheme="majorBidi"/>
-          <w:color w:val="AEAAAA" w:themeColor="background2" w:themeShade="BF"/>
-        </w:rPr>
-        <w:t xml:space="preserve">‘movies.csv’ </w:t>
-      </w:r>
-      <w:r>
-        <w:rPr>
-          <w:rFonts w:asciiTheme="majorBidi" w:hAnsiTheme="majorBidi" w:cstheme="majorBidi"/>
-          <w:color w:val="AEAAAA" w:themeColor="background2" w:themeShade="BF"/>
-        </w:rPr>
-        <w:t>which has</w:t>
-      </w:r>
-      <w:r>
-        <w:rPr>
-          <w:rFonts w:asciiTheme="majorBidi" w:hAnsiTheme="majorBidi" w:cstheme="majorBidi"/>
-          <w:color w:val="AEAAAA" w:themeColor="background2" w:themeShade="BF"/>
-        </w:rPr>
-        <w:t xml:space="preserve"> three columns; “</w:t>
+        <w:t>Ratings Data File Structure (ratings.csv):</w:t>
+      </w:r>
+    </w:p>
+    <w:p>
+      <w:pPr>
+        <w:rPr>
+          <w:rFonts w:asciiTheme="majorBidi" w:hAnsiTheme="majorBidi" w:cstheme="majorBidi"/>
+        </w:rPr>
+      </w:pPr>
+      <w:r>
+        <w:rPr>
+          <w:rFonts w:asciiTheme="majorBidi" w:hAnsiTheme="majorBidi" w:cstheme="majorBidi"/>
+        </w:rPr>
+        <w:t>All ratings are contained in the file `ratings.csv`. Each line of this file after the header row represents one rating of one movie by one user, and has the following format:</w:t>
+      </w:r>
+    </w:p>
+    <w:p>
+      <w:pPr>
+        <w:rPr>
+          <w:rFonts w:asciiTheme="majorBidi" w:hAnsiTheme="majorBidi" w:cstheme="majorBidi"/>
+        </w:rPr>
+      </w:pPr>
+      <w:r>
+        <w:rPr>
+          <w:rFonts w:asciiTheme="majorBidi" w:hAnsiTheme="majorBidi" w:cstheme="majorBidi"/>
+        </w:rPr>
+        <w:t xml:space="preserve">    </w:t>
       </w:r>
       <w:proofErr w:type="spellStart"/>
       <w:r>
         <w:rPr>
           <w:rFonts w:asciiTheme="majorBidi" w:hAnsiTheme="majorBidi" w:cstheme="majorBidi"/>
-          <w:color w:val="AEAAAA" w:themeColor="background2" w:themeShade="BF"/>
+        </w:rPr>
+        <w:t>userId</w:t>
+      </w:r>
+      <w:proofErr w:type="spellEnd"/>
+      <w:r>
+        <w:rPr>
+          <w:rFonts w:asciiTheme="majorBidi" w:hAnsiTheme="majorBidi" w:cstheme="majorBidi"/>
+        </w:rPr>
+        <w:t xml:space="preserve">, </w:t>
+      </w:r>
+      <w:proofErr w:type="spellStart"/>
+      <w:r>
+        <w:rPr>
+          <w:rFonts w:asciiTheme="majorBidi" w:hAnsiTheme="majorBidi" w:cstheme="majorBidi"/>
         </w:rPr>
         <w:t>movieId</w:t>
       </w:r>
@@ -1919,77 +2255,26 @@
       <w:r>
         <w:rPr>
           <w:rFonts w:asciiTheme="majorBidi" w:hAnsiTheme="majorBidi" w:cstheme="majorBidi"/>
-          <w:color w:val="AEAAAA" w:themeColor="background2" w:themeShade="BF"/>
-        </w:rPr>
-        <w:t xml:space="preserve">” containing a unique ID for each different movie, “title” carrying movie titles and “genres” column which contains the movies’ </w:t>
-      </w:r>
-      <w:r>
-        <w:rPr>
-          <w:rFonts w:asciiTheme="majorBidi" w:hAnsiTheme="majorBidi" w:cstheme="majorBidi"/>
-          <w:color w:val="AEAAAA" w:themeColor="background2" w:themeShade="BF"/>
-        </w:rPr>
-        <w:t>genres.</w:t>
-      </w:r>
-    </w:p>
-    <w:p>
-      <w:pPr>
-        <w:rPr>
-          <w:rFonts w:asciiTheme="majorBidi" w:hAnsiTheme="majorBidi" w:cstheme="majorBidi"/>
-          <w:color w:val="AEAAAA" w:themeColor="background2" w:themeShade="BF"/>
-          <w:u w:val="single"/>
-        </w:rPr>
-      </w:pPr>
-      <w:r>
-        <w:rPr>
-          <w:rFonts w:asciiTheme="majorBidi" w:hAnsiTheme="majorBidi" w:cstheme="majorBidi"/>
-          <w:color w:val="AEAAAA" w:themeColor="background2" w:themeShade="BF"/>
-          <w:u w:val="single"/>
-        </w:rPr>
-        <w:t>Ratings Data File Structure (ratings.csv)</w:t>
-      </w:r>
-      <w:r>
-        <w:rPr>
-          <w:rFonts w:asciiTheme="majorBidi" w:hAnsiTheme="majorBidi" w:cstheme="majorBidi"/>
-          <w:color w:val="AEAAAA" w:themeColor="background2" w:themeShade="BF"/>
-          <w:u w:val="single"/>
-        </w:rPr>
-        <w:t>:</w:t>
-      </w:r>
-    </w:p>
-    <w:p>
-      <w:pPr>
-        <w:rPr>
-          <w:rFonts w:asciiTheme="majorBidi" w:hAnsiTheme="majorBidi" w:cstheme="majorBidi"/>
-          <w:color w:val="AEAAAA" w:themeColor="background2" w:themeShade="BF"/>
-        </w:rPr>
-      </w:pPr>
-      <w:r>
-        <w:rPr>
-          <w:rFonts w:asciiTheme="majorBidi" w:hAnsiTheme="majorBidi" w:cstheme="majorBidi"/>
-          <w:color w:val="AEAAAA" w:themeColor="background2" w:themeShade="BF"/>
-        </w:rPr>
-        <w:t>All ratings are contained in the file `ratings.csv`. Each line of this file after the header row represents one rating of one movie by one user, and has the following format:</w:t>
-      </w:r>
-    </w:p>
-    <w:p>
-      <w:pPr>
-        <w:rPr>
-          <w:rFonts w:asciiTheme="majorBidi" w:hAnsiTheme="majorBidi" w:cstheme="majorBidi"/>
-          <w:color w:val="AEAAAA" w:themeColor="background2" w:themeShade="BF"/>
-        </w:rPr>
-      </w:pPr>
-      <w:r>
-        <w:rPr>
-          <w:rFonts w:asciiTheme="majorBidi" w:hAnsiTheme="majorBidi" w:cstheme="majorBidi"/>
-          <w:color w:val="AEAAAA" w:themeColor="background2" w:themeShade="BF"/>
-        </w:rPr>
-        <w:t xml:space="preserve">    </w:t>
+        </w:rPr>
+        <w:t>, rating, timestamp</w:t>
+      </w:r>
+    </w:p>
+    <w:p>
+      <w:pPr>
+        <w:rPr>
+          <w:rFonts w:asciiTheme="majorBidi" w:hAnsiTheme="majorBidi" w:cstheme="majorBidi"/>
+        </w:rPr>
+      </w:pPr>
+      <w:r>
+        <w:rPr>
+          <w:rFonts w:asciiTheme="majorBidi" w:hAnsiTheme="majorBidi" w:cstheme="majorBidi"/>
+        </w:rPr>
+        <w:t xml:space="preserve">The lines within this file are ordered first by </w:t>
       </w:r>
       <w:proofErr w:type="spellStart"/>
       <w:r>
         <w:rPr>
           <w:rFonts w:asciiTheme="majorBidi" w:hAnsiTheme="majorBidi" w:cstheme="majorBidi"/>
-          <w:color w:val="AEAAAA" w:themeColor="background2" w:themeShade="BF"/>
         </w:rPr>
         <w:t>userId</w:t>
       </w:r>
@@ -1997,22 +2282,13 @@
       <w:r>
         <w:rPr>
           <w:rFonts w:asciiTheme="majorBidi" w:hAnsiTheme="majorBidi" w:cstheme="majorBidi"/>
-          <w:color w:val="AEAAAA" w:themeColor="background2" w:themeShade="BF"/>
-        </w:rPr>
-        <w:t>,</w:t>
-      </w:r>
-      <w:r>
-        <w:rPr>
-          <w:rFonts w:asciiTheme="majorBidi" w:hAnsiTheme="majorBidi" w:cstheme="majorBidi"/>
-          <w:color w:val="AEAAAA" w:themeColor="background2" w:themeShade="BF"/>
-        </w:rPr>
-        <w:t xml:space="preserve"> </w:t>
+        </w:rPr>
+        <w:t xml:space="preserve">, then, within user, by </w:t>
       </w:r>
       <w:proofErr w:type="spellStart"/>
       <w:r>
         <w:rPr>
           <w:rFonts w:asciiTheme="majorBidi" w:hAnsiTheme="majorBidi" w:cstheme="majorBidi"/>
-          <w:color w:val="AEAAAA" w:themeColor="background2" w:themeShade="BF"/>
         </w:rPr>
         <w:t>movieId</w:t>
       </w:r>
@@ -2020,83 +2296,6 @@
       <w:r>
         <w:rPr>
           <w:rFonts w:asciiTheme="majorBidi" w:hAnsiTheme="majorBidi" w:cstheme="majorBidi"/>
-          <w:color w:val="AEAAAA" w:themeColor="background2" w:themeShade="BF"/>
-        </w:rPr>
-        <w:t>,</w:t>
-      </w:r>
-      <w:r>
-        <w:rPr>
-          <w:rFonts w:asciiTheme="majorBidi" w:hAnsiTheme="majorBidi" w:cstheme="majorBidi"/>
-          <w:color w:val="AEAAAA" w:themeColor="background2" w:themeShade="BF"/>
-        </w:rPr>
-        <w:t xml:space="preserve"> </w:t>
-      </w:r>
-      <w:r>
-        <w:rPr>
-          <w:rFonts w:asciiTheme="majorBidi" w:hAnsiTheme="majorBidi" w:cstheme="majorBidi"/>
-          <w:color w:val="AEAAAA" w:themeColor="background2" w:themeShade="BF"/>
-        </w:rPr>
-        <w:t>rating,</w:t>
-      </w:r>
-      <w:r>
-        <w:rPr>
-          <w:rFonts w:asciiTheme="majorBidi" w:hAnsiTheme="majorBidi" w:cstheme="majorBidi"/>
-          <w:color w:val="AEAAAA" w:themeColor="background2" w:themeShade="BF"/>
-        </w:rPr>
-        <w:t xml:space="preserve"> </w:t>
-      </w:r>
-      <w:r>
-        <w:rPr>
-          <w:rFonts w:asciiTheme="majorBidi" w:hAnsiTheme="majorBidi" w:cstheme="majorBidi"/>
-          <w:color w:val="AEAAAA" w:themeColor="background2" w:themeShade="BF"/>
-        </w:rPr>
-        <w:t>timestamp</w:t>
-      </w:r>
-    </w:p>
-    <w:p>
-      <w:pPr>
-        <w:rPr>
-          <w:rFonts w:asciiTheme="majorBidi" w:hAnsiTheme="majorBidi" w:cstheme="majorBidi"/>
-          <w:color w:val="AEAAAA" w:themeColor="background2" w:themeShade="BF"/>
-        </w:rPr>
-      </w:pPr>
-      <w:r>
-        <w:rPr>
-          <w:rFonts w:asciiTheme="majorBidi" w:hAnsiTheme="majorBidi" w:cstheme="majorBidi"/>
-          <w:color w:val="AEAAAA" w:themeColor="background2" w:themeShade="BF"/>
-        </w:rPr>
-        <w:lastRenderedPageBreak/>
-        <w:t xml:space="preserve">The lines within this file are ordered first by </w:t>
-      </w:r>
-      <w:proofErr w:type="spellStart"/>
-      <w:r>
-        <w:rPr>
-          <w:rFonts w:asciiTheme="majorBidi" w:hAnsiTheme="majorBidi" w:cstheme="majorBidi"/>
-          <w:color w:val="AEAAAA" w:themeColor="background2" w:themeShade="BF"/>
-        </w:rPr>
-        <w:t>userId</w:t>
-      </w:r>
-      <w:proofErr w:type="spellEnd"/>
-      <w:r>
-        <w:rPr>
-          <w:rFonts w:asciiTheme="majorBidi" w:hAnsiTheme="majorBidi" w:cstheme="majorBidi"/>
-          <w:color w:val="AEAAAA" w:themeColor="background2" w:themeShade="BF"/>
-        </w:rPr>
-        <w:t xml:space="preserve">, then, within user, by </w:t>
-      </w:r>
-      <w:proofErr w:type="spellStart"/>
-      <w:r>
-        <w:rPr>
-          <w:rFonts w:asciiTheme="majorBidi" w:hAnsiTheme="majorBidi" w:cstheme="majorBidi"/>
-          <w:color w:val="AEAAAA" w:themeColor="background2" w:themeShade="BF"/>
-        </w:rPr>
-        <w:t>movieId</w:t>
-      </w:r>
-      <w:proofErr w:type="spellEnd"/>
-      <w:r>
-        <w:rPr>
-          <w:rFonts w:asciiTheme="majorBidi" w:hAnsiTheme="majorBidi" w:cstheme="majorBidi"/>
-          <w:color w:val="AEAAAA" w:themeColor="background2" w:themeShade="BF"/>
         </w:rPr>
         <w:t>.</w:t>
       </w:r>
@@ -2105,13 +2304,11 @@
       <w:pPr>
         <w:rPr>
           <w:rFonts w:asciiTheme="majorBidi" w:hAnsiTheme="majorBidi" w:cstheme="majorBidi"/>
-          <w:color w:val="AEAAAA" w:themeColor="background2" w:themeShade="BF"/>
-        </w:rPr>
-      </w:pPr>
-      <w:r>
-        <w:rPr>
-          <w:rFonts w:asciiTheme="majorBidi" w:hAnsiTheme="majorBidi" w:cstheme="majorBidi"/>
-          <w:color w:val="AEAAAA" w:themeColor="background2" w:themeShade="BF"/>
+        </w:rPr>
+      </w:pPr>
+      <w:r>
+        <w:rPr>
+          <w:rFonts w:asciiTheme="majorBidi" w:hAnsiTheme="majorBidi" w:cstheme="majorBidi"/>
         </w:rPr>
         <w:t>Ratings are made on a 5-star scale, with half-star increments (0.5 stars - 5.0 stars).</w:t>
       </w:r>
@@ -2120,13 +2317,11 @@
       <w:pPr>
         <w:rPr>
           <w:rFonts w:asciiTheme="majorBidi" w:hAnsiTheme="majorBidi" w:cstheme="majorBidi"/>
-          <w:color w:val="AEAAAA" w:themeColor="background2" w:themeShade="BF"/>
-        </w:rPr>
-      </w:pPr>
-      <w:r>
-        <w:rPr>
-          <w:rFonts w:asciiTheme="majorBidi" w:hAnsiTheme="majorBidi" w:cstheme="majorBidi"/>
-          <w:color w:val="AEAAAA" w:themeColor="background2" w:themeShade="BF"/>
+        </w:rPr>
+      </w:pPr>
+      <w:r>
+        <w:rPr>
+          <w:rFonts w:asciiTheme="majorBidi" w:hAnsiTheme="majorBidi" w:cstheme="majorBidi"/>
         </w:rPr>
         <w:t>Timestamps represent seconds since midnight Coordinated Universal Time (UTC) of January 1, 1970.</w:t>
       </w:r>
@@ -2135,93 +2330,69 @@
       <w:pPr>
         <w:rPr>
           <w:rFonts w:asciiTheme="majorBidi" w:hAnsiTheme="majorBidi" w:cstheme="majorBidi"/>
-          <w:color w:val="AEAAAA" w:themeColor="background2" w:themeShade="BF"/>
-        </w:rPr>
-      </w:pPr>
-      <w:r>
-        <w:rPr>
-          <w:rFonts w:asciiTheme="majorBidi" w:hAnsiTheme="majorBidi" w:cstheme="majorBidi"/>
-          <w:color w:val="AEAAAA" w:themeColor="background2" w:themeShade="BF"/>
-        </w:rPr>
-        <w:t>3- Visualize</w:t>
-      </w:r>
-      <w:r>
-        <w:rPr>
-          <w:rFonts w:asciiTheme="majorBidi" w:hAnsiTheme="majorBidi" w:cstheme="majorBidi"/>
-          <w:color w:val="AEAAAA" w:themeColor="background2" w:themeShade="BF"/>
-        </w:rPr>
-        <w:t xml:space="preserve"> the dataset statistics</w:t>
-      </w:r>
-      <w:r>
-        <w:rPr>
-          <w:rFonts w:asciiTheme="majorBidi" w:hAnsiTheme="majorBidi" w:cstheme="majorBidi"/>
-          <w:color w:val="AEAAAA" w:themeColor="background2" w:themeShade="BF"/>
-        </w:rPr>
-        <w:t>*/</w:t>
-      </w:r>
-    </w:p>
-    <w:p>
-      <w:r>
-        <w:rPr>
-          <w:rFonts w:asciiTheme="majorBidi" w:hAnsiTheme="majorBidi" w:cstheme="majorBidi"/>
-          <w:color w:val="5B9BD5" w:themeColor="accent1"/>
-          <w:sz w:val="32"/>
-          <w:szCs w:val="32"/>
-          <w:u w:val="single"/>
-        </w:rPr>
-        <w:t>Results</w:t>
-      </w:r>
-      <w:r>
-        <w:t>:</w:t>
-      </w:r>
-    </w:p>
-    <w:p>
-      <w:pPr>
-        <w:rPr>
-          <w:rFonts w:asciiTheme="majorBidi" w:hAnsiTheme="majorBidi" w:cstheme="majorBidi"/>
-          <w:color w:val="AEAAAA" w:themeColor="background2" w:themeShade="BF"/>
-        </w:rPr>
-      </w:pPr>
-      <w:r>
-        <w:rPr>
-          <w:rFonts w:asciiTheme="majorBidi" w:hAnsiTheme="majorBidi" w:cstheme="majorBidi"/>
-          <w:color w:val="AEAAAA" w:themeColor="background2" w:themeShade="BF"/>
-        </w:rPr>
-        <w:t>/*Use suitable graphs t</w:t>
-      </w:r>
-      <w:r>
-        <w:rPr>
-          <w:rFonts w:asciiTheme="majorBidi" w:hAnsiTheme="majorBidi" w:cstheme="majorBidi"/>
-          <w:color w:val="AEAAAA" w:themeColor="background2" w:themeShade="BF"/>
-        </w:rPr>
-        <w:t>o visualize your models results</w:t>
-      </w:r>
-      <w:r>
-        <w:rPr>
-          <w:rFonts w:asciiTheme="majorBidi" w:hAnsiTheme="majorBidi" w:cstheme="majorBidi"/>
-          <w:color w:val="AEAAAA" w:themeColor="background2" w:themeShade="BF"/>
-        </w:rPr>
-        <w:t>*/</w:t>
-      </w:r>
-    </w:p>
-    <w:p>
-      <w:pPr>
-        <w:rPr>
-          <w:rFonts w:asciiTheme="majorBidi" w:hAnsiTheme="majorBidi" w:cstheme="majorBidi"/>
-          <w:color w:val="AEAAAA" w:themeColor="background2" w:themeShade="BF"/>
+        </w:rPr>
+      </w:pPr>
+      <w:r>
+        <w:rPr>
+          <w:rFonts w:asciiTheme="majorBidi" w:hAnsiTheme="majorBidi" w:cstheme="majorBidi"/>
+        </w:rPr>
+        <w:t>3- Visualize the dataset statistics</w:t>
+      </w:r>
+    </w:p>
+    <w:p>
+      <w:pPr>
+        <w:rPr>
+          <w:rFonts w:asciiTheme="majorBidi" w:hAnsiTheme="majorBidi" w:cstheme="majorBidi"/>
+        </w:rPr>
+      </w:pPr>
+      <w:r>
+        <w:rPr>
+          <w:rFonts w:asciiTheme="majorBidi" w:hAnsiTheme="majorBidi" w:cstheme="majorBidi"/>
+        </w:rPr>
+        <w:t>The following two graphs show important relations that we needed to make the decision of performing features extraction on our dataset</w:t>
+      </w:r>
+      <w:r>
+        <w:rPr>
+          <w:rFonts w:asciiTheme="majorBidi" w:hAnsiTheme="majorBidi" w:cstheme="majorBidi"/>
+        </w:rPr>
+        <w:t>.</w:t>
+      </w:r>
+    </w:p>
+    <w:p>
+      <w:pPr>
+        <w:pStyle w:val="ListParagraph"/>
+        <w:numPr>
+          <w:ilvl w:val="0"/>
+          <w:numId w:val="7"/>
+        </w:numPr>
+        <w:rPr>
+          <w:rFonts w:asciiTheme="majorBidi" w:hAnsiTheme="majorBidi" w:cstheme="majorBidi"/>
+        </w:rPr>
+      </w:pPr>
+      <w:r>
+        <w:rPr>
+          <w:rFonts w:asciiTheme="majorBidi" w:hAnsiTheme="majorBidi" w:cstheme="majorBidi"/>
+        </w:rPr>
+        <w:t>Graph showing the relation between movies and the number of users rating these movies</w:t>
+      </w:r>
+    </w:p>
+    <w:p>
+      <w:pPr>
+        <w:ind w:left="360"/>
+        <w:rPr>
+          <w:rFonts w:asciiTheme="majorBidi" w:hAnsiTheme="majorBidi" w:cstheme="majorBidi"/>
         </w:rPr>
       </w:pPr>
       <w:r>
         <w:rPr>
           <w:rFonts w:asciiTheme="majorBidi" w:hAnsiTheme="majorBidi" w:cstheme="majorBidi"/>
           <w:noProof/>
-          <w:color w:val="AEAAAA" w:themeColor="background2" w:themeShade="BF"/>
         </w:rPr>
         <w:drawing>
-          <wp:inline distT="0" distB="0" distL="0" distR="0" wp14:anchorId="2F7F3C05" wp14:editId="092061EE">
-            <wp:extent cx="5943600" cy="1560830"/>
-            <wp:effectExtent l="0" t="0" r="0" b="1270"/>
-            <wp:docPr id="1" name="Picture 1"/>
+          <wp:inline distT="0" distB="0" distL="0" distR="0" wp14:anchorId="7193F6D6" wp14:editId="107EB084">
+            <wp:extent cx="5829300" cy="1616759"/>
+            <wp:effectExtent l="0" t="0" r="0" b="2540"/>
+            <wp:docPr id="2" name="Picture 2"/>
             <wp:cNvGraphicFramePr>
               <a:graphicFrameLocks xmlns:a="http://schemas.openxmlformats.org/drawingml/2006/main" noChangeAspect="1"/>
             </wp:cNvGraphicFramePr>
@@ -2229,7 +2400,7 @@
               <a:graphicData uri="http://schemas.openxmlformats.org/drawingml/2006/picture">
                 <pic:pic xmlns:pic="http://schemas.openxmlformats.org/drawingml/2006/picture">
                   <pic:nvPicPr>
-                    <pic:cNvPr id="1" name="Picture 1"/>
+                    <pic:cNvPr id="2" name="Picture 2"/>
                     <pic:cNvPicPr/>
                   </pic:nvPicPr>
                   <pic:blipFill>
@@ -2247,7 +2418,7 @@
                   <pic:spPr>
                     <a:xfrm>
                       <a:off x="0" y="0"/>
-                      <a:ext cx="5943600" cy="1560830"/>
+                      <a:ext cx="5844116" cy="1620868"/>
                     </a:xfrm>
                     <a:prstGeom prst="rect">
                       <a:avLst/>
@@ -2262,11 +2433,543 @@
     </w:p>
     <w:p>
       <w:pPr>
+        <w:pStyle w:val="ListParagraph"/>
+        <w:numPr>
+          <w:ilvl w:val="0"/>
+          <w:numId w:val="7"/>
+        </w:numPr>
+        <w:rPr>
+          <w:rFonts w:asciiTheme="majorBidi" w:hAnsiTheme="majorBidi" w:cstheme="majorBidi"/>
+        </w:rPr>
+      </w:pPr>
+      <w:r>
+        <w:rPr>
+          <w:rFonts w:asciiTheme="majorBidi" w:hAnsiTheme="majorBidi" w:cstheme="majorBidi"/>
+        </w:rPr>
+        <w:t>Graph showing the relation between users and the number of movies rated by them</w:t>
+      </w:r>
+      <w:r>
+        <w:rPr>
+          <w:rFonts w:asciiTheme="majorBidi" w:hAnsiTheme="majorBidi" w:cstheme="majorBidi"/>
+          <w:noProof/>
+        </w:rPr>
+        <w:drawing>
+          <wp:inline distT="0" distB="0" distL="0" distR="0" wp14:anchorId="58A61C7C" wp14:editId="748DB24F">
+            <wp:extent cx="5943600" cy="1644015"/>
+            <wp:effectExtent l="0" t="0" r="0" b="0"/>
+            <wp:docPr id="3" name="Picture 3"/>
+            <wp:cNvGraphicFramePr>
+              <a:graphicFrameLocks xmlns:a="http://schemas.openxmlformats.org/drawingml/2006/main" noChangeAspect="1"/>
+            </wp:cNvGraphicFramePr>
+            <a:graphic xmlns:a="http://schemas.openxmlformats.org/drawingml/2006/main">
+              <a:graphicData uri="http://schemas.openxmlformats.org/drawingml/2006/picture">
+                <pic:pic xmlns:pic="http://schemas.openxmlformats.org/drawingml/2006/picture">
+                  <pic:nvPicPr>
+                    <pic:cNvPr id="3" name="Picture 3"/>
+                    <pic:cNvPicPr/>
+                  </pic:nvPicPr>
+                  <pic:blipFill>
+                    <a:blip r:embed="rId8">
+                      <a:extLst>
+                        <a:ext uri="{28A0092B-C50C-407E-A947-70E740481C1C}">
+                          <a14:useLocalDpi xmlns:a14="http://schemas.microsoft.com/office/drawing/2010/main" val="0"/>
+                        </a:ext>
+                      </a:extLst>
+                    </a:blip>
+                    <a:stretch>
+                      <a:fillRect/>
+                    </a:stretch>
+                  </pic:blipFill>
+                  <pic:spPr>
+                    <a:xfrm>
+                      <a:off x="0" y="0"/>
+                      <a:ext cx="5943600" cy="1644015"/>
+                    </a:xfrm>
+                    <a:prstGeom prst="rect">
+                      <a:avLst/>
+                    </a:prstGeom>
+                  </pic:spPr>
+                </pic:pic>
+              </a:graphicData>
+            </a:graphic>
+          </wp:inline>
+        </w:drawing>
+      </w:r>
+    </w:p>
+    <w:p>
+      <w:r>
+        <w:rPr>
+          <w:rFonts w:asciiTheme="majorBidi" w:hAnsiTheme="majorBidi" w:cstheme="majorBidi"/>
+          <w:color w:val="5B9BD5" w:themeColor="accent1"/>
+          <w:sz w:val="32"/>
+          <w:szCs w:val="32"/>
+          <w:u w:val="single"/>
+        </w:rPr>
+        <w:lastRenderedPageBreak/>
+        <w:t>Results</w:t>
+      </w:r>
+      <w:r>
+        <w:t>:</w:t>
+      </w:r>
+    </w:p>
+    <w:p>
+      <w:pPr>
         <w:rPr>
           <w:rFonts w:asciiTheme="majorBidi" w:hAnsiTheme="majorBidi" w:cstheme="majorBidi"/>
           <w:color w:val="AEAAAA" w:themeColor="background2" w:themeShade="BF"/>
         </w:rPr>
       </w:pPr>
+      <w:r>
+        <w:rPr>
+          <w:rFonts w:asciiTheme="majorBidi" w:hAnsiTheme="majorBidi" w:cstheme="majorBidi"/>
+          <w:color w:val="AEAAAA" w:themeColor="background2" w:themeShade="BF"/>
+        </w:rPr>
+        <w:t>/*Use suitable graphs t</w:t>
+      </w:r>
+      <w:r>
+        <w:rPr>
+          <w:rFonts w:asciiTheme="majorBidi" w:hAnsiTheme="majorBidi" w:cstheme="majorBidi"/>
+          <w:color w:val="AEAAAA" w:themeColor="background2" w:themeShade="BF"/>
+        </w:rPr>
+        <w:t>o visualize your models results</w:t>
+      </w:r>
+      <w:r>
+        <w:rPr>
+          <w:rFonts w:asciiTheme="majorBidi" w:hAnsiTheme="majorBidi" w:cstheme="majorBidi"/>
+          <w:color w:val="AEAAAA" w:themeColor="background2" w:themeShade="BF"/>
+        </w:rPr>
+        <w:t>*/</w:t>
+      </w:r>
+    </w:p>
+    <w:p>
+      <w:pPr>
+        <w:rPr>
+          <w:rFonts w:asciiTheme="majorBidi" w:hAnsiTheme="majorBidi" w:cstheme="majorBidi"/>
+        </w:rPr>
+      </w:pPr>
+      <w:r>
+        <w:rPr>
+          <w:rFonts w:asciiTheme="majorBidi" w:hAnsiTheme="majorBidi" w:cstheme="majorBidi"/>
+        </w:rPr>
+        <w:t>Sample of movies dataset</w:t>
+      </w:r>
+    </w:p>
+    <w:p>
+      <w:pPr>
+        <w:rPr>
+          <w:rFonts w:asciiTheme="majorBidi" w:hAnsiTheme="majorBidi" w:cstheme="majorBidi"/>
+        </w:rPr>
+      </w:pPr>
+      <w:r>
+        <w:rPr>
+          <w:rFonts w:asciiTheme="majorBidi" w:hAnsiTheme="majorBidi" w:cstheme="majorBidi"/>
+          <w:noProof/>
+        </w:rPr>
+        <w:drawing>
+          <wp:inline distT="0" distB="0" distL="0" distR="0" wp14:anchorId="3A185329" wp14:editId="689018EE">
+            <wp:extent cx="5121084" cy="1722269"/>
+            <wp:effectExtent l="0" t="0" r="3810" b="0"/>
+            <wp:docPr id="5" name="Picture 5"/>
+            <wp:cNvGraphicFramePr>
+              <a:graphicFrameLocks xmlns:a="http://schemas.openxmlformats.org/drawingml/2006/main" noChangeAspect="1"/>
+            </wp:cNvGraphicFramePr>
+            <a:graphic xmlns:a="http://schemas.openxmlformats.org/drawingml/2006/main">
+              <a:graphicData uri="http://schemas.openxmlformats.org/drawingml/2006/picture">
+                <pic:pic xmlns:pic="http://schemas.openxmlformats.org/drawingml/2006/picture">
+                  <pic:nvPicPr>
+                    <pic:cNvPr id="5" name="Picture 5"/>
+                    <pic:cNvPicPr/>
+                  </pic:nvPicPr>
+                  <pic:blipFill>
+                    <a:blip r:embed="rId9">
+                      <a:extLst>
+                        <a:ext uri="{28A0092B-C50C-407E-A947-70E740481C1C}">
+                          <a14:useLocalDpi xmlns:a14="http://schemas.microsoft.com/office/drawing/2010/main" val="0"/>
+                        </a:ext>
+                      </a:extLst>
+                    </a:blip>
+                    <a:stretch>
+                      <a:fillRect/>
+                    </a:stretch>
+                  </pic:blipFill>
+                  <pic:spPr>
+                    <a:xfrm>
+                      <a:off x="0" y="0"/>
+                      <a:ext cx="5121084" cy="1722269"/>
+                    </a:xfrm>
+                    <a:prstGeom prst="rect">
+                      <a:avLst/>
+                    </a:prstGeom>
+                  </pic:spPr>
+                </pic:pic>
+              </a:graphicData>
+            </a:graphic>
+          </wp:inline>
+        </w:drawing>
+      </w:r>
+    </w:p>
+    <w:p>
+      <w:pPr>
+        <w:rPr>
+          <w:rFonts w:asciiTheme="majorBidi" w:hAnsiTheme="majorBidi" w:cstheme="majorBidi"/>
+        </w:rPr>
+      </w:pPr>
+      <w:r>
+        <w:rPr>
+          <w:rFonts w:asciiTheme="majorBidi" w:hAnsiTheme="majorBidi" w:cstheme="majorBidi"/>
+        </w:rPr>
+        <w:t>Sample of ratings dataset</w:t>
+      </w:r>
+    </w:p>
+    <w:p>
+      <w:pPr>
+        <w:rPr>
+          <w:rFonts w:asciiTheme="majorBidi" w:hAnsiTheme="majorBidi" w:cstheme="majorBidi"/>
+        </w:rPr>
+      </w:pPr>
+      <w:r>
+        <w:rPr>
+          <w:rFonts w:asciiTheme="majorBidi" w:hAnsiTheme="majorBidi" w:cstheme="majorBidi"/>
+          <w:noProof/>
+        </w:rPr>
+        <w:drawing>
+          <wp:inline distT="0" distB="0" distL="0" distR="0" wp14:anchorId="1F5F21FA" wp14:editId="6BE031AA">
+            <wp:extent cx="2651990" cy="1798476"/>
+            <wp:effectExtent l="0" t="0" r="0" b="0"/>
+            <wp:docPr id="6" name="Picture 6"/>
+            <wp:cNvGraphicFramePr>
+              <a:graphicFrameLocks xmlns:a="http://schemas.openxmlformats.org/drawingml/2006/main" noChangeAspect="1"/>
+            </wp:cNvGraphicFramePr>
+            <a:graphic xmlns:a="http://schemas.openxmlformats.org/drawingml/2006/main">
+              <a:graphicData uri="http://schemas.openxmlformats.org/drawingml/2006/picture">
+                <pic:pic xmlns:pic="http://schemas.openxmlformats.org/drawingml/2006/picture">
+                  <pic:nvPicPr>
+                    <pic:cNvPr id="6" name="Picture 6"/>
+                    <pic:cNvPicPr/>
+                  </pic:nvPicPr>
+                  <pic:blipFill>
+                    <a:blip r:embed="rId10">
+                      <a:extLst>
+                        <a:ext uri="{28A0092B-C50C-407E-A947-70E740481C1C}">
+                          <a14:useLocalDpi xmlns:a14="http://schemas.microsoft.com/office/drawing/2010/main" val="0"/>
+                        </a:ext>
+                      </a:extLst>
+                    </a:blip>
+                    <a:stretch>
+                      <a:fillRect/>
+                    </a:stretch>
+                  </pic:blipFill>
+                  <pic:spPr>
+                    <a:xfrm>
+                      <a:off x="0" y="0"/>
+                      <a:ext cx="2651990" cy="1798476"/>
+                    </a:xfrm>
+                    <a:prstGeom prst="rect">
+                      <a:avLst/>
+                    </a:prstGeom>
+                  </pic:spPr>
+                </pic:pic>
+              </a:graphicData>
+            </a:graphic>
+          </wp:inline>
+        </w:drawing>
+      </w:r>
+    </w:p>
+    <w:p>
+      <w:pPr>
+        <w:rPr>
+          <w:rFonts w:asciiTheme="majorBidi" w:hAnsiTheme="majorBidi" w:cstheme="majorBidi"/>
+        </w:rPr>
+      </w:pPr>
+      <w:r>
+        <w:rPr>
+          <w:rFonts w:asciiTheme="majorBidi" w:hAnsiTheme="majorBidi" w:cstheme="majorBidi"/>
+        </w:rPr>
+        <w:t>Sample of the result after merging both movies and ratings into a new dataset</w:t>
+      </w:r>
+    </w:p>
+    <w:p>
+      <w:pPr>
+        <w:rPr>
+          <w:rFonts w:asciiTheme="majorBidi" w:hAnsiTheme="majorBidi" w:cstheme="majorBidi"/>
+        </w:rPr>
+      </w:pPr>
+      <w:r>
+        <w:rPr>
+          <w:rFonts w:asciiTheme="majorBidi" w:hAnsiTheme="majorBidi" w:cstheme="majorBidi"/>
+          <w:noProof/>
+        </w:rPr>
+        <w:drawing>
+          <wp:inline distT="0" distB="0" distL="0" distR="0" wp14:anchorId="01EAE7E5" wp14:editId="3F379827">
+            <wp:extent cx="5943600" cy="1655445"/>
+            <wp:effectExtent l="0" t="0" r="0" b="1905"/>
+            <wp:docPr id="7" name="Picture 7"/>
+            <wp:cNvGraphicFramePr>
+              <a:graphicFrameLocks xmlns:a="http://schemas.openxmlformats.org/drawingml/2006/main" noChangeAspect="1"/>
+            </wp:cNvGraphicFramePr>
+            <a:graphic xmlns:a="http://schemas.openxmlformats.org/drawingml/2006/main">
+              <a:graphicData uri="http://schemas.openxmlformats.org/drawingml/2006/picture">
+                <pic:pic xmlns:pic="http://schemas.openxmlformats.org/drawingml/2006/picture">
+                  <pic:nvPicPr>
+                    <pic:cNvPr id="7" name="Picture 7"/>
+                    <pic:cNvPicPr/>
+                  </pic:nvPicPr>
+                  <pic:blipFill>
+                    <a:blip r:embed="rId11">
+                      <a:extLst>
+                        <a:ext uri="{28A0092B-C50C-407E-A947-70E740481C1C}">
+                          <a14:useLocalDpi xmlns:a14="http://schemas.microsoft.com/office/drawing/2010/main" val="0"/>
+                        </a:ext>
+                      </a:extLst>
+                    </a:blip>
+                    <a:stretch>
+                      <a:fillRect/>
+                    </a:stretch>
+                  </pic:blipFill>
+                  <pic:spPr>
+                    <a:xfrm>
+                      <a:off x="0" y="0"/>
+                      <a:ext cx="5943600" cy="1655445"/>
+                    </a:xfrm>
+                    <a:prstGeom prst="rect">
+                      <a:avLst/>
+                    </a:prstGeom>
+                  </pic:spPr>
+                </pic:pic>
+              </a:graphicData>
+            </a:graphic>
+          </wp:inline>
+        </w:drawing>
+      </w:r>
+    </w:p>
+    <w:p>
+      <w:pPr>
+        <w:rPr>
+          <w:rFonts w:asciiTheme="majorBidi" w:hAnsiTheme="majorBidi" w:cstheme="majorBidi"/>
+        </w:rPr>
+      </w:pPr>
+    </w:p>
+    <w:p>
+      <w:pPr>
+        <w:rPr>
+          <w:rFonts w:asciiTheme="majorBidi" w:hAnsiTheme="majorBidi" w:cstheme="majorBidi"/>
+        </w:rPr>
+      </w:pPr>
+    </w:p>
+    <w:p>
+      <w:pPr>
+        <w:rPr>
+          <w:rFonts w:asciiTheme="majorBidi" w:hAnsiTheme="majorBidi" w:cstheme="majorBidi"/>
+        </w:rPr>
+      </w:pPr>
+    </w:p>
+    <w:p>
+      <w:pPr>
+        <w:rPr>
+          <w:rFonts w:asciiTheme="majorBidi" w:hAnsiTheme="majorBidi" w:cstheme="majorBidi"/>
+        </w:rPr>
+      </w:pPr>
+    </w:p>
+    <w:p>
+      <w:pPr>
+        <w:rPr>
+          <w:rFonts w:asciiTheme="majorBidi" w:hAnsiTheme="majorBidi" w:cstheme="majorBidi"/>
+        </w:rPr>
+      </w:pPr>
+      <w:r>
+        <w:rPr>
+          <w:rFonts w:asciiTheme="majorBidi" w:hAnsiTheme="majorBidi" w:cstheme="majorBidi"/>
+        </w:rPr>
+        <w:lastRenderedPageBreak/>
+        <w:t>Sample</w:t>
+      </w:r>
+      <w:r>
+        <w:rPr>
+          <w:rFonts w:asciiTheme="majorBidi" w:hAnsiTheme="majorBidi" w:cstheme="majorBidi"/>
+        </w:rPr>
+        <w:t xml:space="preserve"> of the final dataset after being preprocessed:</w:t>
+      </w:r>
+    </w:p>
+    <w:p>
+      <w:pPr>
+        <w:rPr>
+          <w:rFonts w:asciiTheme="majorBidi" w:hAnsiTheme="majorBidi" w:cstheme="majorBidi"/>
+        </w:rPr>
+      </w:pPr>
+      <w:r>
+        <w:rPr>
+          <w:rFonts w:asciiTheme="majorBidi" w:hAnsiTheme="majorBidi" w:cstheme="majorBidi"/>
+          <w:noProof/>
+        </w:rPr>
+        <w:drawing>
+          <wp:inline distT="0" distB="0" distL="0" distR="0" wp14:anchorId="560B1F88" wp14:editId="3E78EAE8">
+            <wp:extent cx="5943600" cy="2255520"/>
+            <wp:effectExtent l="0" t="0" r="0" b="0"/>
+            <wp:docPr id="4" name="Picture 4"/>
+            <wp:cNvGraphicFramePr>
+              <a:graphicFrameLocks xmlns:a="http://schemas.openxmlformats.org/drawingml/2006/main" noChangeAspect="1"/>
+            </wp:cNvGraphicFramePr>
+            <a:graphic xmlns:a="http://schemas.openxmlformats.org/drawingml/2006/main">
+              <a:graphicData uri="http://schemas.openxmlformats.org/drawingml/2006/picture">
+                <pic:pic xmlns:pic="http://schemas.openxmlformats.org/drawingml/2006/picture">
+                  <pic:nvPicPr>
+                    <pic:cNvPr id="4" name="Picture 4"/>
+                    <pic:cNvPicPr/>
+                  </pic:nvPicPr>
+                  <pic:blipFill>
+                    <a:blip r:embed="rId12">
+                      <a:extLst>
+                        <a:ext uri="{28A0092B-C50C-407E-A947-70E740481C1C}">
+                          <a14:useLocalDpi xmlns:a14="http://schemas.microsoft.com/office/drawing/2010/main" val="0"/>
+                        </a:ext>
+                      </a:extLst>
+                    </a:blip>
+                    <a:stretch>
+                      <a:fillRect/>
+                    </a:stretch>
+                  </pic:blipFill>
+                  <pic:spPr>
+                    <a:xfrm>
+                      <a:off x="0" y="0"/>
+                      <a:ext cx="5943600" cy="2255520"/>
+                    </a:xfrm>
+                    <a:prstGeom prst="rect">
+                      <a:avLst/>
+                    </a:prstGeom>
+                  </pic:spPr>
+                </pic:pic>
+              </a:graphicData>
+            </a:graphic>
+          </wp:inline>
+        </w:drawing>
+      </w:r>
+    </w:p>
+    <w:p>
+      <w:pPr>
+        <w:rPr>
+          <w:rFonts w:asciiTheme="majorBidi" w:hAnsiTheme="majorBidi" w:cstheme="majorBidi"/>
+        </w:rPr>
+      </w:pPr>
+      <w:r>
+        <w:rPr>
+          <w:rFonts w:asciiTheme="majorBidi" w:hAnsiTheme="majorBidi" w:cstheme="majorBidi"/>
+        </w:rPr>
+        <w:t xml:space="preserve">Getting the 10 most similar movies to “Iron Man” Movie. </w:t>
+      </w:r>
+    </w:p>
+    <w:p>
+      <w:pPr>
+        <w:rPr>
+          <w:rFonts w:asciiTheme="majorBidi" w:hAnsiTheme="majorBidi" w:cstheme="majorBidi"/>
+        </w:rPr>
+      </w:pPr>
+      <w:r>
+        <w:rPr>
+          <w:rFonts w:asciiTheme="majorBidi" w:hAnsiTheme="majorBidi" w:cstheme="majorBidi"/>
+        </w:rPr>
+        <w:t>Notice: the function is working without considering case sensitivity</w:t>
+      </w:r>
+    </w:p>
+    <w:p>
+      <w:pPr>
+        <w:rPr>
+          <w:rFonts w:asciiTheme="majorBidi" w:hAnsiTheme="majorBidi" w:cstheme="majorBidi"/>
+        </w:rPr>
+      </w:pPr>
+      <w:r>
+        <w:rPr>
+          <w:rFonts w:asciiTheme="majorBidi" w:hAnsiTheme="majorBidi" w:cstheme="majorBidi"/>
+          <w:noProof/>
+        </w:rPr>
+        <w:drawing>
+          <wp:inline distT="0" distB="0" distL="0" distR="0" wp14:anchorId="67CBE4F7" wp14:editId="31A6627E">
+            <wp:extent cx="2948940" cy="3352800"/>
+            <wp:effectExtent l="0" t="0" r="3810" b="0"/>
+            <wp:docPr id="8" name="Picture 8"/>
+            <wp:cNvGraphicFramePr>
+              <a:graphicFrameLocks xmlns:a="http://schemas.openxmlformats.org/drawingml/2006/main" noChangeAspect="1"/>
+            </wp:cNvGraphicFramePr>
+            <a:graphic xmlns:a="http://schemas.openxmlformats.org/drawingml/2006/main">
+              <a:graphicData uri="http://schemas.openxmlformats.org/drawingml/2006/picture">
+                <pic:pic xmlns:pic="http://schemas.openxmlformats.org/drawingml/2006/picture">
+                  <pic:nvPicPr>
+                    <pic:cNvPr id="8" name="Picture 8"/>
+                    <pic:cNvPicPr/>
+                  </pic:nvPicPr>
+                  <pic:blipFill>
+                    <a:blip r:embed="rId13">
+                      <a:extLst>
+                        <a:ext uri="{28A0092B-C50C-407E-A947-70E740481C1C}">
+                          <a14:useLocalDpi xmlns:a14="http://schemas.microsoft.com/office/drawing/2010/main" val="0"/>
+                        </a:ext>
+                      </a:extLst>
+                    </a:blip>
+                    <a:stretch>
+                      <a:fillRect/>
+                    </a:stretch>
+                  </pic:blipFill>
+                  <pic:spPr>
+                    <a:xfrm>
+                      <a:off x="0" y="0"/>
+                      <a:ext cx="2949197" cy="3353092"/>
+                    </a:xfrm>
+                    <a:prstGeom prst="rect">
+                      <a:avLst/>
+                    </a:prstGeom>
+                  </pic:spPr>
+                </pic:pic>
+              </a:graphicData>
+            </a:graphic>
+          </wp:inline>
+        </w:drawing>
+      </w:r>
+      <w:r>
+        <w:rPr>
+          <w:rFonts w:asciiTheme="majorBidi" w:hAnsiTheme="majorBidi" w:cstheme="majorBidi"/>
+          <w:noProof/>
+        </w:rPr>
+        <w:drawing>
+          <wp:inline distT="0" distB="0" distL="0" distR="0" wp14:anchorId="6D4C08E1" wp14:editId="065A498A">
+            <wp:extent cx="2887980" cy="3368040"/>
+            <wp:effectExtent l="0" t="0" r="7620" b="3810"/>
+            <wp:docPr id="10" name="Picture 10"/>
+            <wp:cNvGraphicFramePr>
+              <a:graphicFrameLocks xmlns:a="http://schemas.openxmlformats.org/drawingml/2006/main" noChangeAspect="1"/>
+            </wp:cNvGraphicFramePr>
+            <a:graphic xmlns:a="http://schemas.openxmlformats.org/drawingml/2006/main">
+              <a:graphicData uri="http://schemas.openxmlformats.org/drawingml/2006/picture">
+                <pic:pic xmlns:pic="http://schemas.openxmlformats.org/drawingml/2006/picture">
+                  <pic:nvPicPr>
+                    <pic:cNvPr id="10" name="Picture 10"/>
+                    <pic:cNvPicPr/>
+                  </pic:nvPicPr>
+                  <pic:blipFill>
+                    <a:blip r:embed="rId14">
+                      <a:extLst>
+                        <a:ext uri="{28A0092B-C50C-407E-A947-70E740481C1C}">
+                          <a14:useLocalDpi xmlns:a14="http://schemas.microsoft.com/office/drawing/2010/main" val="0"/>
+                        </a:ext>
+                      </a:extLst>
+                    </a:blip>
+                    <a:stretch>
+                      <a:fillRect/>
+                    </a:stretch>
+                  </pic:blipFill>
+                  <pic:spPr>
+                    <a:xfrm>
+                      <a:off x="0" y="0"/>
+                      <a:ext cx="2888233" cy="3368335"/>
+                    </a:xfrm>
+                    <a:prstGeom prst="rect">
+                      <a:avLst/>
+                    </a:prstGeom>
+                  </pic:spPr>
+                </pic:pic>
+              </a:graphicData>
+            </a:graphic>
+          </wp:inline>
+        </w:drawing>
+      </w:r>
     </w:p>
     <w:sectPr>
       <w:pgSz w:w="12240" w:h="15840"/>
@@ -2544,6 +3247,178 @@
     </w:lvl>
   </w:abstractNum>
   <w:abstractNum w:abstractNumId="3" w15:restartNumberingAfterBreak="0">
+    <w:nsid w:val="63CD09AF"/>
+    <w:multiLevelType w:val="hybridMultilevel"/>
+    <w:tmpl w:val="DAB86F92"/>
+    <w:lvl w:ilvl="0" w:tplc="0409000F">
+      <w:start w:val="1"/>
+      <w:numFmt w:val="decimal"/>
+      <w:lvlText w:val="%1."/>
+      <w:lvlJc w:val="left"/>
+      <w:pPr>
+        <w:ind w:left="720" w:hanging="360"/>
+      </w:pPr>
+    </w:lvl>
+    <w:lvl w:ilvl="1" w:tplc="04090019" w:tentative="1">
+      <w:start w:val="1"/>
+      <w:numFmt w:val="lowerLetter"/>
+      <w:lvlText w:val="%2."/>
+      <w:lvlJc w:val="left"/>
+      <w:pPr>
+        <w:ind w:left="1440" w:hanging="360"/>
+      </w:pPr>
+    </w:lvl>
+    <w:lvl w:ilvl="2" w:tplc="0409001B" w:tentative="1">
+      <w:start w:val="1"/>
+      <w:numFmt w:val="lowerRoman"/>
+      <w:lvlText w:val="%3."/>
+      <w:lvlJc w:val="right"/>
+      <w:pPr>
+        <w:ind w:left="2160" w:hanging="180"/>
+      </w:pPr>
+    </w:lvl>
+    <w:lvl w:ilvl="3" w:tplc="0409000F" w:tentative="1">
+      <w:start w:val="1"/>
+      <w:numFmt w:val="decimal"/>
+      <w:lvlText w:val="%4."/>
+      <w:lvlJc w:val="left"/>
+      <w:pPr>
+        <w:ind w:left="2880" w:hanging="360"/>
+      </w:pPr>
+    </w:lvl>
+    <w:lvl w:ilvl="4" w:tplc="04090019" w:tentative="1">
+      <w:start w:val="1"/>
+      <w:numFmt w:val="lowerLetter"/>
+      <w:lvlText w:val="%5."/>
+      <w:lvlJc w:val="left"/>
+      <w:pPr>
+        <w:ind w:left="3600" w:hanging="360"/>
+      </w:pPr>
+    </w:lvl>
+    <w:lvl w:ilvl="5" w:tplc="0409001B" w:tentative="1">
+      <w:start w:val="1"/>
+      <w:numFmt w:val="lowerRoman"/>
+      <w:lvlText w:val="%6."/>
+      <w:lvlJc w:val="right"/>
+      <w:pPr>
+        <w:ind w:left="4320" w:hanging="180"/>
+      </w:pPr>
+    </w:lvl>
+    <w:lvl w:ilvl="6" w:tplc="0409000F" w:tentative="1">
+      <w:start w:val="1"/>
+      <w:numFmt w:val="decimal"/>
+      <w:lvlText w:val="%7."/>
+      <w:lvlJc w:val="left"/>
+      <w:pPr>
+        <w:ind w:left="5040" w:hanging="360"/>
+      </w:pPr>
+    </w:lvl>
+    <w:lvl w:ilvl="7" w:tplc="04090019" w:tentative="1">
+      <w:start w:val="1"/>
+      <w:numFmt w:val="lowerLetter"/>
+      <w:lvlText w:val="%8."/>
+      <w:lvlJc w:val="left"/>
+      <w:pPr>
+        <w:ind w:left="5760" w:hanging="360"/>
+      </w:pPr>
+    </w:lvl>
+    <w:lvl w:ilvl="8" w:tplc="0409001B" w:tentative="1">
+      <w:start w:val="1"/>
+      <w:numFmt w:val="lowerRoman"/>
+      <w:lvlText w:val="%9."/>
+      <w:lvlJc w:val="right"/>
+      <w:pPr>
+        <w:ind w:left="6480" w:hanging="180"/>
+      </w:pPr>
+    </w:lvl>
+  </w:abstractNum>
+  <w:abstractNum w:abstractNumId="4" w15:restartNumberingAfterBreak="0">
+    <w:nsid w:val="6D3E4022"/>
+    <w:multiLevelType w:val="hybridMultilevel"/>
+    <w:tmpl w:val="3FAAB80C"/>
+    <w:lvl w:ilvl="0" w:tplc="0409000F">
+      <w:start w:val="1"/>
+      <w:numFmt w:val="decimal"/>
+      <w:lvlText w:val="%1."/>
+      <w:lvlJc w:val="left"/>
+      <w:pPr>
+        <w:ind w:left="720" w:hanging="360"/>
+      </w:pPr>
+    </w:lvl>
+    <w:lvl w:ilvl="1" w:tplc="04090019" w:tentative="1">
+      <w:start w:val="1"/>
+      <w:numFmt w:val="lowerLetter"/>
+      <w:lvlText w:val="%2."/>
+      <w:lvlJc w:val="left"/>
+      <w:pPr>
+        <w:ind w:left="1440" w:hanging="360"/>
+      </w:pPr>
+    </w:lvl>
+    <w:lvl w:ilvl="2" w:tplc="0409001B" w:tentative="1">
+      <w:start w:val="1"/>
+      <w:numFmt w:val="lowerRoman"/>
+      <w:lvlText w:val="%3."/>
+      <w:lvlJc w:val="right"/>
+      <w:pPr>
+        <w:ind w:left="2160" w:hanging="180"/>
+      </w:pPr>
+    </w:lvl>
+    <w:lvl w:ilvl="3" w:tplc="0409000F" w:tentative="1">
+      <w:start w:val="1"/>
+      <w:numFmt w:val="decimal"/>
+      <w:lvlText w:val="%4."/>
+      <w:lvlJc w:val="left"/>
+      <w:pPr>
+        <w:ind w:left="2880" w:hanging="360"/>
+      </w:pPr>
+    </w:lvl>
+    <w:lvl w:ilvl="4" w:tplc="04090019" w:tentative="1">
+      <w:start w:val="1"/>
+      <w:numFmt w:val="lowerLetter"/>
+      <w:lvlText w:val="%5."/>
+      <w:lvlJc w:val="left"/>
+      <w:pPr>
+        <w:ind w:left="3600" w:hanging="360"/>
+      </w:pPr>
+    </w:lvl>
+    <w:lvl w:ilvl="5" w:tplc="0409001B" w:tentative="1">
+      <w:start w:val="1"/>
+      <w:numFmt w:val="lowerRoman"/>
+      <w:lvlText w:val="%6."/>
+      <w:lvlJc w:val="right"/>
+      <w:pPr>
+        <w:ind w:left="4320" w:hanging="180"/>
+      </w:pPr>
+    </w:lvl>
+    <w:lvl w:ilvl="6" w:tplc="0409000F" w:tentative="1">
+      <w:start w:val="1"/>
+      <w:numFmt w:val="decimal"/>
+      <w:lvlText w:val="%7."/>
+      <w:lvlJc w:val="left"/>
+      <w:pPr>
+        <w:ind w:left="5040" w:hanging="360"/>
+      </w:pPr>
+    </w:lvl>
+    <w:lvl w:ilvl="7" w:tplc="04090019" w:tentative="1">
+      <w:start w:val="1"/>
+      <w:numFmt w:val="lowerLetter"/>
+      <w:lvlText w:val="%8."/>
+      <w:lvlJc w:val="left"/>
+      <w:pPr>
+        <w:ind w:left="5760" w:hanging="360"/>
+      </w:pPr>
+    </w:lvl>
+    <w:lvl w:ilvl="8" w:tplc="0409001B" w:tentative="1">
+      <w:start w:val="1"/>
+      <w:numFmt w:val="lowerRoman"/>
+      <w:lvlText w:val="%9."/>
+      <w:lvlJc w:val="right"/>
+      <w:pPr>
+        <w:ind w:left="6480" w:hanging="180"/>
+      </w:pPr>
+    </w:lvl>
+  </w:abstractNum>
+  <w:abstractNum w:abstractNumId="5" w15:restartNumberingAfterBreak="0">
     <w:nsid w:val="719E797B"/>
     <w:multiLevelType w:val="hybridMultilevel"/>
     <w:tmpl w:val="98C65A72"/>
@@ -2558,6 +3433,92 @@
       <w:rPr>
         <w:u w:val="single"/>
       </w:rPr>
+    </w:lvl>
+    <w:lvl w:ilvl="1" w:tplc="04090019" w:tentative="1">
+      <w:start w:val="1"/>
+      <w:numFmt w:val="lowerLetter"/>
+      <w:lvlText w:val="%2."/>
+      <w:lvlJc w:val="left"/>
+      <w:pPr>
+        <w:ind w:left="1440" w:hanging="360"/>
+      </w:pPr>
+    </w:lvl>
+    <w:lvl w:ilvl="2" w:tplc="0409001B" w:tentative="1">
+      <w:start w:val="1"/>
+      <w:numFmt w:val="lowerRoman"/>
+      <w:lvlText w:val="%3."/>
+      <w:lvlJc w:val="right"/>
+      <w:pPr>
+        <w:ind w:left="2160" w:hanging="180"/>
+      </w:pPr>
+    </w:lvl>
+    <w:lvl w:ilvl="3" w:tplc="0409000F" w:tentative="1">
+      <w:start w:val="1"/>
+      <w:numFmt w:val="decimal"/>
+      <w:lvlText w:val="%4."/>
+      <w:lvlJc w:val="left"/>
+      <w:pPr>
+        <w:ind w:left="2880" w:hanging="360"/>
+      </w:pPr>
+    </w:lvl>
+    <w:lvl w:ilvl="4" w:tplc="04090019" w:tentative="1">
+      <w:start w:val="1"/>
+      <w:numFmt w:val="lowerLetter"/>
+      <w:lvlText w:val="%5."/>
+      <w:lvlJc w:val="left"/>
+      <w:pPr>
+        <w:ind w:left="3600" w:hanging="360"/>
+      </w:pPr>
+    </w:lvl>
+    <w:lvl w:ilvl="5" w:tplc="0409001B" w:tentative="1">
+      <w:start w:val="1"/>
+      <w:numFmt w:val="lowerRoman"/>
+      <w:lvlText w:val="%6."/>
+      <w:lvlJc w:val="right"/>
+      <w:pPr>
+        <w:ind w:left="4320" w:hanging="180"/>
+      </w:pPr>
+    </w:lvl>
+    <w:lvl w:ilvl="6" w:tplc="0409000F" w:tentative="1">
+      <w:start w:val="1"/>
+      <w:numFmt w:val="decimal"/>
+      <w:lvlText w:val="%7."/>
+      <w:lvlJc w:val="left"/>
+      <w:pPr>
+        <w:ind w:left="5040" w:hanging="360"/>
+      </w:pPr>
+    </w:lvl>
+    <w:lvl w:ilvl="7" w:tplc="04090019" w:tentative="1">
+      <w:start w:val="1"/>
+      <w:numFmt w:val="lowerLetter"/>
+      <w:lvlText w:val="%8."/>
+      <w:lvlJc w:val="left"/>
+      <w:pPr>
+        <w:ind w:left="5760" w:hanging="360"/>
+      </w:pPr>
+    </w:lvl>
+    <w:lvl w:ilvl="8" w:tplc="0409001B" w:tentative="1">
+      <w:start w:val="1"/>
+      <w:numFmt w:val="lowerRoman"/>
+      <w:lvlText w:val="%9."/>
+      <w:lvlJc w:val="right"/>
+      <w:pPr>
+        <w:ind w:left="6480" w:hanging="180"/>
+      </w:pPr>
+    </w:lvl>
+  </w:abstractNum>
+  <w:abstractNum w:abstractNumId="6" w15:restartNumberingAfterBreak="0">
+    <w:nsid w:val="7B764033"/>
+    <w:multiLevelType w:val="hybridMultilevel"/>
+    <w:tmpl w:val="4F32C538"/>
+    <w:lvl w:ilvl="0" w:tplc="0409000F">
+      <w:start w:val="1"/>
+      <w:numFmt w:val="decimal"/>
+      <w:lvlText w:val="%1."/>
+      <w:lvlJc w:val="left"/>
+      <w:pPr>
+        <w:ind w:left="720" w:hanging="360"/>
+      </w:pPr>
     </w:lvl>
     <w:lvl w:ilvl="1" w:tplc="04090019" w:tentative="1">
       <w:start w:val="1"/>
@@ -2639,10 +3600,19 @@
     <w:abstractNumId w:val="2"/>
   </w:num>
   <w:num w:numId="3" w16cid:durableId="1757900523">
-    <w:abstractNumId w:val="3"/>
+    <w:abstractNumId w:val="5"/>
   </w:num>
   <w:num w:numId="4" w16cid:durableId="218594206">
     <w:abstractNumId w:val="1"/>
+  </w:num>
+  <w:num w:numId="5" w16cid:durableId="2033920659">
+    <w:abstractNumId w:val="6"/>
+  </w:num>
+  <w:num w:numId="6" w16cid:durableId="494884802">
+    <w:abstractNumId w:val="4"/>
+  </w:num>
+  <w:num w:numId="7" w16cid:durableId="1567642585">
+    <w:abstractNumId w:val="3"/>
   </w:num>
 </w:numbering>
 </file>

</xml_diff>

<commit_message>
Slight update on documentation
</commit_message>
<xml_diff>
--- a/Project Documentation Template.docx
+++ b/Project Documentation Template.docx
@@ -1212,35 +1212,47 @@
       <w:pPr>
         <w:rPr>
           <w:rFonts w:asciiTheme="majorBidi" w:hAnsiTheme="majorBidi" w:cstheme="majorBidi"/>
-        </w:rPr>
-      </w:pPr>
-      <w:r>
-        <w:rPr>
-          <w:rFonts w:asciiTheme="majorBidi" w:hAnsiTheme="majorBidi" w:cstheme="majorBidi"/>
+          <w:sz w:val="24"/>
+          <w:szCs w:val="24"/>
+        </w:rPr>
+      </w:pPr>
+      <w:r>
+        <w:rPr>
+          <w:rFonts w:asciiTheme="majorBidi" w:hAnsiTheme="majorBidi" w:cstheme="majorBidi"/>
+          <w:sz w:val="24"/>
+          <w:szCs w:val="24"/>
         </w:rPr>
         <w:t>The main idea of the project is to select the top 10 similar movies for each movie in the dataset based on</w:t>
       </w:r>
       <w:r>
         <w:rPr>
           <w:rFonts w:asciiTheme="majorBidi" w:hAnsiTheme="majorBidi" w:cstheme="majorBidi"/>
+          <w:sz w:val="24"/>
+          <w:szCs w:val="24"/>
         </w:rPr>
         <w:t xml:space="preserve"> the</w:t>
       </w:r>
       <w:r>
         <w:rPr>
           <w:rFonts w:asciiTheme="majorBidi" w:hAnsiTheme="majorBidi" w:cstheme="majorBidi"/>
+          <w:sz w:val="24"/>
+          <w:szCs w:val="24"/>
         </w:rPr>
         <w:t xml:space="preserve"> user</w:t>
       </w:r>
       <w:r>
         <w:rPr>
           <w:rFonts w:asciiTheme="majorBidi" w:hAnsiTheme="majorBidi" w:cstheme="majorBidi"/>
+          <w:sz w:val="24"/>
+          <w:szCs w:val="24"/>
         </w:rPr>
         <w:t>’s</w:t>
       </w:r>
       <w:r>
         <w:rPr>
           <w:rFonts w:asciiTheme="majorBidi" w:hAnsiTheme="majorBidi" w:cstheme="majorBidi"/>
+          <w:sz w:val="24"/>
+          <w:szCs w:val="24"/>
         </w:rPr>
         <w:t xml:space="preserve"> ratings.</w:t>
       </w:r>
@@ -1316,12 +1328,18 @@
       <w:pPr>
         <w:rPr>
           <w:rFonts w:asciiTheme="majorBidi" w:hAnsiTheme="majorBidi" w:cstheme="majorBidi"/>
+          <w:color w:val="002060"/>
+          <w:sz w:val="28"/>
+          <w:szCs w:val="28"/>
           <w:u w:val="single"/>
         </w:rPr>
       </w:pPr>
       <w:r>
         <w:rPr>
           <w:rFonts w:asciiTheme="majorBidi" w:hAnsiTheme="majorBidi" w:cstheme="majorBidi"/>
+          <w:color w:val="002060"/>
+          <w:sz w:val="28"/>
+          <w:szCs w:val="28"/>
           <w:u w:val="single"/>
         </w:rPr>
         <w:t xml:space="preserve">1.Data </w:t>
@@ -1329,6 +1347,9 @@
       <w:r>
         <w:rPr>
           <w:rFonts w:asciiTheme="majorBidi" w:hAnsiTheme="majorBidi" w:cstheme="majorBidi"/>
+          <w:color w:val="002060"/>
+          <w:sz w:val="28"/>
+          <w:szCs w:val="28"/>
           <w:u w:val="single"/>
         </w:rPr>
         <w:t>Preprocessing:</w:t>
@@ -1343,11 +1364,15 @@
         </w:numPr>
         <w:rPr>
           <w:rFonts w:asciiTheme="majorBidi" w:hAnsiTheme="majorBidi" w:cstheme="majorBidi"/>
-        </w:rPr>
-      </w:pPr>
-      <w:r>
-        <w:rPr>
-          <w:rFonts w:asciiTheme="majorBidi" w:hAnsiTheme="majorBidi" w:cstheme="majorBidi"/>
+          <w:sz w:val="24"/>
+          <w:szCs w:val="24"/>
+        </w:rPr>
+      </w:pPr>
+      <w:r>
+        <w:rPr>
+          <w:rFonts w:asciiTheme="majorBidi" w:hAnsiTheme="majorBidi" w:cstheme="majorBidi"/>
+          <w:sz w:val="24"/>
+          <w:szCs w:val="24"/>
         </w:rPr>
         <w:t>Firstly, we performed an outer merge between two csv files; “movies” and “ratings” on “</w:t>
       </w:r>
@@ -1355,6 +1380,8 @@
       <w:r>
         <w:rPr>
           <w:rFonts w:asciiTheme="majorBidi" w:hAnsiTheme="majorBidi" w:cstheme="majorBidi"/>
+          <w:sz w:val="24"/>
+          <w:szCs w:val="24"/>
         </w:rPr>
         <w:t>movieId</w:t>
       </w:r>
@@ -1362,6 +1389,8 @@
       <w:r>
         <w:rPr>
           <w:rFonts w:asciiTheme="majorBidi" w:hAnsiTheme="majorBidi" w:cstheme="majorBidi"/>
+          <w:sz w:val="24"/>
+          <w:szCs w:val="24"/>
         </w:rPr>
         <w:t>” column into a new data frame called “</w:t>
       </w:r>
@@ -1369,6 +1398,8 @@
       <w:r>
         <w:rPr>
           <w:rFonts w:asciiTheme="majorBidi" w:hAnsiTheme="majorBidi" w:cstheme="majorBidi"/>
+          <w:sz w:val="24"/>
+          <w:szCs w:val="24"/>
         </w:rPr>
         <w:t>RatedMovies</w:t>
       </w:r>
@@ -1376,12 +1407,16 @@
       <w:r>
         <w:rPr>
           <w:rFonts w:asciiTheme="majorBidi" w:hAnsiTheme="majorBidi" w:cstheme="majorBidi"/>
+          <w:sz w:val="24"/>
+          <w:szCs w:val="24"/>
         </w:rPr>
         <w:t>”.</w:t>
       </w:r>
       <w:r>
         <w:rPr>
           <w:rFonts w:asciiTheme="majorBidi" w:hAnsiTheme="majorBidi" w:cstheme="majorBidi"/>
+          <w:sz w:val="24"/>
+          <w:szCs w:val="24"/>
         </w:rPr>
         <w:t xml:space="preserve"> We did this step in order to be able to use </w:t>
       </w:r>
@@ -1389,6 +1424,8 @@
       <w:r>
         <w:rPr>
           <w:rFonts w:asciiTheme="majorBidi" w:hAnsiTheme="majorBidi" w:cstheme="majorBidi"/>
+          <w:sz w:val="24"/>
+          <w:szCs w:val="24"/>
         </w:rPr>
         <w:t>pivot_</w:t>
       </w:r>
@@ -1396,6 +1433,8 @@
       <w:r>
         <w:rPr>
           <w:rFonts w:asciiTheme="majorBidi" w:hAnsiTheme="majorBidi" w:cstheme="majorBidi"/>
+          <w:sz w:val="24"/>
+          <w:szCs w:val="24"/>
         </w:rPr>
         <w:t>table</w:t>
       </w:r>
@@ -1403,6 +1442,8 @@
       <w:r>
         <w:rPr>
           <w:rFonts w:asciiTheme="majorBidi" w:hAnsiTheme="majorBidi" w:cstheme="majorBidi"/>
+          <w:sz w:val="24"/>
+          <w:szCs w:val="24"/>
         </w:rPr>
         <w:t>(</w:t>
       </w:r>
@@ -1410,6 +1451,8 @@
       <w:r>
         <w:rPr>
           <w:rFonts w:asciiTheme="majorBidi" w:hAnsiTheme="majorBidi" w:cstheme="majorBidi"/>
+          <w:sz w:val="24"/>
+          <w:szCs w:val="24"/>
         </w:rPr>
         <w:t xml:space="preserve">) function in the next step which works on one </w:t>
       </w:r>
@@ -1417,6 +1460,8 @@
       <w:r>
         <w:rPr>
           <w:rFonts w:asciiTheme="majorBidi" w:hAnsiTheme="majorBidi" w:cstheme="majorBidi"/>
+          <w:sz w:val="24"/>
+          <w:szCs w:val="24"/>
         </w:rPr>
         <w:t>dataframe</w:t>
       </w:r>
@@ -1424,6 +1469,8 @@
       <w:r>
         <w:rPr>
           <w:rFonts w:asciiTheme="majorBidi" w:hAnsiTheme="majorBidi" w:cstheme="majorBidi"/>
+          <w:sz w:val="24"/>
+          <w:szCs w:val="24"/>
         </w:rPr>
         <w:t>.</w:t>
       </w:r>
@@ -1437,11 +1484,15 @@
         </w:numPr>
         <w:rPr>
           <w:rFonts w:asciiTheme="majorBidi" w:hAnsiTheme="majorBidi" w:cstheme="majorBidi"/>
-        </w:rPr>
-      </w:pPr>
-      <w:r>
-        <w:rPr>
-          <w:rFonts w:asciiTheme="majorBidi" w:hAnsiTheme="majorBidi" w:cstheme="majorBidi"/>
+          <w:sz w:val="24"/>
+          <w:szCs w:val="24"/>
+        </w:rPr>
+      </w:pPr>
+      <w:r>
+        <w:rPr>
+          <w:rFonts w:asciiTheme="majorBidi" w:hAnsiTheme="majorBidi" w:cstheme="majorBidi"/>
+          <w:sz w:val="24"/>
+          <w:szCs w:val="24"/>
         </w:rPr>
         <w:t>Out of the whole data, the most important features we will need are “</w:t>
       </w:r>
@@ -1449,6 +1500,8 @@
       <w:r>
         <w:rPr>
           <w:rFonts w:asciiTheme="majorBidi" w:hAnsiTheme="majorBidi" w:cstheme="majorBidi"/>
+          <w:sz w:val="24"/>
+          <w:szCs w:val="24"/>
         </w:rPr>
         <w:t>userId</w:t>
       </w:r>
@@ -1456,18 +1509,24 @@
       <w:r>
         <w:rPr>
           <w:rFonts w:asciiTheme="majorBidi" w:hAnsiTheme="majorBidi" w:cstheme="majorBidi"/>
+          <w:sz w:val="24"/>
+          <w:szCs w:val="24"/>
         </w:rPr>
         <w:t>”</w:t>
       </w:r>
       <w:r>
         <w:rPr>
           <w:rFonts w:asciiTheme="majorBidi" w:hAnsiTheme="majorBidi" w:cstheme="majorBidi"/>
+          <w:sz w:val="24"/>
+          <w:szCs w:val="24"/>
         </w:rPr>
         <w:t>, “title”</w:t>
       </w:r>
       <w:r>
         <w:rPr>
           <w:rFonts w:asciiTheme="majorBidi" w:hAnsiTheme="majorBidi" w:cstheme="majorBidi"/>
+          <w:sz w:val="24"/>
+          <w:szCs w:val="24"/>
         </w:rPr>
         <w:t xml:space="preserve"> &amp; “</w:t>
       </w:r>
@@ -1475,6 +1534,8 @@
       <w:r>
         <w:rPr>
           <w:rFonts w:asciiTheme="majorBidi" w:hAnsiTheme="majorBidi" w:cstheme="majorBidi"/>
+          <w:sz w:val="24"/>
+          <w:szCs w:val="24"/>
         </w:rPr>
         <w:t>movieId</w:t>
       </w:r>
@@ -1482,24 +1543,32 @@
       <w:r>
         <w:rPr>
           <w:rFonts w:asciiTheme="majorBidi" w:hAnsiTheme="majorBidi" w:cstheme="majorBidi"/>
+          <w:sz w:val="24"/>
+          <w:szCs w:val="24"/>
         </w:rPr>
         <w:t xml:space="preserve">” features. So, we </w:t>
       </w:r>
       <w:r>
         <w:rPr>
           <w:rFonts w:asciiTheme="majorBidi" w:hAnsiTheme="majorBidi" w:cstheme="majorBidi"/>
+          <w:sz w:val="24"/>
+          <w:szCs w:val="24"/>
         </w:rPr>
         <w:t>continued</w:t>
       </w:r>
       <w:r>
         <w:rPr>
           <w:rFonts w:asciiTheme="majorBidi" w:hAnsiTheme="majorBidi" w:cstheme="majorBidi"/>
+          <w:sz w:val="24"/>
+          <w:szCs w:val="24"/>
         </w:rPr>
         <w:t xml:space="preserve"> preprocessing </w:t>
       </w:r>
       <w:r>
         <w:rPr>
           <w:rFonts w:asciiTheme="majorBidi" w:hAnsiTheme="majorBidi" w:cstheme="majorBidi"/>
+          <w:sz w:val="24"/>
+          <w:szCs w:val="24"/>
         </w:rPr>
         <w:t xml:space="preserve">by using </w:t>
       </w:r>
@@ -1507,12 +1576,16 @@
       <w:r>
         <w:rPr>
           <w:rFonts w:asciiTheme="majorBidi" w:hAnsiTheme="majorBidi" w:cstheme="majorBidi"/>
+          <w:sz w:val="24"/>
+          <w:szCs w:val="24"/>
         </w:rPr>
         <w:t>pivot</w:t>
       </w:r>
       <w:r>
         <w:rPr>
           <w:rFonts w:asciiTheme="majorBidi" w:hAnsiTheme="majorBidi" w:cstheme="majorBidi"/>
+          <w:sz w:val="24"/>
+          <w:szCs w:val="24"/>
         </w:rPr>
         <w:t>_</w:t>
       </w:r>
@@ -1520,6 +1593,8 @@
       <w:r>
         <w:rPr>
           <w:rFonts w:asciiTheme="majorBidi" w:hAnsiTheme="majorBidi" w:cstheme="majorBidi"/>
+          <w:sz w:val="24"/>
+          <w:szCs w:val="24"/>
         </w:rPr>
         <w:t>table</w:t>
       </w:r>
@@ -1527,6 +1602,8 @@
       <w:r>
         <w:rPr>
           <w:rFonts w:asciiTheme="majorBidi" w:hAnsiTheme="majorBidi" w:cstheme="majorBidi"/>
+          <w:sz w:val="24"/>
+          <w:szCs w:val="24"/>
         </w:rPr>
         <w:t>(</w:t>
       </w:r>
@@ -1534,6 +1611,8 @@
       <w:r>
         <w:rPr>
           <w:rFonts w:asciiTheme="majorBidi" w:hAnsiTheme="majorBidi" w:cstheme="majorBidi"/>
+          <w:sz w:val="24"/>
+          <w:szCs w:val="24"/>
         </w:rPr>
         <w:t xml:space="preserve">) function which is used to reshape a given </w:t>
       </w:r>
@@ -1541,6 +1620,8 @@
       <w:r>
         <w:rPr>
           <w:rFonts w:asciiTheme="majorBidi" w:hAnsiTheme="majorBidi" w:cstheme="majorBidi"/>
+          <w:sz w:val="24"/>
+          <w:szCs w:val="24"/>
         </w:rPr>
         <w:t>dataframe</w:t>
       </w:r>
@@ -1548,18 +1629,24 @@
       <w:r>
         <w:rPr>
           <w:rFonts w:asciiTheme="majorBidi" w:hAnsiTheme="majorBidi" w:cstheme="majorBidi"/>
+          <w:sz w:val="24"/>
+          <w:szCs w:val="24"/>
         </w:rPr>
         <w:t xml:space="preserve"> organized by given index and column values</w:t>
       </w:r>
       <w:r>
         <w:rPr>
           <w:rFonts w:asciiTheme="majorBidi" w:hAnsiTheme="majorBidi" w:cstheme="majorBidi"/>
+          <w:sz w:val="24"/>
+          <w:szCs w:val="24"/>
         </w:rPr>
         <w:t>.</w:t>
       </w:r>
       <w:r>
         <w:rPr>
           <w:rFonts w:asciiTheme="majorBidi" w:hAnsiTheme="majorBidi" w:cstheme="majorBidi"/>
+          <w:sz w:val="24"/>
+          <w:szCs w:val="24"/>
         </w:rPr>
         <w:t xml:space="preserve"> </w:t>
       </w:r>
@@ -1567,12 +1654,16 @@
       <w:r>
         <w:rPr>
           <w:rFonts w:asciiTheme="majorBidi" w:hAnsiTheme="majorBidi" w:cstheme="majorBidi"/>
+          <w:sz w:val="24"/>
+          <w:szCs w:val="24"/>
         </w:rPr>
         <w:t>Pivot</w:t>
       </w:r>
       <w:r>
         <w:rPr>
           <w:rFonts w:asciiTheme="majorBidi" w:hAnsiTheme="majorBidi" w:cstheme="majorBidi"/>
+          <w:sz w:val="24"/>
+          <w:szCs w:val="24"/>
         </w:rPr>
         <w:t>_</w:t>
       </w:r>
@@ -1580,6 +1671,8 @@
       <w:r>
         <w:rPr>
           <w:rFonts w:asciiTheme="majorBidi" w:hAnsiTheme="majorBidi" w:cstheme="majorBidi"/>
+          <w:sz w:val="24"/>
+          <w:szCs w:val="24"/>
         </w:rPr>
         <w:t>table</w:t>
       </w:r>
@@ -1587,6 +1680,8 @@
       <w:r>
         <w:rPr>
           <w:rFonts w:asciiTheme="majorBidi" w:hAnsiTheme="majorBidi" w:cstheme="majorBidi"/>
+          <w:sz w:val="24"/>
+          <w:szCs w:val="24"/>
         </w:rPr>
         <w:t>(</w:t>
       </w:r>
@@ -1594,12 +1689,16 @@
       <w:r>
         <w:rPr>
           <w:rFonts w:asciiTheme="majorBidi" w:hAnsiTheme="majorBidi" w:cstheme="majorBidi"/>
+          <w:sz w:val="24"/>
+          <w:szCs w:val="24"/>
         </w:rPr>
         <w:t xml:space="preserve">) function is applied on </w:t>
       </w:r>
       <w:r>
         <w:rPr>
           <w:rFonts w:asciiTheme="majorBidi" w:hAnsiTheme="majorBidi" w:cstheme="majorBidi"/>
+          <w:sz w:val="24"/>
+          <w:szCs w:val="24"/>
         </w:rPr>
         <w:t>“</w:t>
       </w:r>
@@ -1607,6 +1706,8 @@
       <w:r>
         <w:rPr>
           <w:rFonts w:asciiTheme="majorBidi" w:hAnsiTheme="majorBidi" w:cstheme="majorBidi"/>
+          <w:sz w:val="24"/>
+          <w:szCs w:val="24"/>
         </w:rPr>
         <w:t>RatedMovies</w:t>
       </w:r>
@@ -1614,6 +1715,8 @@
       <w:r>
         <w:rPr>
           <w:rFonts w:asciiTheme="majorBidi" w:hAnsiTheme="majorBidi" w:cstheme="majorBidi"/>
+          <w:sz w:val="24"/>
+          <w:szCs w:val="24"/>
         </w:rPr>
         <w:t xml:space="preserve">” </w:t>
       </w:r>
@@ -1621,6 +1724,8 @@
       <w:r>
         <w:rPr>
           <w:rFonts w:asciiTheme="majorBidi" w:hAnsiTheme="majorBidi" w:cstheme="majorBidi"/>
+          <w:sz w:val="24"/>
+          <w:szCs w:val="24"/>
         </w:rPr>
         <w:t>dataframe</w:t>
       </w:r>
@@ -1628,18 +1733,24 @@
       <w:r>
         <w:rPr>
           <w:rFonts w:asciiTheme="majorBidi" w:hAnsiTheme="majorBidi" w:cstheme="majorBidi"/>
+          <w:sz w:val="24"/>
+          <w:szCs w:val="24"/>
         </w:rPr>
         <w:t xml:space="preserve"> setting the index to</w:t>
       </w:r>
       <w:r>
         <w:rPr>
           <w:rFonts w:asciiTheme="majorBidi" w:hAnsiTheme="majorBidi" w:cstheme="majorBidi"/>
+          <w:sz w:val="24"/>
+          <w:szCs w:val="24"/>
         </w:rPr>
         <w:t xml:space="preserve"> a list containing two columns;</w:t>
       </w:r>
       <w:r>
         <w:rPr>
           <w:rFonts w:asciiTheme="majorBidi" w:hAnsiTheme="majorBidi" w:cstheme="majorBidi"/>
+          <w:sz w:val="24"/>
+          <w:szCs w:val="24"/>
         </w:rPr>
         <w:t xml:space="preserve"> “</w:t>
       </w:r>
@@ -1647,6 +1758,8 @@
       <w:r>
         <w:rPr>
           <w:rFonts w:asciiTheme="majorBidi" w:hAnsiTheme="majorBidi" w:cstheme="majorBidi"/>
+          <w:sz w:val="24"/>
+          <w:szCs w:val="24"/>
         </w:rPr>
         <w:t>movieId</w:t>
       </w:r>
@@ -1654,24 +1767,32 @@
       <w:r>
         <w:rPr>
           <w:rFonts w:asciiTheme="majorBidi" w:hAnsiTheme="majorBidi" w:cstheme="majorBidi"/>
+          <w:sz w:val="24"/>
+          <w:szCs w:val="24"/>
         </w:rPr>
         <w:t>”</w:t>
       </w:r>
       <w:r>
         <w:rPr>
           <w:rFonts w:asciiTheme="majorBidi" w:hAnsiTheme="majorBidi" w:cstheme="majorBidi"/>
+          <w:sz w:val="24"/>
+          <w:szCs w:val="24"/>
         </w:rPr>
         <w:t xml:space="preserve"> and “title”</w:t>
       </w:r>
       <w:r>
         <w:rPr>
           <w:rFonts w:asciiTheme="majorBidi" w:hAnsiTheme="majorBidi" w:cstheme="majorBidi"/>
+          <w:sz w:val="24"/>
+          <w:szCs w:val="24"/>
         </w:rPr>
         <w:t xml:space="preserve"> while setting </w:t>
       </w:r>
       <w:r>
         <w:rPr>
           <w:rFonts w:asciiTheme="majorBidi" w:hAnsiTheme="majorBidi" w:cstheme="majorBidi"/>
+          <w:sz w:val="24"/>
+          <w:szCs w:val="24"/>
         </w:rPr>
         <w:t>columns to “</w:t>
       </w:r>
@@ -1679,6 +1800,8 @@
       <w:r>
         <w:rPr>
           <w:rFonts w:asciiTheme="majorBidi" w:hAnsiTheme="majorBidi" w:cstheme="majorBidi"/>
+          <w:sz w:val="24"/>
+          <w:szCs w:val="24"/>
         </w:rPr>
         <w:t>userId</w:t>
       </w:r>
@@ -1686,18 +1809,24 @@
       <w:r>
         <w:rPr>
           <w:rFonts w:asciiTheme="majorBidi" w:hAnsiTheme="majorBidi" w:cstheme="majorBidi"/>
+          <w:sz w:val="24"/>
+          <w:szCs w:val="24"/>
         </w:rPr>
         <w:t xml:space="preserve">”. Then, </w:t>
       </w:r>
       <w:r>
         <w:rPr>
           <w:rFonts w:asciiTheme="majorBidi" w:hAnsiTheme="majorBidi" w:cstheme="majorBidi"/>
+          <w:sz w:val="24"/>
+          <w:szCs w:val="24"/>
         </w:rPr>
         <w:t>cr</w:t>
       </w:r>
       <w:r>
         <w:rPr>
           <w:rFonts w:asciiTheme="majorBidi" w:hAnsiTheme="majorBidi" w:cstheme="majorBidi"/>
+          <w:sz w:val="24"/>
+          <w:szCs w:val="24"/>
         </w:rPr>
         <w:t>eating a new dataset called “</w:t>
       </w:r>
@@ -1705,6 +1834,8 @@
       <w:r>
         <w:rPr>
           <w:rFonts w:asciiTheme="majorBidi" w:hAnsiTheme="majorBidi" w:cstheme="majorBidi"/>
+          <w:sz w:val="24"/>
+          <w:szCs w:val="24"/>
         </w:rPr>
         <w:t>final_dataset</w:t>
       </w:r>
@@ -1712,12 +1843,16 @@
       <w:r>
         <w:rPr>
           <w:rFonts w:asciiTheme="majorBidi" w:hAnsiTheme="majorBidi" w:cstheme="majorBidi"/>
+          <w:sz w:val="24"/>
+          <w:szCs w:val="24"/>
         </w:rPr>
         <w:t>”</w:t>
       </w:r>
       <w:r>
         <w:rPr>
           <w:rFonts w:asciiTheme="majorBidi" w:hAnsiTheme="majorBidi" w:cstheme="majorBidi"/>
+          <w:sz w:val="24"/>
+          <w:szCs w:val="24"/>
         </w:rPr>
         <w:t xml:space="preserve"> which is set to that new </w:t>
       </w:r>
@@ -1725,6 +1860,8 @@
       <w:r>
         <w:rPr>
           <w:rFonts w:asciiTheme="majorBidi" w:hAnsiTheme="majorBidi" w:cstheme="majorBidi"/>
+          <w:sz w:val="24"/>
+          <w:szCs w:val="24"/>
         </w:rPr>
         <w:t>dataframe</w:t>
       </w:r>
@@ -1732,6 +1869,8 @@
       <w:r>
         <w:rPr>
           <w:rFonts w:asciiTheme="majorBidi" w:hAnsiTheme="majorBidi" w:cstheme="majorBidi"/>
+          <w:sz w:val="24"/>
+          <w:szCs w:val="24"/>
         </w:rPr>
         <w:t xml:space="preserve">. </w:t>
       </w:r>
@@ -1745,11 +1884,15 @@
         </w:numPr>
         <w:rPr>
           <w:rFonts w:asciiTheme="majorBidi" w:hAnsiTheme="majorBidi" w:cstheme="majorBidi"/>
-        </w:rPr>
-      </w:pPr>
-      <w:r>
-        <w:rPr>
-          <w:rFonts w:asciiTheme="majorBidi" w:hAnsiTheme="majorBidi" w:cstheme="majorBidi"/>
+          <w:sz w:val="24"/>
+          <w:szCs w:val="24"/>
+        </w:rPr>
+      </w:pPr>
+      <w:r>
+        <w:rPr>
+          <w:rFonts w:asciiTheme="majorBidi" w:hAnsiTheme="majorBidi" w:cstheme="majorBidi"/>
+          <w:sz w:val="24"/>
+          <w:szCs w:val="24"/>
         </w:rPr>
         <w:t>Filling undefined cells: it is done by just filling these cells by 0 instead of “</w:t>
       </w:r>
@@ -1757,6 +1900,8 @@
       <w:r>
         <w:rPr>
           <w:rFonts w:asciiTheme="majorBidi" w:hAnsiTheme="majorBidi" w:cstheme="majorBidi"/>
+          <w:sz w:val="24"/>
+          <w:szCs w:val="24"/>
         </w:rPr>
         <w:t>NaN</w:t>
       </w:r>
@@ -1764,6 +1909,8 @@
       <w:r>
         <w:rPr>
           <w:rFonts w:asciiTheme="majorBidi" w:hAnsiTheme="majorBidi" w:cstheme="majorBidi"/>
+          <w:sz w:val="24"/>
+          <w:szCs w:val="24"/>
         </w:rPr>
         <w:t xml:space="preserve">” using </w:t>
       </w:r>
@@ -1772,6 +1919,8 @@
       <w:r>
         <w:rPr>
           <w:rFonts w:asciiTheme="majorBidi" w:hAnsiTheme="majorBidi" w:cstheme="majorBidi"/>
+          <w:sz w:val="24"/>
+          <w:szCs w:val="24"/>
         </w:rPr>
         <w:t>fillna</w:t>
       </w:r>
@@ -1779,6 +1928,8 @@
       <w:r>
         <w:rPr>
           <w:rFonts w:asciiTheme="majorBidi" w:hAnsiTheme="majorBidi" w:cstheme="majorBidi"/>
+          <w:sz w:val="24"/>
+          <w:szCs w:val="24"/>
         </w:rPr>
         <w:t>(</w:t>
       </w:r>
@@ -1786,12 +1937,16 @@
       <w:r>
         <w:rPr>
           <w:rFonts w:asciiTheme="majorBidi" w:hAnsiTheme="majorBidi" w:cstheme="majorBidi"/>
+          <w:sz w:val="24"/>
+          <w:szCs w:val="24"/>
         </w:rPr>
         <w:t xml:space="preserve">) function. </w:t>
       </w:r>
       <w:r>
         <w:rPr>
           <w:rFonts w:asciiTheme="majorBidi" w:hAnsiTheme="majorBidi" w:cstheme="majorBidi"/>
+          <w:sz w:val="24"/>
+          <w:szCs w:val="24"/>
         </w:rPr>
         <w:t>We also set “</w:t>
       </w:r>
@@ -1799,6 +1954,8 @@
       <w:r>
         <w:rPr>
           <w:rFonts w:asciiTheme="majorBidi" w:hAnsiTheme="majorBidi" w:cstheme="majorBidi"/>
+          <w:sz w:val="24"/>
+          <w:szCs w:val="24"/>
         </w:rPr>
         <w:t>inplace</w:t>
       </w:r>
@@ -1806,6 +1963,8 @@
       <w:r>
         <w:rPr>
           <w:rFonts w:asciiTheme="majorBidi" w:hAnsiTheme="majorBidi" w:cstheme="majorBidi"/>
+          <w:sz w:val="24"/>
+          <w:szCs w:val="24"/>
         </w:rPr>
         <w:t>” variable to true to apply the changes on the data frame itself.</w:t>
       </w:r>
@@ -1814,12 +1973,18 @@
       <w:pPr>
         <w:rPr>
           <w:rFonts w:asciiTheme="majorBidi" w:hAnsiTheme="majorBidi" w:cstheme="majorBidi"/>
+          <w:color w:val="002060"/>
+          <w:sz w:val="28"/>
+          <w:szCs w:val="28"/>
           <w:u w:val="single"/>
         </w:rPr>
       </w:pPr>
       <w:r>
         <w:rPr>
           <w:rFonts w:asciiTheme="majorBidi" w:hAnsiTheme="majorBidi" w:cstheme="majorBidi"/>
+          <w:color w:val="002060"/>
+          <w:sz w:val="28"/>
+          <w:szCs w:val="28"/>
           <w:u w:val="single"/>
         </w:rPr>
         <w:t>2. Features extraction</w:t>
@@ -1827,6 +1992,9 @@
       <w:r>
         <w:rPr>
           <w:rFonts w:asciiTheme="majorBidi" w:hAnsiTheme="majorBidi" w:cstheme="majorBidi"/>
+          <w:color w:val="002060"/>
+          <w:sz w:val="28"/>
+          <w:szCs w:val="28"/>
           <w:u w:val="single"/>
         </w:rPr>
         <w:t>:</w:t>
@@ -1836,47 +2004,47 @@
       <w:pPr>
         <w:rPr>
           <w:rFonts w:asciiTheme="majorBidi" w:hAnsiTheme="majorBidi" w:cstheme="majorBidi"/>
-        </w:rPr>
-      </w:pPr>
-      <w:r>
-        <w:rPr>
-          <w:rFonts w:asciiTheme="majorBidi" w:hAnsiTheme="majorBidi" w:cstheme="majorBidi"/>
-        </w:rPr>
-        <w:t>We</w:t>
-      </w:r>
-      <w:r>
-        <w:rPr>
-          <w:rFonts w:asciiTheme="majorBidi" w:hAnsiTheme="majorBidi" w:cstheme="majorBidi"/>
-        </w:rPr>
-        <w:t xml:space="preserve"> have</w:t>
-      </w:r>
-      <w:r>
-        <w:rPr>
-          <w:rFonts w:asciiTheme="majorBidi" w:hAnsiTheme="majorBidi" w:cstheme="majorBidi"/>
-        </w:rPr>
-        <w:t xml:space="preserve"> applied this step to remove unnecessary data </w:t>
-      </w:r>
-      <w:r>
-        <w:rPr>
-          <w:rFonts w:asciiTheme="majorBidi" w:hAnsiTheme="majorBidi" w:cstheme="majorBidi"/>
+          <w:sz w:val="24"/>
+          <w:szCs w:val="24"/>
+        </w:rPr>
+      </w:pPr>
+      <w:r>
+        <w:rPr>
+          <w:rFonts w:asciiTheme="majorBidi" w:hAnsiTheme="majorBidi" w:cstheme="majorBidi"/>
+          <w:sz w:val="24"/>
+          <w:szCs w:val="24"/>
+        </w:rPr>
+        <w:t xml:space="preserve">We have applied this step to remove unnecessary data </w:t>
+      </w:r>
+      <w:r>
+        <w:rPr>
+          <w:rFonts w:asciiTheme="majorBidi" w:hAnsiTheme="majorBidi" w:cstheme="majorBidi"/>
+          <w:sz w:val="24"/>
+          <w:szCs w:val="24"/>
         </w:rPr>
         <w:t>from</w:t>
       </w:r>
       <w:r>
         <w:rPr>
           <w:rFonts w:asciiTheme="majorBidi" w:hAnsiTheme="majorBidi" w:cstheme="majorBidi"/>
+          <w:sz w:val="24"/>
+          <w:szCs w:val="24"/>
         </w:rPr>
         <w:t xml:space="preserve"> both users and movies </w:t>
       </w:r>
       <w:r>
         <w:rPr>
           <w:rFonts w:asciiTheme="majorBidi" w:hAnsiTheme="majorBidi" w:cstheme="majorBidi"/>
+          <w:sz w:val="24"/>
+          <w:szCs w:val="24"/>
         </w:rPr>
         <w:t xml:space="preserve">datasets </w:t>
       </w:r>
       <w:r>
         <w:rPr>
           <w:rFonts w:asciiTheme="majorBidi" w:hAnsiTheme="majorBidi" w:cstheme="majorBidi"/>
+          <w:sz w:val="24"/>
+          <w:szCs w:val="24"/>
         </w:rPr>
         <w:t>based on two conditions:</w:t>
       </w:r>
@@ -1890,13 +2058,33 @@
         </w:numPr>
         <w:rPr>
           <w:rFonts w:asciiTheme="majorBidi" w:hAnsiTheme="majorBidi" w:cstheme="majorBidi"/>
-        </w:rPr>
-      </w:pPr>
-      <w:r>
-        <w:rPr>
-          <w:rFonts w:asciiTheme="majorBidi" w:hAnsiTheme="majorBidi" w:cstheme="majorBidi"/>
-        </w:rPr>
-        <w:t>Removing movies that have been rated by 10 users or less.</w:t>
+          <w:sz w:val="24"/>
+          <w:szCs w:val="24"/>
+        </w:rPr>
+      </w:pPr>
+      <w:r>
+        <w:rPr>
+          <w:rFonts w:asciiTheme="majorBidi" w:hAnsiTheme="majorBidi" w:cstheme="majorBidi"/>
+          <w:sz w:val="24"/>
+          <w:szCs w:val="24"/>
+        </w:rPr>
+        <w:t xml:space="preserve">Removing movies that have been rated by </w:t>
+      </w:r>
+      <w:r>
+        <w:rPr>
+          <w:rFonts w:asciiTheme="majorBidi" w:hAnsiTheme="majorBidi" w:cstheme="majorBidi"/>
+          <w:sz w:val="24"/>
+          <w:szCs w:val="24"/>
+        </w:rPr>
+        <w:t>5</w:t>
+      </w:r>
+      <w:r>
+        <w:rPr>
+          <w:rFonts w:asciiTheme="majorBidi" w:hAnsiTheme="majorBidi" w:cstheme="majorBidi"/>
+          <w:sz w:val="24"/>
+          <w:szCs w:val="24"/>
+        </w:rPr>
+        <w:t xml:space="preserve"> users or less.</w:t>
       </w:r>
     </w:p>
     <w:p>
@@ -1913,20 +2101,44 @@
       <w:r>
         <w:rPr>
           <w:rFonts w:asciiTheme="majorBidi" w:hAnsiTheme="majorBidi" w:cstheme="majorBidi"/>
-        </w:rPr>
-        <w:t>Removing users that have rated 50 movies or less.</w:t>
-      </w:r>
-    </w:p>
-    <w:p>
-      <w:pPr>
-        <w:rPr>
-          <w:rFonts w:asciiTheme="majorBidi" w:hAnsiTheme="majorBidi" w:cstheme="majorBidi"/>
+          <w:sz w:val="24"/>
+          <w:szCs w:val="24"/>
+        </w:rPr>
+        <w:t xml:space="preserve">Removing users that have rated </w:t>
+      </w:r>
+      <w:r>
+        <w:rPr>
+          <w:rFonts w:asciiTheme="majorBidi" w:hAnsiTheme="majorBidi" w:cstheme="majorBidi"/>
+          <w:sz w:val="24"/>
+          <w:szCs w:val="24"/>
+        </w:rPr>
+        <w:t>1</w:t>
+      </w:r>
+      <w:r>
+        <w:rPr>
+          <w:rFonts w:asciiTheme="majorBidi" w:hAnsiTheme="majorBidi" w:cstheme="majorBidi"/>
+          <w:sz w:val="24"/>
+          <w:szCs w:val="24"/>
+        </w:rPr>
+        <w:t>5 movies or less.</w:t>
+      </w:r>
+    </w:p>
+    <w:p>
+      <w:pPr>
+        <w:rPr>
+          <w:rFonts w:asciiTheme="majorBidi" w:hAnsiTheme="majorBidi" w:cstheme="majorBidi"/>
+          <w:color w:val="002060"/>
+          <w:sz w:val="28"/>
+          <w:szCs w:val="28"/>
           <w:u w:val="single"/>
         </w:rPr>
       </w:pPr>
       <w:r>
         <w:rPr>
           <w:rFonts w:asciiTheme="majorBidi" w:hAnsiTheme="majorBidi" w:cstheme="majorBidi"/>
+          <w:color w:val="002060"/>
+          <w:sz w:val="28"/>
+          <w:szCs w:val="28"/>
           <w:u w:val="single"/>
         </w:rPr>
         <w:t>3. Model training and testing</w:t>
@@ -1934,6 +2146,9 @@
       <w:r>
         <w:rPr>
           <w:rFonts w:asciiTheme="majorBidi" w:hAnsiTheme="majorBidi" w:cstheme="majorBidi"/>
+          <w:color w:val="002060"/>
+          <w:sz w:val="28"/>
+          <w:szCs w:val="28"/>
           <w:u w:val="single"/>
         </w:rPr>
         <w:t xml:space="preserve"> </w:t>
@@ -1943,41 +2158,55 @@
       <w:pPr>
         <w:rPr>
           <w:rFonts w:asciiTheme="majorBidi" w:hAnsiTheme="majorBidi" w:cstheme="majorBidi"/>
-        </w:rPr>
-      </w:pPr>
-      <w:r>
-        <w:rPr>
-          <w:rFonts w:asciiTheme="majorBidi" w:hAnsiTheme="majorBidi" w:cstheme="majorBidi"/>
+          <w:sz w:val="24"/>
+          <w:szCs w:val="24"/>
+        </w:rPr>
+      </w:pPr>
+      <w:r>
+        <w:rPr>
+          <w:rFonts w:asciiTheme="majorBidi" w:hAnsiTheme="majorBidi" w:cstheme="majorBidi"/>
+          <w:sz w:val="24"/>
+          <w:szCs w:val="24"/>
         </w:rPr>
         <w:t>Classification: We have used K</w:t>
       </w:r>
       <w:r>
         <w:rPr>
           <w:rFonts w:asciiTheme="majorBidi" w:hAnsiTheme="majorBidi" w:cstheme="majorBidi"/>
+          <w:sz w:val="24"/>
+          <w:szCs w:val="24"/>
         </w:rPr>
         <w:t>-</w:t>
       </w:r>
       <w:r>
         <w:rPr>
           <w:rFonts w:asciiTheme="majorBidi" w:hAnsiTheme="majorBidi" w:cstheme="majorBidi"/>
+          <w:sz w:val="24"/>
+          <w:szCs w:val="24"/>
         </w:rPr>
         <w:t>N</w:t>
       </w:r>
       <w:r>
         <w:rPr>
           <w:rFonts w:asciiTheme="majorBidi" w:hAnsiTheme="majorBidi" w:cstheme="majorBidi"/>
+          <w:sz w:val="24"/>
+          <w:szCs w:val="24"/>
         </w:rPr>
         <w:t xml:space="preserve">earest </w:t>
       </w:r>
       <w:r>
         <w:rPr>
           <w:rFonts w:asciiTheme="majorBidi" w:hAnsiTheme="majorBidi" w:cstheme="majorBidi"/>
+          <w:sz w:val="24"/>
+          <w:szCs w:val="24"/>
         </w:rPr>
         <w:t>N</w:t>
       </w:r>
       <w:r>
         <w:rPr>
           <w:rFonts w:asciiTheme="majorBidi" w:hAnsiTheme="majorBidi" w:cstheme="majorBidi"/>
+          <w:sz w:val="24"/>
+          <w:szCs w:val="24"/>
         </w:rPr>
         <w:t xml:space="preserve">eighbor algorithm (KNN) to get the 10 nearest neighbors of each movie based on the users’ ratings for this movie.  </w:t>
       </w:r>
@@ -1992,7 +2221,9 @@
           <w:u w:val="single"/>
         </w:rPr>
       </w:pPr>
-      <w:r>
+    </w:p>
+    <w:p>
+      <w:pPr>
         <w:rPr>
           <w:rFonts w:asciiTheme="majorBidi" w:hAnsiTheme="majorBidi" w:cstheme="majorBidi"/>
           <w:color w:val="5B9BD5" w:themeColor="accent1"/>
@@ -2000,9 +2231,10 @@
           <w:szCs w:val="32"/>
           <w:u w:val="single"/>
         </w:rPr>
-        <w:t>D</w:t>
-      </w:r>
-      <w:r>
+      </w:pPr>
+    </w:p>
+    <w:p>
+      <w:pPr>
         <w:rPr>
           <w:rFonts w:asciiTheme="majorBidi" w:hAnsiTheme="majorBidi" w:cstheme="majorBidi"/>
           <w:color w:val="5B9BD5" w:themeColor="accent1"/>
@@ -2010,6 +2242,37 @@
           <w:szCs w:val="32"/>
           <w:u w:val="single"/>
         </w:rPr>
+      </w:pPr>
+    </w:p>
+    <w:p>
+      <w:pPr>
+        <w:rPr>
+          <w:rFonts w:asciiTheme="majorBidi" w:hAnsiTheme="majorBidi" w:cstheme="majorBidi"/>
+          <w:color w:val="5B9BD5" w:themeColor="accent1"/>
+          <w:sz w:val="32"/>
+          <w:szCs w:val="32"/>
+          <w:u w:val="single"/>
+        </w:rPr>
+      </w:pPr>
+      <w:r>
+        <w:rPr>
+          <w:rFonts w:asciiTheme="majorBidi" w:hAnsiTheme="majorBidi" w:cstheme="majorBidi"/>
+          <w:color w:val="5B9BD5" w:themeColor="accent1"/>
+          <w:sz w:val="32"/>
+          <w:szCs w:val="32"/>
+          <w:u w:val="single"/>
+        </w:rPr>
+        <w:lastRenderedPageBreak/>
+        <w:t>D</w:t>
+      </w:r>
+      <w:r>
+        <w:rPr>
+          <w:rFonts w:asciiTheme="majorBidi" w:hAnsiTheme="majorBidi" w:cstheme="majorBidi"/>
+          <w:color w:val="5B9BD5" w:themeColor="accent1"/>
+          <w:sz w:val="32"/>
+          <w:szCs w:val="32"/>
+          <w:u w:val="single"/>
+        </w:rPr>
         <w:t>ata Set Summary:</w:t>
       </w:r>
     </w:p>
@@ -2032,11 +2295,17 @@
       <w:pPr>
         <w:rPr>
           <w:rFonts w:asciiTheme="majorBidi" w:hAnsiTheme="majorBidi" w:cstheme="majorBidi"/>
-        </w:rPr>
-      </w:pPr>
-      <w:r>
-        <w:rPr>
-          <w:rFonts w:asciiTheme="majorBidi" w:hAnsiTheme="majorBidi" w:cstheme="majorBidi"/>
+          <w:color w:val="002060"/>
+          <w:sz w:val="28"/>
+          <w:szCs w:val="28"/>
+        </w:rPr>
+      </w:pPr>
+      <w:r>
+        <w:rPr>
+          <w:rFonts w:asciiTheme="majorBidi" w:hAnsiTheme="majorBidi" w:cstheme="majorBidi"/>
+          <w:color w:val="002060"/>
+          <w:sz w:val="28"/>
+          <w:szCs w:val="28"/>
         </w:rPr>
         <w:t>1-What is the data set used?</w:t>
       </w:r>
@@ -2045,17 +2314,23 @@
       <w:pPr>
         <w:rPr>
           <w:rFonts w:asciiTheme="majorBidi" w:hAnsiTheme="majorBidi" w:cstheme="majorBidi"/>
-        </w:rPr>
-      </w:pPr>
-      <w:r>
-        <w:rPr>
-          <w:rFonts w:asciiTheme="majorBidi" w:hAnsiTheme="majorBidi" w:cstheme="majorBidi"/>
+          <w:sz w:val="24"/>
+          <w:szCs w:val="24"/>
+        </w:rPr>
+      </w:pPr>
+      <w:r>
+        <w:rPr>
+          <w:rFonts w:asciiTheme="majorBidi" w:hAnsiTheme="majorBidi" w:cstheme="majorBidi"/>
+          <w:sz w:val="24"/>
+          <w:szCs w:val="24"/>
         </w:rPr>
         <w:sym w:font="Wingdings" w:char="F0E0"/>
       </w:r>
       <w:r>
         <w:rPr>
           <w:rFonts w:asciiTheme="majorBidi" w:hAnsiTheme="majorBidi" w:cstheme="majorBidi"/>
+          <w:sz w:val="24"/>
+          <w:szCs w:val="24"/>
         </w:rPr>
         <w:t>This dataset describes 5-star rating and free-text tagging activity from [</w:t>
       </w:r>
@@ -2063,6 +2338,8 @@
       <w:r>
         <w:rPr>
           <w:rFonts w:asciiTheme="majorBidi" w:hAnsiTheme="majorBidi" w:cstheme="majorBidi"/>
+          <w:sz w:val="24"/>
+          <w:szCs w:val="24"/>
         </w:rPr>
         <w:t>MovieLens</w:t>
       </w:r>
@@ -2070,27 +2347,39 @@
       <w:r>
         <w:rPr>
           <w:rFonts w:asciiTheme="majorBidi" w:hAnsiTheme="majorBidi" w:cstheme="majorBidi"/>
+          <w:sz w:val="24"/>
+          <w:szCs w:val="24"/>
         </w:rPr>
         <w:t>]</w:t>
       </w:r>
       <w:r>
         <w:rPr>
           <w:rFonts w:asciiTheme="majorBidi" w:hAnsiTheme="majorBidi" w:cstheme="majorBidi"/>
+          <w:sz w:val="24"/>
+          <w:szCs w:val="24"/>
         </w:rPr>
         <w:t>, a movie recommendation service.</w:t>
       </w:r>
       <w:r>
+        <w:rPr>
+          <w:sz w:val="24"/>
+          <w:szCs w:val="24"/>
+        </w:rPr>
         <w:t xml:space="preserve">  </w:t>
       </w:r>
       <w:r>
         <w:rPr>
           <w:rFonts w:asciiTheme="majorBidi" w:hAnsiTheme="majorBidi" w:cstheme="majorBidi"/>
+          <w:sz w:val="24"/>
+          <w:szCs w:val="24"/>
         </w:rPr>
         <w:t xml:space="preserve">It contains 100836 ratings and 3683 tag applications across 9742 movies. </w:t>
       </w:r>
       <w:r>
         <w:rPr>
           <w:rFonts w:asciiTheme="majorBidi" w:hAnsiTheme="majorBidi" w:cstheme="majorBidi"/>
+          <w:sz w:val="24"/>
+          <w:szCs w:val="24"/>
         </w:rPr>
         <w:t>These data were created by 610 users between March 29, 1996 and September 24, 2018. This dataset was generated on September 26, 2018. The data are contained in the files `movies.csv` and `ratings.csv`.</w:t>
       </w:r>
@@ -2099,26 +2388,18 @@
       <w:pPr>
         <w:rPr>
           <w:rFonts w:asciiTheme="majorBidi" w:hAnsiTheme="majorBidi" w:cstheme="majorBidi"/>
-        </w:rPr>
-      </w:pPr>
-    </w:p>
-    <w:p>
-      <w:pPr>
-        <w:rPr>
-          <w:rFonts w:asciiTheme="majorBidi" w:hAnsiTheme="majorBidi" w:cstheme="majorBidi"/>
-        </w:rPr>
-      </w:pPr>
-    </w:p>
-    <w:p>
-      <w:pPr>
-        <w:rPr>
-          <w:rFonts w:asciiTheme="majorBidi" w:hAnsiTheme="majorBidi" w:cstheme="majorBidi"/>
+          <w:color w:val="002060"/>
+          <w:sz w:val="28"/>
+          <w:szCs w:val="28"/>
           <w:u w:val="single"/>
         </w:rPr>
       </w:pPr>
       <w:r>
         <w:rPr>
           <w:rFonts w:asciiTheme="majorBidi" w:hAnsiTheme="majorBidi" w:cstheme="majorBidi"/>
+          <w:color w:val="002060"/>
+          <w:sz w:val="28"/>
+          <w:szCs w:val="28"/>
         </w:rPr>
         <w:t>2- What is the summary of the dataset columns?</w:t>
       </w:r>
@@ -2127,12 +2408,16 @@
       <w:pPr>
         <w:rPr>
           <w:rFonts w:asciiTheme="majorBidi" w:hAnsiTheme="majorBidi" w:cstheme="majorBidi"/>
+          <w:sz w:val="24"/>
+          <w:szCs w:val="24"/>
           <w:u w:val="single"/>
         </w:rPr>
       </w:pPr>
       <w:r>
         <w:rPr>
           <w:rFonts w:asciiTheme="majorBidi" w:hAnsiTheme="majorBidi" w:cstheme="majorBidi"/>
+          <w:sz w:val="24"/>
+          <w:szCs w:val="24"/>
           <w:u w:val="single"/>
         </w:rPr>
         <w:t>Movies Data File structure(movies.csv):</w:t>
@@ -2142,29 +2427,39 @@
       <w:pPr>
         <w:rPr>
           <w:rFonts w:asciiTheme="majorBidi" w:hAnsiTheme="majorBidi" w:cstheme="majorBidi"/>
-        </w:rPr>
-      </w:pPr>
-      <w:r>
-        <w:rPr>
-          <w:rFonts w:asciiTheme="majorBidi" w:hAnsiTheme="majorBidi" w:cstheme="majorBidi"/>
+          <w:sz w:val="24"/>
+          <w:szCs w:val="24"/>
+        </w:rPr>
+      </w:pPr>
+      <w:r>
+        <w:rPr>
+          <w:rFonts w:asciiTheme="majorBidi" w:hAnsiTheme="majorBidi" w:cstheme="majorBidi"/>
+          <w:sz w:val="24"/>
+          <w:szCs w:val="24"/>
         </w:rPr>
         <w:t xml:space="preserve">Movie information is contained in </w:t>
       </w:r>
       <w:r>
         <w:rPr>
           <w:rFonts w:asciiTheme="majorBidi" w:hAnsiTheme="majorBidi" w:cstheme="majorBidi"/>
+          <w:sz w:val="24"/>
+          <w:szCs w:val="24"/>
         </w:rPr>
         <w:t xml:space="preserve">‘movies.csv’ </w:t>
       </w:r>
       <w:r>
         <w:rPr>
           <w:rFonts w:asciiTheme="majorBidi" w:hAnsiTheme="majorBidi" w:cstheme="majorBidi"/>
+          <w:sz w:val="24"/>
+          <w:szCs w:val="24"/>
         </w:rPr>
         <w:t>which has</w:t>
       </w:r>
       <w:r>
         <w:rPr>
           <w:rFonts w:asciiTheme="majorBidi" w:hAnsiTheme="majorBidi" w:cstheme="majorBidi"/>
+          <w:sz w:val="24"/>
+          <w:szCs w:val="24"/>
         </w:rPr>
         <w:t xml:space="preserve"> three columns; “</w:t>
       </w:r>
@@ -2172,6 +2467,8 @@
       <w:r>
         <w:rPr>
           <w:rFonts w:asciiTheme="majorBidi" w:hAnsiTheme="majorBidi" w:cstheme="majorBidi"/>
+          <w:sz w:val="24"/>
+          <w:szCs w:val="24"/>
         </w:rPr>
         <w:t>movieId</w:t>
       </w:r>
@@ -2179,12 +2476,16 @@
       <w:r>
         <w:rPr>
           <w:rFonts w:asciiTheme="majorBidi" w:hAnsiTheme="majorBidi" w:cstheme="majorBidi"/>
+          <w:sz w:val="24"/>
+          <w:szCs w:val="24"/>
         </w:rPr>
         <w:t xml:space="preserve">” containing a unique ID for each different movie, “title” carrying movie titles and “genres” column which contains the movies’ </w:t>
       </w:r>
       <w:r>
         <w:rPr>
           <w:rFonts w:asciiTheme="majorBidi" w:hAnsiTheme="majorBidi" w:cstheme="majorBidi"/>
+          <w:sz w:val="24"/>
+          <w:szCs w:val="24"/>
         </w:rPr>
         <w:t>genres.</w:t>
       </w:r>
@@ -2194,12 +2495,16 @@
         <w:rPr>
           <w:rFonts w:asciiTheme="majorBidi" w:hAnsiTheme="majorBidi" w:cstheme="majorBidi"/>
           <w:color w:val="AEAAAA" w:themeColor="background2" w:themeShade="BF"/>
+          <w:sz w:val="24"/>
+          <w:szCs w:val="24"/>
           <w:u w:val="single"/>
         </w:rPr>
       </w:pPr>
       <w:r>
         <w:rPr>
           <w:rFonts w:asciiTheme="majorBidi" w:hAnsiTheme="majorBidi" w:cstheme="majorBidi"/>
+          <w:sz w:val="24"/>
+          <w:szCs w:val="24"/>
           <w:u w:val="single"/>
         </w:rPr>
         <w:t>Ratings Data File Structure (ratings.csv):</w:t>
@@ -2209,11 +2514,15 @@
       <w:pPr>
         <w:rPr>
           <w:rFonts w:asciiTheme="majorBidi" w:hAnsiTheme="majorBidi" w:cstheme="majorBidi"/>
-        </w:rPr>
-      </w:pPr>
-      <w:r>
-        <w:rPr>
-          <w:rFonts w:asciiTheme="majorBidi" w:hAnsiTheme="majorBidi" w:cstheme="majorBidi"/>
+          <w:sz w:val="24"/>
+          <w:szCs w:val="24"/>
+        </w:rPr>
+      </w:pPr>
+      <w:r>
+        <w:rPr>
+          <w:rFonts w:asciiTheme="majorBidi" w:hAnsiTheme="majorBidi" w:cstheme="majorBidi"/>
+          <w:sz w:val="24"/>
+          <w:szCs w:val="24"/>
         </w:rPr>
         <w:t>All ratings are contained in the file `ratings.csv`. Each line of this file after the header row represents one rating of one movie by one user, and has the following format:</w:t>
       </w:r>
@@ -2222,11 +2531,15 @@
       <w:pPr>
         <w:rPr>
           <w:rFonts w:asciiTheme="majorBidi" w:hAnsiTheme="majorBidi" w:cstheme="majorBidi"/>
-        </w:rPr>
-      </w:pPr>
-      <w:r>
-        <w:rPr>
-          <w:rFonts w:asciiTheme="majorBidi" w:hAnsiTheme="majorBidi" w:cstheme="majorBidi"/>
+          <w:sz w:val="24"/>
+          <w:szCs w:val="24"/>
+        </w:rPr>
+      </w:pPr>
+      <w:r>
+        <w:rPr>
+          <w:rFonts w:asciiTheme="majorBidi" w:hAnsiTheme="majorBidi" w:cstheme="majorBidi"/>
+          <w:sz w:val="24"/>
+          <w:szCs w:val="24"/>
         </w:rPr>
         <w:t xml:space="preserve">    </w:t>
       </w:r>
@@ -2234,6 +2547,8 @@
       <w:r>
         <w:rPr>
           <w:rFonts w:asciiTheme="majorBidi" w:hAnsiTheme="majorBidi" w:cstheme="majorBidi"/>
+          <w:sz w:val="24"/>
+          <w:szCs w:val="24"/>
         </w:rPr>
         <w:t>userId</w:t>
       </w:r>
@@ -2241,6 +2556,8 @@
       <w:r>
         <w:rPr>
           <w:rFonts w:asciiTheme="majorBidi" w:hAnsiTheme="majorBidi" w:cstheme="majorBidi"/>
+          <w:sz w:val="24"/>
+          <w:szCs w:val="24"/>
         </w:rPr>
         <w:t xml:space="preserve">, </w:t>
       </w:r>
@@ -2248,6 +2565,8 @@
       <w:r>
         <w:rPr>
           <w:rFonts w:asciiTheme="majorBidi" w:hAnsiTheme="majorBidi" w:cstheme="majorBidi"/>
+          <w:sz w:val="24"/>
+          <w:szCs w:val="24"/>
         </w:rPr>
         <w:t>movieId</w:t>
       </w:r>
@@ -2255,6 +2574,8 @@
       <w:r>
         <w:rPr>
           <w:rFonts w:asciiTheme="majorBidi" w:hAnsiTheme="majorBidi" w:cstheme="majorBidi"/>
+          <w:sz w:val="24"/>
+          <w:szCs w:val="24"/>
         </w:rPr>
         <w:t>, rating, timestamp</w:t>
       </w:r>
@@ -2263,11 +2584,15 @@
       <w:pPr>
         <w:rPr>
           <w:rFonts w:asciiTheme="majorBidi" w:hAnsiTheme="majorBidi" w:cstheme="majorBidi"/>
-        </w:rPr>
-      </w:pPr>
-      <w:r>
-        <w:rPr>
-          <w:rFonts w:asciiTheme="majorBidi" w:hAnsiTheme="majorBidi" w:cstheme="majorBidi"/>
+          <w:sz w:val="24"/>
+          <w:szCs w:val="24"/>
+        </w:rPr>
+      </w:pPr>
+      <w:r>
+        <w:rPr>
+          <w:rFonts w:asciiTheme="majorBidi" w:hAnsiTheme="majorBidi" w:cstheme="majorBidi"/>
+          <w:sz w:val="24"/>
+          <w:szCs w:val="24"/>
         </w:rPr>
         <w:t xml:space="preserve">The lines within this file are ordered first by </w:t>
       </w:r>
@@ -2275,6 +2600,8 @@
       <w:r>
         <w:rPr>
           <w:rFonts w:asciiTheme="majorBidi" w:hAnsiTheme="majorBidi" w:cstheme="majorBidi"/>
+          <w:sz w:val="24"/>
+          <w:szCs w:val="24"/>
         </w:rPr>
         <w:t>userId</w:t>
       </w:r>
@@ -2282,6 +2609,8 @@
       <w:r>
         <w:rPr>
           <w:rFonts w:asciiTheme="majorBidi" w:hAnsiTheme="majorBidi" w:cstheme="majorBidi"/>
+          <w:sz w:val="24"/>
+          <w:szCs w:val="24"/>
         </w:rPr>
         <w:t xml:space="preserve">, then, within user, by </w:t>
       </w:r>
@@ -2289,6 +2618,8 @@
       <w:r>
         <w:rPr>
           <w:rFonts w:asciiTheme="majorBidi" w:hAnsiTheme="majorBidi" w:cstheme="majorBidi"/>
+          <w:sz w:val="24"/>
+          <w:szCs w:val="24"/>
         </w:rPr>
         <w:t>movieId</w:t>
       </w:r>
@@ -2296,6 +2627,8 @@
       <w:r>
         <w:rPr>
           <w:rFonts w:asciiTheme="majorBidi" w:hAnsiTheme="majorBidi" w:cstheme="majorBidi"/>
+          <w:sz w:val="24"/>
+          <w:szCs w:val="24"/>
         </w:rPr>
         <w:t>.</w:t>
       </w:r>
@@ -2304,11 +2637,15 @@
       <w:pPr>
         <w:rPr>
           <w:rFonts w:asciiTheme="majorBidi" w:hAnsiTheme="majorBidi" w:cstheme="majorBidi"/>
-        </w:rPr>
-      </w:pPr>
-      <w:r>
-        <w:rPr>
-          <w:rFonts w:asciiTheme="majorBidi" w:hAnsiTheme="majorBidi" w:cstheme="majorBidi"/>
+          <w:sz w:val="24"/>
+          <w:szCs w:val="24"/>
+        </w:rPr>
+      </w:pPr>
+      <w:r>
+        <w:rPr>
+          <w:rFonts w:asciiTheme="majorBidi" w:hAnsiTheme="majorBidi" w:cstheme="majorBidi"/>
+          <w:sz w:val="24"/>
+          <w:szCs w:val="24"/>
         </w:rPr>
         <w:t>Ratings are made on a 5-star scale, with half-star increments (0.5 stars - 5.0 stars).</w:t>
       </w:r>
@@ -2317,11 +2654,15 @@
       <w:pPr>
         <w:rPr>
           <w:rFonts w:asciiTheme="majorBidi" w:hAnsiTheme="majorBidi" w:cstheme="majorBidi"/>
-        </w:rPr>
-      </w:pPr>
-      <w:r>
-        <w:rPr>
-          <w:rFonts w:asciiTheme="majorBidi" w:hAnsiTheme="majorBidi" w:cstheme="majorBidi"/>
+          <w:sz w:val="24"/>
+          <w:szCs w:val="24"/>
+        </w:rPr>
+      </w:pPr>
+      <w:r>
+        <w:rPr>
+          <w:rFonts w:asciiTheme="majorBidi" w:hAnsiTheme="majorBidi" w:cstheme="majorBidi"/>
+          <w:sz w:val="24"/>
+          <w:szCs w:val="24"/>
         </w:rPr>
         <w:t>Timestamps represent seconds since midnight Coordinated Universal Time (UTC) of January 1, 1970.</w:t>
       </w:r>
@@ -2330,11 +2671,17 @@
       <w:pPr>
         <w:rPr>
           <w:rFonts w:asciiTheme="majorBidi" w:hAnsiTheme="majorBidi" w:cstheme="majorBidi"/>
-        </w:rPr>
-      </w:pPr>
-      <w:r>
-        <w:rPr>
-          <w:rFonts w:asciiTheme="majorBidi" w:hAnsiTheme="majorBidi" w:cstheme="majorBidi"/>
+          <w:color w:val="002060"/>
+          <w:sz w:val="28"/>
+          <w:szCs w:val="28"/>
+        </w:rPr>
+      </w:pPr>
+      <w:r>
+        <w:rPr>
+          <w:rFonts w:asciiTheme="majorBidi" w:hAnsiTheme="majorBidi" w:cstheme="majorBidi"/>
+          <w:color w:val="002060"/>
+          <w:sz w:val="28"/>
+          <w:szCs w:val="28"/>
         </w:rPr>
         <w:t>3- Visualize the dataset statistics</w:t>
       </w:r>
@@ -2343,17 +2690,23 @@
       <w:pPr>
         <w:rPr>
           <w:rFonts w:asciiTheme="majorBidi" w:hAnsiTheme="majorBidi" w:cstheme="majorBidi"/>
-        </w:rPr>
-      </w:pPr>
-      <w:r>
-        <w:rPr>
-          <w:rFonts w:asciiTheme="majorBidi" w:hAnsiTheme="majorBidi" w:cstheme="majorBidi"/>
+          <w:sz w:val="24"/>
+          <w:szCs w:val="24"/>
+        </w:rPr>
+      </w:pPr>
+      <w:r>
+        <w:rPr>
+          <w:rFonts w:asciiTheme="majorBidi" w:hAnsiTheme="majorBidi" w:cstheme="majorBidi"/>
+          <w:sz w:val="24"/>
+          <w:szCs w:val="24"/>
         </w:rPr>
         <w:t>The following two graphs show important relations that we needed to make the decision of performing features extraction on our dataset</w:t>
       </w:r>
       <w:r>
         <w:rPr>
           <w:rFonts w:asciiTheme="majorBidi" w:hAnsiTheme="majorBidi" w:cstheme="majorBidi"/>
+          <w:sz w:val="24"/>
+          <w:szCs w:val="24"/>
         </w:rPr>
         <w:t>.</w:t>
       </w:r>
@@ -2367,11 +2720,15 @@
         </w:numPr>
         <w:rPr>
           <w:rFonts w:asciiTheme="majorBidi" w:hAnsiTheme="majorBidi" w:cstheme="majorBidi"/>
-        </w:rPr>
-      </w:pPr>
-      <w:r>
-        <w:rPr>
-          <w:rFonts w:asciiTheme="majorBidi" w:hAnsiTheme="majorBidi" w:cstheme="majorBidi"/>
+          <w:sz w:val="24"/>
+          <w:szCs w:val="24"/>
+        </w:rPr>
+      </w:pPr>
+      <w:r>
+        <w:rPr>
+          <w:rFonts w:asciiTheme="majorBidi" w:hAnsiTheme="majorBidi" w:cstheme="majorBidi"/>
+          <w:sz w:val="24"/>
+          <w:szCs w:val="24"/>
         </w:rPr>
         <w:t>Graph showing the relation between movies and the number of users rating these movies</w:t>
       </w:r>
@@ -2389,10 +2746,10 @@
           <w:noProof/>
         </w:rPr>
         <w:drawing>
-          <wp:inline distT="0" distB="0" distL="0" distR="0" wp14:anchorId="7193F6D6" wp14:editId="107EB084">
-            <wp:extent cx="5829300" cy="1616759"/>
+          <wp:inline distT="0" distB="0" distL="0" distR="0" wp14:anchorId="0F7DE19A" wp14:editId="2EEE7990">
+            <wp:extent cx="5943600" cy="1673860"/>
             <wp:effectExtent l="0" t="0" r="0" b="2540"/>
-            <wp:docPr id="2" name="Picture 2"/>
+            <wp:docPr id="1" name="Picture 1"/>
             <wp:cNvGraphicFramePr>
               <a:graphicFrameLocks xmlns:a="http://schemas.openxmlformats.org/drawingml/2006/main" noChangeAspect="1"/>
             </wp:cNvGraphicFramePr>
@@ -2400,7 +2757,7 @@
               <a:graphicData uri="http://schemas.openxmlformats.org/drawingml/2006/picture">
                 <pic:pic xmlns:pic="http://schemas.openxmlformats.org/drawingml/2006/picture">
                   <pic:nvPicPr>
-                    <pic:cNvPr id="2" name="Picture 2"/>
+                    <pic:cNvPr id="1" name="Picture 1"/>
                     <pic:cNvPicPr/>
                   </pic:nvPicPr>
                   <pic:blipFill>
@@ -2418,7 +2775,7 @@
                   <pic:spPr>
                     <a:xfrm>
                       <a:off x="0" y="0"/>
-                      <a:ext cx="5844116" cy="1620868"/>
+                      <a:ext cx="5943600" cy="1673860"/>
                     </a:xfrm>
                     <a:prstGeom prst="rect">
                       <a:avLst/>
@@ -2445,7 +2802,10 @@
       <w:r>
         <w:rPr>
           <w:rFonts w:asciiTheme="majorBidi" w:hAnsiTheme="majorBidi" w:cstheme="majorBidi"/>
-        </w:rPr>
+          <w:sz w:val="24"/>
+          <w:szCs w:val="24"/>
+        </w:rPr>
+        <w:lastRenderedPageBreak/>
         <w:t>Graph showing the relation between users and the number of movies rated by them</w:t>
       </w:r>
       <w:r>
@@ -2454,10 +2814,10 @@
           <w:noProof/>
         </w:rPr>
         <w:drawing>
-          <wp:inline distT="0" distB="0" distL="0" distR="0" wp14:anchorId="58A61C7C" wp14:editId="748DB24F">
-            <wp:extent cx="5943600" cy="1644015"/>
-            <wp:effectExtent l="0" t="0" r="0" b="0"/>
-            <wp:docPr id="3" name="Picture 3"/>
+          <wp:inline distT="0" distB="0" distL="0" distR="0" wp14:anchorId="18ABE901" wp14:editId="39F62915">
+            <wp:extent cx="5943600" cy="1654810"/>
+            <wp:effectExtent l="0" t="0" r="0" b="2540"/>
+            <wp:docPr id="9" name="Picture 9"/>
             <wp:cNvGraphicFramePr>
               <a:graphicFrameLocks xmlns:a="http://schemas.openxmlformats.org/drawingml/2006/main" noChangeAspect="1"/>
             </wp:cNvGraphicFramePr>
@@ -2465,7 +2825,7 @@
               <a:graphicData uri="http://schemas.openxmlformats.org/drawingml/2006/picture">
                 <pic:pic xmlns:pic="http://schemas.openxmlformats.org/drawingml/2006/picture">
                   <pic:nvPicPr>
-                    <pic:cNvPr id="3" name="Picture 3"/>
+                    <pic:cNvPr id="9" name="Picture 9"/>
                     <pic:cNvPicPr/>
                   </pic:nvPicPr>
                   <pic:blipFill>
@@ -2483,7 +2843,7 @@
                   <pic:spPr>
                     <a:xfrm>
                       <a:off x="0" y="0"/>
-                      <a:ext cx="5943600" cy="1644015"/>
+                      <a:ext cx="5943600" cy="1654810"/>
                     </a:xfrm>
                     <a:prstGeom prst="rect">
                       <a:avLst/>
@@ -2505,7 +2865,6 @@
           <w:szCs w:val="32"/>
           <w:u w:val="single"/>
         </w:rPr>
-        <w:lastRenderedPageBreak/>
         <w:t>Results</w:t>
       </w:r>
       <w:r>
@@ -2545,11 +2904,15 @@
       <w:pPr>
         <w:rPr>
           <w:rFonts w:asciiTheme="majorBidi" w:hAnsiTheme="majorBidi" w:cstheme="majorBidi"/>
-        </w:rPr>
-      </w:pPr>
-      <w:r>
-        <w:rPr>
-          <w:rFonts w:asciiTheme="majorBidi" w:hAnsiTheme="majorBidi" w:cstheme="majorBidi"/>
+          <w:sz w:val="24"/>
+          <w:szCs w:val="24"/>
+        </w:rPr>
+      </w:pPr>
+      <w:r>
+        <w:rPr>
+          <w:rFonts w:asciiTheme="majorBidi" w:hAnsiTheme="majorBidi" w:cstheme="majorBidi"/>
+          <w:sz w:val="24"/>
+          <w:szCs w:val="24"/>
         </w:rPr>
         <w:t>Sample of movies dataset</w:t>
       </w:r>
@@ -2558,12 +2921,16 @@
       <w:pPr>
         <w:rPr>
           <w:rFonts w:asciiTheme="majorBidi" w:hAnsiTheme="majorBidi" w:cstheme="majorBidi"/>
+          <w:sz w:val="24"/>
+          <w:szCs w:val="24"/>
         </w:rPr>
       </w:pPr>
       <w:r>
         <w:rPr>
           <w:rFonts w:asciiTheme="majorBidi" w:hAnsiTheme="majorBidi" w:cstheme="majorBidi"/>
           <w:noProof/>
+          <w:sz w:val="24"/>
+          <w:szCs w:val="24"/>
         </w:rPr>
         <w:drawing>
           <wp:inline distT="0" distB="0" distL="0" distR="0" wp14:anchorId="3A185329" wp14:editId="689018EE">
@@ -2612,11 +2979,15 @@
       <w:pPr>
         <w:rPr>
           <w:rFonts w:asciiTheme="majorBidi" w:hAnsiTheme="majorBidi" w:cstheme="majorBidi"/>
-        </w:rPr>
-      </w:pPr>
-      <w:r>
-        <w:rPr>
-          <w:rFonts w:asciiTheme="majorBidi" w:hAnsiTheme="majorBidi" w:cstheme="majorBidi"/>
+          <w:sz w:val="24"/>
+          <w:szCs w:val="24"/>
+        </w:rPr>
+      </w:pPr>
+      <w:r>
+        <w:rPr>
+          <w:rFonts w:asciiTheme="majorBidi" w:hAnsiTheme="majorBidi" w:cstheme="majorBidi"/>
+          <w:sz w:val="24"/>
+          <w:szCs w:val="24"/>
         </w:rPr>
         <w:t>Sample of ratings dataset</w:t>
       </w:r>
@@ -2625,12 +2996,16 @@
       <w:pPr>
         <w:rPr>
           <w:rFonts w:asciiTheme="majorBidi" w:hAnsiTheme="majorBidi" w:cstheme="majorBidi"/>
+          <w:sz w:val="24"/>
+          <w:szCs w:val="24"/>
         </w:rPr>
       </w:pPr>
       <w:r>
         <w:rPr>
           <w:rFonts w:asciiTheme="majorBidi" w:hAnsiTheme="majorBidi" w:cstheme="majorBidi"/>
           <w:noProof/>
+          <w:sz w:val="24"/>
+          <w:szCs w:val="24"/>
         </w:rPr>
         <w:drawing>
           <wp:inline distT="0" distB="0" distL="0" distR="0" wp14:anchorId="1F5F21FA" wp14:editId="6BE031AA">
@@ -2679,11 +3054,15 @@
       <w:pPr>
         <w:rPr>
           <w:rFonts w:asciiTheme="majorBidi" w:hAnsiTheme="majorBidi" w:cstheme="majorBidi"/>
-        </w:rPr>
-      </w:pPr>
-      <w:r>
-        <w:rPr>
-          <w:rFonts w:asciiTheme="majorBidi" w:hAnsiTheme="majorBidi" w:cstheme="majorBidi"/>
+          <w:sz w:val="24"/>
+          <w:szCs w:val="24"/>
+        </w:rPr>
+      </w:pPr>
+      <w:r>
+        <w:rPr>
+          <w:rFonts w:asciiTheme="majorBidi" w:hAnsiTheme="majorBidi" w:cstheme="majorBidi"/>
+          <w:sz w:val="24"/>
+          <w:szCs w:val="24"/>
         </w:rPr>
         <w:t>Sample of the result after merging both movies and ratings into a new dataset</w:t>
       </w:r>
@@ -2699,6 +3078,7 @@
           <w:rFonts w:asciiTheme="majorBidi" w:hAnsiTheme="majorBidi" w:cstheme="majorBidi"/>
           <w:noProof/>
         </w:rPr>
+        <w:lastRenderedPageBreak/>
         <w:drawing>
           <wp:inline distT="0" distB="0" distL="0" distR="0" wp14:anchorId="01EAE7E5" wp14:editId="3F379827">
             <wp:extent cx="5943600" cy="1655445"/>
@@ -2753,39 +3133,23 @@
       <w:pPr>
         <w:rPr>
           <w:rFonts w:asciiTheme="majorBidi" w:hAnsiTheme="majorBidi" w:cstheme="majorBidi"/>
-        </w:rPr>
-      </w:pPr>
-    </w:p>
-    <w:p>
-      <w:pPr>
-        <w:rPr>
-          <w:rFonts w:asciiTheme="majorBidi" w:hAnsiTheme="majorBidi" w:cstheme="majorBidi"/>
-        </w:rPr>
-      </w:pPr>
-    </w:p>
-    <w:p>
-      <w:pPr>
-        <w:rPr>
-          <w:rFonts w:asciiTheme="majorBidi" w:hAnsiTheme="majorBidi" w:cstheme="majorBidi"/>
-        </w:rPr>
-      </w:pPr>
-    </w:p>
-    <w:p>
-      <w:pPr>
-        <w:rPr>
-          <w:rFonts w:asciiTheme="majorBidi" w:hAnsiTheme="majorBidi" w:cstheme="majorBidi"/>
-        </w:rPr>
-      </w:pPr>
-      <w:r>
-        <w:rPr>
-          <w:rFonts w:asciiTheme="majorBidi" w:hAnsiTheme="majorBidi" w:cstheme="majorBidi"/>
-        </w:rPr>
-        <w:lastRenderedPageBreak/>
+          <w:sz w:val="24"/>
+          <w:szCs w:val="24"/>
+        </w:rPr>
+      </w:pPr>
+      <w:r>
+        <w:rPr>
+          <w:rFonts w:asciiTheme="majorBidi" w:hAnsiTheme="majorBidi" w:cstheme="majorBidi"/>
+          <w:sz w:val="24"/>
+          <w:szCs w:val="24"/>
+        </w:rPr>
         <w:t>Sample</w:t>
       </w:r>
       <w:r>
         <w:rPr>
           <w:rFonts w:asciiTheme="majorBidi" w:hAnsiTheme="majorBidi" w:cstheme="majorBidi"/>
+          <w:sz w:val="24"/>
+          <w:szCs w:val="24"/>
         </w:rPr>
         <w:t xml:space="preserve"> of the final dataset after being preprocessed:</w:t>
       </w:r>
@@ -2794,12 +3158,16 @@
       <w:pPr>
         <w:rPr>
           <w:rFonts w:asciiTheme="majorBidi" w:hAnsiTheme="majorBidi" w:cstheme="majorBidi"/>
+          <w:sz w:val="24"/>
+          <w:szCs w:val="24"/>
         </w:rPr>
       </w:pPr>
       <w:r>
         <w:rPr>
           <w:rFonts w:asciiTheme="majorBidi" w:hAnsiTheme="majorBidi" w:cstheme="majorBidi"/>
           <w:noProof/>
+          <w:sz w:val="24"/>
+          <w:szCs w:val="24"/>
         </w:rPr>
         <w:drawing>
           <wp:inline distT="0" distB="0" distL="0" distR="0" wp14:anchorId="560B1F88" wp14:editId="3E78EAE8">
@@ -2848,11 +3216,15 @@
       <w:pPr>
         <w:rPr>
           <w:rFonts w:asciiTheme="majorBidi" w:hAnsiTheme="majorBidi" w:cstheme="majorBidi"/>
-        </w:rPr>
-      </w:pPr>
-      <w:r>
-        <w:rPr>
-          <w:rFonts w:asciiTheme="majorBidi" w:hAnsiTheme="majorBidi" w:cstheme="majorBidi"/>
+          <w:sz w:val="24"/>
+          <w:szCs w:val="24"/>
+        </w:rPr>
+      </w:pPr>
+      <w:r>
+        <w:rPr>
+          <w:rFonts w:asciiTheme="majorBidi" w:hAnsiTheme="majorBidi" w:cstheme="majorBidi"/>
+          <w:sz w:val="24"/>
+          <w:szCs w:val="24"/>
         </w:rPr>
         <w:t xml:space="preserve">Getting the 10 most similar movies to “Iron Man” Movie. </w:t>
       </w:r>
@@ -2861,11 +3233,15 @@
       <w:pPr>
         <w:rPr>
           <w:rFonts w:asciiTheme="majorBidi" w:hAnsiTheme="majorBidi" w:cstheme="majorBidi"/>
-        </w:rPr>
-      </w:pPr>
-      <w:r>
-        <w:rPr>
-          <w:rFonts w:asciiTheme="majorBidi" w:hAnsiTheme="majorBidi" w:cstheme="majorBidi"/>
+          <w:sz w:val="24"/>
+          <w:szCs w:val="24"/>
+        </w:rPr>
+      </w:pPr>
+      <w:r>
+        <w:rPr>
+          <w:rFonts w:asciiTheme="majorBidi" w:hAnsiTheme="majorBidi" w:cstheme="majorBidi"/>
+          <w:sz w:val="24"/>
+          <w:szCs w:val="24"/>
         </w:rPr>
         <w:t>Notice: the function is working without considering case sensitivity</w:t>
       </w:r>
@@ -2881,6 +3257,7 @@
           <w:rFonts w:asciiTheme="majorBidi" w:hAnsiTheme="majorBidi" w:cstheme="majorBidi"/>
           <w:noProof/>
         </w:rPr>
+        <w:lastRenderedPageBreak/>
         <w:drawing>
           <wp:inline distT="0" distB="0" distL="0" distR="0" wp14:anchorId="67CBE4F7" wp14:editId="31A6627E">
             <wp:extent cx="2948940" cy="3352800"/>

</xml_diff>